<commit_message>
CAPITULO 6-DESARROLLO DEL PROTOTIPO DE REALIDAD AUMENTADA..docx comenzando con esta unidad
</commit_message>
<xml_diff>
--- a/Documentacion/CAPITULO 6-DESARROLLO DEL PROTOTIPO DE REALIDAD AUMENTADA..docx
+++ b/Documentacion/CAPITULO 6-DESARROLLO DEL PROTOTIPO DE REALIDAD AUMENTADA..docx
@@ -27,6 +27,19 @@
           <w:b/>
         </w:rPr>
         <w:t>ANÁLISIS DEL SISTEMA</w:t>
+      </w:r>
+    </w:p>
+    <w:p>
+      <w:pPr>
+        <w:rPr>
+          <w:b/>
+        </w:rPr>
+      </w:pPr>
+      <w:r>
+        <w:rPr>
+          <w:b/>
+        </w:rPr>
+        <w:t>Estudio de viabilidad del sistema.</w:t>
       </w:r>
     </w:p>
     <w:p>
@@ -91,6 +104,18 @@
       </w:pPr>
       <w:r>
         <w:t>Observación: Se observo la forma en cómo el usuario realizaba el pedido habitualmente.</w:t>
+      </w:r>
+    </w:p>
+    <w:p>
+      <w:pPr>
+        <w:pStyle w:val="Prrafodelista"/>
+        <w:numPr>
+          <w:ilvl w:val="0"/>
+          <w:numId w:val="1"/>
+        </w:numPr>
+      </w:pPr>
+      <w:r>
+        <w:t>Tormentas de ideas.</w:t>
       </w:r>
     </w:p>
     <w:p>
@@ -244,21 +269,27 @@
         <w:rPr>
           <w:rFonts w:cstheme="minorHAnsi"/>
         </w:rPr>
-        <w:t xml:space="preserve"> para ingresar al sistema. Una vez adentro, podrá consultar los pedidos realizados por los clientes y posteriormente imprimir esta consulta mediante un reporte. Esta consulta se realizará entre  un intervalo de fechas que será dada por el administrador. Además el administrador podrá modificar un plato en la carta gourmet en caso que se requiera.</w:t>
+        <w:t xml:space="preserve"> para ingresar al sistema. Una vez adentro, podrá consultar los pedidos realizados por los clientes y posteriormente imprimir esta consulta </w:t>
       </w:r>
-    </w:p>
-    <w:p>
-      <w:pPr>
-        <w:ind w:left="360"/>
-        <w:rPr>
-          <w:rFonts w:cstheme="minorHAnsi"/>
-        </w:rPr>
-      </w:pPr>
       <w:r>
         <w:rPr>
           <w:rFonts w:cstheme="minorHAnsi"/>
         </w:rPr>
         <w:lastRenderedPageBreak/>
+        <w:t>mediante un reporte. Esta consulta se realizará entre  un intervalo de fechas que será dada por el administrador. Además el administrador podrá modificar un plato en la carta gourmet en caso que se requiera.</w:t>
+      </w:r>
+    </w:p>
+    <w:p>
+      <w:pPr>
+        <w:ind w:left="360"/>
+        <w:rPr>
+          <w:rFonts w:cstheme="minorHAnsi"/>
+        </w:rPr>
+      </w:pPr>
+      <w:r>
+        <w:rPr>
+          <w:rFonts w:cstheme="minorHAnsi"/>
+        </w:rPr>
         <w:t>Los clientes podrán consultar los diarios digitales más visitados. Estos diarios digitales deben ser implementados con realidad aumentada.</w:t>
       </w:r>
     </w:p>
@@ -583,15 +614,7 @@
           </w:tcPr>
           <w:p>
             <w:r>
-              <w:t xml:space="preserve">El sistema debe permitir una </w:t>
-            </w:r>
-            <w:proofErr w:type="spellStart"/>
-            <w:r>
-              <w:t>Login</w:t>
-            </w:r>
-            <w:proofErr w:type="spellEnd"/>
-            <w:r>
-              <w:t xml:space="preserve"> del administrador</w:t>
+              <w:t>El sistema debe permitir una Login del administrador</w:t>
             </w:r>
           </w:p>
         </w:tc>
@@ -705,33 +728,41 @@
               <w:rPr>
                 <w:rFonts w:cstheme="minorHAnsi"/>
               </w:rPr>
-              <w:t xml:space="preserve"> El administrador del sistema podrá agregar  un video de la recomendación del chef</w:t>
-            </w:r>
-          </w:p>
-        </w:tc>
-        <w:tc>
-          <w:tcPr>
-            <w:tcW w:w="4180" w:type="dxa"/>
-          </w:tcPr>
-          <w:p/>
-        </w:tc>
-      </w:tr>
-      <w:tr>
-        <w:tc>
-          <w:tcPr>
-            <w:tcW w:w="4180" w:type="dxa"/>
-            <w:shd w:val="clear" w:color="auto" w:fill="FFFFFF" w:themeFill="background1"/>
-          </w:tcPr>
-          <w:p>
-            <w:pPr>
+              <w:t xml:space="preserve"> El administrador del sistema podrá agregar  </w:t>
+            </w:r>
+            <w:r>
               <w:rPr>
                 <w:rFonts w:cstheme="minorHAnsi"/>
               </w:rPr>
-            </w:pPr>
-            <w:r>
+              <w:lastRenderedPageBreak/>
+              <w:t>un video de la recomendación del chef</w:t>
+            </w:r>
+          </w:p>
+        </w:tc>
+        <w:tc>
+          <w:tcPr>
+            <w:tcW w:w="4180" w:type="dxa"/>
+          </w:tcPr>
+          <w:p/>
+        </w:tc>
+      </w:tr>
+      <w:tr>
+        <w:tc>
+          <w:tcPr>
+            <w:tcW w:w="4180" w:type="dxa"/>
+            <w:shd w:val="clear" w:color="auto" w:fill="FFFFFF" w:themeFill="background1"/>
+          </w:tcPr>
+          <w:p>
+            <w:pPr>
               <w:rPr>
                 <w:rFonts w:cstheme="minorHAnsi"/>
               </w:rPr>
+            </w:pPr>
+            <w:r>
+              <w:rPr>
+                <w:rFonts w:cstheme="minorHAnsi"/>
+              </w:rPr>
+              <w:lastRenderedPageBreak/>
               <w:t xml:space="preserve"> El administrador del sistema podrá eliminar un video de la recomendación del chef</w:t>
             </w:r>
           </w:p>
@@ -754,7 +785,6 @@
         <w:ind w:left="360"/>
       </w:pPr>
       <w:r>
-        <w:lastRenderedPageBreak/>
         <w:t>Según el análisis de los requerimientos, el sistema está formado por dos módulos generales: Modulo de Administración del Sistema y el Modulo de Cliente</w:t>
       </w:r>
     </w:p>
@@ -956,13 +986,8 @@
               <w:pStyle w:val="Prrafodelista"/>
               <w:ind w:left="0"/>
             </w:pPr>
-            <w:proofErr w:type="spellStart"/>
-            <w:r>
-              <w:t>Login</w:t>
-            </w:r>
-            <w:proofErr w:type="spellEnd"/>
-            <w:r>
-              <w:t>.</w:t>
+            <w:r>
+              <w:t>Login.</w:t>
             </w:r>
           </w:p>
         </w:tc>
@@ -1779,7 +1804,11 @@
               </w:numPr>
             </w:pPr>
             <w:r>
-              <w:t>El sistema visualiza los pedidos en orden.</w:t>
+              <w:t xml:space="preserve">El sistema visualiza los pedidos en </w:t>
+            </w:r>
+            <w:r>
+              <w:lastRenderedPageBreak/>
+              <w:t>orden.</w:t>
             </w:r>
           </w:p>
         </w:tc>
@@ -1810,6 +1839,7 @@
               <w:ind w:left="0"/>
             </w:pPr>
             <w:r>
+              <w:lastRenderedPageBreak/>
               <w:t xml:space="preserve">Nota: La ventana de Pedidos es una ventana que contiene una caja de texto para ingresar el intervalo de fechas y el </w:t>
             </w:r>
             <w:proofErr w:type="spellStart"/>
@@ -2847,6 +2877,7 @@
               </w:numPr>
             </w:pPr>
             <w:r>
+              <w:lastRenderedPageBreak/>
               <w:t>El sistema despliega una venta con la lista de los videos subidos a la base de datos.</w:t>
             </w:r>
           </w:p>
@@ -2915,11 +2946,7 @@
               </w:numPr>
             </w:pPr>
             <w:r>
-              <w:t xml:space="preserve">El administrador presiona el botón </w:t>
-            </w:r>
-            <w:r>
-              <w:lastRenderedPageBreak/>
-              <w:t>“Cargar Video”</w:t>
+              <w:t>El administrador presiona el botón “Cargar Video”</w:t>
             </w:r>
           </w:p>
         </w:tc>
@@ -2953,7 +2980,6 @@
               </w:numPr>
             </w:pPr>
             <w:r>
-              <w:lastRenderedPageBreak/>
               <w:t>Se actualiza el sistema con los cambios realizados.</w:t>
             </w:r>
           </w:p>
@@ -3757,7 +3783,11 @@
               </w:numPr>
             </w:pPr>
             <w:r>
-              <w:t>El sistema despliega un formulario con los datos a modificar</w:t>
+              <w:t xml:space="preserve">El sistema despliega un formulario con </w:t>
+            </w:r>
+            <w:r>
+              <w:lastRenderedPageBreak/>
+              <w:t>los datos a modificar</w:t>
             </w:r>
           </w:p>
         </w:tc>
@@ -3791,6 +3821,7 @@
               </w:numPr>
             </w:pPr>
             <w:r>
+              <w:lastRenderedPageBreak/>
               <w:t>El administrador acepta la operación de modificación</w:t>
             </w:r>
           </w:p>
@@ -3865,7 +3896,6 @@
               </w:numPr>
             </w:pPr>
             <w:r>
-              <w:lastRenderedPageBreak/>
               <w:t>El sistema retorna  al Menú de Administración del Sistema.</w:t>
             </w:r>
           </w:p>
@@ -4673,7 +4703,11 @@
               </w:numPr>
             </w:pPr>
             <w:r>
-              <w:t>El cliente presiona el área de notificación</w:t>
+              <w:t xml:space="preserve">El cliente presiona el área de </w:t>
+            </w:r>
+            <w:r>
+              <w:lastRenderedPageBreak/>
+              <w:t>notificación</w:t>
             </w:r>
           </w:p>
         </w:tc>
@@ -4690,7 +4724,12 @@
               </w:numPr>
             </w:pPr>
             <w:r>
-              <w:t>El sistema solicita la cliente agregar por lo menos un plato.</w:t>
+              <w:lastRenderedPageBreak/>
+              <w:t xml:space="preserve">El sistema solicita la cliente agregar por </w:t>
+            </w:r>
+            <w:r>
+              <w:lastRenderedPageBreak/>
+              <w:t>lo menos un plato.</w:t>
             </w:r>
           </w:p>
         </w:tc>
@@ -4713,6 +4752,7 @@
               </w:numPr>
             </w:pPr>
             <w:r>
+              <w:lastRenderedPageBreak/>
               <w:t>El sistema despliega una ventana con los elementos agregados</w:t>
             </w:r>
           </w:p>
@@ -4778,7 +4818,6 @@
               <w:ind w:left="0"/>
             </w:pPr>
             <w:r>
-              <w:lastRenderedPageBreak/>
               <w:t>Nota: En la ventana de elementos agregados, existe una columna eliminar, que tiene las X para poder modificar el pedido. Al presionar esta X, el plato se elimina del pedido.</w:t>
             </w:r>
           </w:p>
@@ -5870,7 +5909,11 @@
               </w:numPr>
             </w:pPr>
             <w:r>
-              <w:t>El sistema desplegara en el teléfono celular una lista con todos los diarios digitales</w:t>
+              <w:t xml:space="preserve">El sistema desplegara en el teléfono celular una lista con todos los diarios </w:t>
+            </w:r>
+            <w:r>
+              <w:lastRenderedPageBreak/>
+              <w:t>digitales</w:t>
             </w:r>
           </w:p>
         </w:tc>
@@ -5904,6 +5947,7 @@
               </w:numPr>
             </w:pPr>
             <w:r>
+              <w:lastRenderedPageBreak/>
               <w:t xml:space="preserve"> El cliente elegirá un diario digital</w:t>
             </w:r>
           </w:p>
@@ -5979,7 +6023,6 @@
               <w:ind w:left="0"/>
             </w:pPr>
             <w:r>
-              <w:lastRenderedPageBreak/>
               <w:t>Nota: El logo es generado por el teléfono celular mediante realidad aumentada.</w:t>
             </w:r>
           </w:p>
@@ -6899,6 +6942,7 @@
               <w:jc w:val="center"/>
             </w:pPr>
             <w:r>
+              <w:lastRenderedPageBreak/>
               <w:t>Flujo Normal</w:t>
             </w:r>
           </w:p>
@@ -6974,25 +7018,20 @@
               </w:numPr>
             </w:pPr>
             <w:r>
-              <w:t xml:space="preserve">El sistema desplaza el selector de platos a  una posición siguiente en la carta </w:t>
-            </w:r>
-            <w:r>
-              <w:lastRenderedPageBreak/>
-              <w:t>gourmet</w:t>
-            </w:r>
-          </w:p>
-        </w:tc>
-        <w:tc>
-          <w:tcPr>
-            <w:tcW w:w="4587" w:type="dxa"/>
-          </w:tcPr>
-          <w:p>
-            <w:pPr>
-              <w:pStyle w:val="Prrafodelista"/>
-              <w:ind w:left="0"/>
-            </w:pPr>
-            <w:r>
-              <w:lastRenderedPageBreak/>
+              <w:t>El sistema desplaza el selector de platos a  una posición siguiente en la carta gourmet</w:t>
+            </w:r>
+          </w:p>
+        </w:tc>
+        <w:tc>
+          <w:tcPr>
+            <w:tcW w:w="4587" w:type="dxa"/>
+          </w:tcPr>
+          <w:p>
+            <w:pPr>
+              <w:pStyle w:val="Prrafodelista"/>
+              <w:ind w:left="0"/>
+            </w:pPr>
+            <w:r>
               <w:t>2.1  El sistema desplaza el selector de platos a  una posición anterior  en la carta gourmet</w:t>
             </w:r>
           </w:p>
@@ -7016,7 +7055,6 @@
               </w:numPr>
             </w:pPr>
             <w:r>
-              <w:lastRenderedPageBreak/>
               <w:t>El sistema construye una representación 3D del plato</w:t>
             </w:r>
           </w:p>
@@ -7118,93 +7156,57 @@
                 <w:rFonts w:ascii="Arial" w:hAnsi="Arial" w:cs="Arial"/>
               </w:rPr>
             </w:pPr>
-            <w:proofErr w:type="spellStart"/>
             <w:r>
               <w:rPr>
                 <w:rStyle w:val="Textoennegrita"/>
                 <w:rFonts w:ascii="Arial" w:hAnsi="Arial" w:cs="Arial"/>
               </w:rPr>
-              <w:t>Product</w:t>
-            </w:r>
-            <w:proofErr w:type="spellEnd"/>
+              <w:t>Product Owner</w:t>
+            </w:r>
+          </w:p>
+        </w:tc>
+        <w:tc>
+          <w:tcPr>
+            <w:tcW w:w="3531" w:type="dxa"/>
+          </w:tcPr>
+          <w:p>
+            <w:pPr>
+              <w:jc w:val="both"/>
+              <w:rPr>
+                <w:rFonts w:ascii="Arial" w:hAnsi="Arial" w:cs="Arial"/>
+              </w:rPr>
+            </w:pPr>
+            <w:r>
+              <w:rPr>
+                <w:rFonts w:ascii="Arial" w:hAnsi="Arial" w:cs="Arial"/>
+              </w:rPr>
+              <w:t>Pablo (Dueño de restorán)</w:t>
+            </w:r>
+          </w:p>
+        </w:tc>
+      </w:tr>
+      <w:tr>
+        <w:trPr>
+          <w:trHeight w:val="275"/>
+        </w:trPr>
+        <w:tc>
+          <w:tcPr>
+            <w:tcW w:w="2959" w:type="dxa"/>
+          </w:tcPr>
+          <w:p>
+            <w:pPr>
+              <w:jc w:val="both"/>
+              <w:rPr>
+                <w:rFonts w:ascii="Arial" w:hAnsi="Arial" w:cs="Arial"/>
+              </w:rPr>
+            </w:pPr>
             <w:r>
               <w:rPr>
                 <w:rStyle w:val="Textoennegrita"/>
                 <w:rFonts w:ascii="Arial" w:hAnsi="Arial" w:cs="Arial"/>
               </w:rPr>
-              <w:t xml:space="preserve"> </w:t>
-            </w:r>
-            <w:proofErr w:type="spellStart"/>
-            <w:r>
-              <w:rPr>
-                <w:rStyle w:val="Textoennegrita"/>
-                <w:rFonts w:ascii="Arial" w:hAnsi="Arial" w:cs="Arial"/>
-              </w:rPr>
-              <w:t>Owner</w:t>
-            </w:r>
-            <w:proofErr w:type="spellEnd"/>
-          </w:p>
-        </w:tc>
-        <w:tc>
-          <w:tcPr>
-            <w:tcW w:w="3531" w:type="dxa"/>
-          </w:tcPr>
-          <w:p>
-            <w:pPr>
-              <w:jc w:val="both"/>
-              <w:rPr>
-                <w:rFonts w:ascii="Arial" w:hAnsi="Arial" w:cs="Arial"/>
-              </w:rPr>
-            </w:pPr>
-            <w:r>
-              <w:rPr>
-                <w:rFonts w:ascii="Arial" w:hAnsi="Arial" w:cs="Arial"/>
-              </w:rPr>
-              <w:t>Pablo (Dueño de restorán)</w:t>
-            </w:r>
-          </w:p>
-        </w:tc>
-      </w:tr>
-      <w:tr>
-        <w:trPr>
-          <w:trHeight w:val="275"/>
-        </w:trPr>
-        <w:tc>
-          <w:tcPr>
-            <w:tcW w:w="2959" w:type="dxa"/>
-          </w:tcPr>
-          <w:p>
-            <w:pPr>
-              <w:jc w:val="both"/>
-              <w:rPr>
-                <w:rFonts w:ascii="Arial" w:hAnsi="Arial" w:cs="Arial"/>
-              </w:rPr>
-            </w:pPr>
-            <w:proofErr w:type="spellStart"/>
-            <w:r>
-              <w:rPr>
-                <w:rStyle w:val="Textoennegrita"/>
-                <w:rFonts w:ascii="Arial" w:hAnsi="Arial" w:cs="Arial"/>
-              </w:rPr>
-              <w:t>Scrum</w:t>
-            </w:r>
-            <w:proofErr w:type="spellEnd"/>
-            <w:r>
-              <w:rPr>
-                <w:rStyle w:val="Textoennegrita"/>
-                <w:rFonts w:ascii="Arial" w:hAnsi="Arial" w:cs="Arial"/>
-              </w:rPr>
-              <w:t xml:space="preserve"> </w:t>
-            </w:r>
-            <w:proofErr w:type="spellStart"/>
-            <w:r>
-              <w:rPr>
-                <w:rStyle w:val="Textoennegrita"/>
-                <w:rFonts w:ascii="Arial" w:hAnsi="Arial" w:cs="Arial"/>
-              </w:rPr>
-              <w:t>Master</w:t>
-            </w:r>
-            <w:proofErr w:type="spellEnd"/>
+              <w:t>Scrum Master</w:t>
+            </w:r>
           </w:p>
         </w:tc>
         <w:tc>
@@ -7244,31 +7246,13 @@
                 <w:rFonts w:ascii="Arial" w:hAnsi="Arial" w:cs="Arial"/>
               </w:rPr>
             </w:pPr>
-            <w:proofErr w:type="spellStart"/>
             <w:r>
               <w:rPr>
                 <w:rStyle w:val="Textoennegrita"/>
                 <w:rFonts w:ascii="Arial" w:hAnsi="Arial" w:cs="Arial"/>
               </w:rPr>
-              <w:t>Scrum</w:t>
-            </w:r>
-            <w:proofErr w:type="spellEnd"/>
-            <w:r>
-              <w:rPr>
-                <w:rStyle w:val="Textoennegrita"/>
-                <w:rFonts w:ascii="Arial" w:hAnsi="Arial" w:cs="Arial"/>
-              </w:rPr>
-              <w:t xml:space="preserve"> </w:t>
-            </w:r>
-            <w:proofErr w:type="spellStart"/>
-            <w:r>
-              <w:rPr>
-                <w:rStyle w:val="Textoennegrita"/>
-                <w:rFonts w:ascii="Arial" w:hAnsi="Arial" w:cs="Arial"/>
-              </w:rPr>
-              <w:t>Team</w:t>
-            </w:r>
-            <w:proofErr w:type="spellEnd"/>
+              <w:t>Scrum Team</w:t>
+            </w:r>
           </w:p>
         </w:tc>
         <w:tc>
@@ -9379,6 +9363,7 @@
   <w:style w:type="paragraph" w:default="1" w:styleId="Normal">
     <w:name w:val="Normal"/>
     <w:qFormat/>
+    <w:rsid w:val="001D2D96"/>
   </w:style>
   <w:style w:type="character" w:default="1" w:styleId="Fuentedeprrafopredeter">
     <w:name w:val="Default Paragraph Font"/>

</xml_diff>

<commit_message>
actualizacion de desarrollo de prototipo
</commit_message>
<xml_diff>
--- a/Documentacion/CAPITULO 6-DESARROLLO DEL PROTOTIPO DE REALIDAD AUMENTADA..docx
+++ b/Documentacion/CAPITULO 6-DESARROLLO DEL PROTOTIPO DE REALIDAD AUMENTADA..docx
@@ -44,7 +44,7 @@
     </w:p>
     <w:p>
       <w:r>
-        <w:t>Fuentes de los Requerimientos:</w:t>
+        <w:t>Fuentes de Requerimientos:</w:t>
       </w:r>
     </w:p>
     <w:p>
@@ -54,27 +54,37 @@
           <w:ilvl w:val="0"/>
           <w:numId w:val="1"/>
         </w:numPr>
+        <w:jc w:val="both"/>
       </w:pPr>
       <w:r>
         <w:t>Observación: Se obs</w:t>
       </w:r>
       <w:r>
-        <w:t>ervo al</w:t>
+        <w:t>ervo</w:t>
       </w:r>
       <w:r>
         <w:t xml:space="preserve"> </w:t>
       </w:r>
       <w:r>
-        <w:t xml:space="preserve">cliente la forma </w:t>
-      </w:r>
-      <w:r>
-        <w:t xml:space="preserve">habitual </w:t>
-      </w:r>
-      <w:r>
-        <w:t xml:space="preserve">en cómo </w:t>
-      </w:r>
-      <w:r>
-        <w:t>procedía a realizar  un pedio.</w:t>
+        <w:t xml:space="preserve">en detalle </w:t>
+      </w:r>
+      <w:r>
+        <w:t>la forma</w:t>
+      </w:r>
+      <w:r>
+        <w:t xml:space="preserve"> </w:t>
+      </w:r>
+      <w:r>
+        <w:t xml:space="preserve">de atención </w:t>
+      </w:r>
+      <w:r>
+        <w:t>que brinda el restaurant a sus</w:t>
+      </w:r>
+      <w:r>
+        <w:t xml:space="preserve"> cliente</w:t>
+      </w:r>
+      <w:r>
+        <w:t>s.</w:t>
       </w:r>
     </w:p>
     <w:p>
@@ -84,33 +94,10 @@
           <w:ilvl w:val="0"/>
           <w:numId w:val="1"/>
         </w:numPr>
-      </w:pPr>
-      <w:r>
-        <w:t>Prototipo funciona</w:t>
-      </w:r>
-      <w:r>
-        <w:t xml:space="preserve">l : Se </w:t>
-      </w:r>
-      <w:r>
-        <w:t>implemento</w:t>
-      </w:r>
-      <w:r>
-        <w:t xml:space="preserve"> un prototipo funcional para aclarar </w:t>
-      </w:r>
-      <w:r>
-        <w:t>los requerimientos funcionales y no funcionales. S</w:t>
-      </w:r>
-      <w:r>
-        <w:t xml:space="preserve">e </w:t>
-      </w:r>
-      <w:r>
-        <w:t xml:space="preserve">pudo obtener  la interfaz de usuario y el diseño de </w:t>
-      </w:r>
-      <w:r>
-        <w:t xml:space="preserve"> la car</w:t>
-      </w:r>
-      <w:r>
-        <w:t>ta gourmet del sistema.</w:t>
+        <w:jc w:val="both"/>
+      </w:pPr>
+      <w:r>
+        <w:t>Entrevista formal: Se realizaron unas series de preguntas para aclarar y obtener los requerimientos funcionales y no funcionales que debe cumplir el prototipo.</w:t>
       </w:r>
     </w:p>
     <w:p>
@@ -120,30 +107,25 @@
           <w:ilvl w:val="0"/>
           <w:numId w:val="1"/>
         </w:numPr>
-      </w:pPr>
-      <w:r>
-        <w:t xml:space="preserve">Análisis de documentación existente: </w:t>
-      </w:r>
-      <w:r>
-        <w:t xml:space="preserve">Se obtuvo </w:t>
-      </w:r>
-      <w:r>
-        <w:t>la carta gourmet con la cual están trabajando actualmente</w:t>
-      </w:r>
-      <w:r>
-        <w:t xml:space="preserve"> el negocio</w:t>
-      </w:r>
-      <w:r>
-        <w:t xml:space="preserve">. Con ella </w:t>
-      </w:r>
-      <w:r>
-        <w:t>se pudo realizar</w:t>
-      </w:r>
-      <w:r>
-        <w:t xml:space="preserve"> una lista con</w:t>
-      </w:r>
-      <w:r>
-        <w:t xml:space="preserve"> los diferentes platos a servir,  un modelo de carta a utilizar en el sistema y la organización de los diferentes elementos de la carta como los precios, etc.</w:t>
+        <w:jc w:val="both"/>
+      </w:pPr>
+      <w:r>
+        <w:t>Prototipo funciona</w:t>
+      </w:r>
+      <w:r>
+        <w:t>l</w:t>
+      </w:r>
+      <w:r>
+        <w:t xml:space="preserve">: Se </w:t>
+      </w:r>
+      <w:r>
+        <w:t>implemento</w:t>
+      </w:r>
+      <w:r>
+        <w:t xml:space="preserve"> un prototipo funcional para aclarar </w:t>
+      </w:r>
+      <w:r>
+        <w:t xml:space="preserve">los requerimientos funcionales y no funcionales. </w:t>
       </w:r>
     </w:p>
     <w:p>
@@ -153,39 +135,93 @@
           <w:ilvl w:val="0"/>
           <w:numId w:val="1"/>
         </w:numPr>
-      </w:pPr>
-      <w:r>
-        <w:t xml:space="preserve">Tormentas de ideas: Se hicieron reuniones informales donde se </w:t>
-      </w:r>
-      <w:r>
-        <w:t>aplico</w:t>
-      </w:r>
-      <w:r>
-        <w:t xml:space="preserve"> la técnica de tormentas de ideas para definir al sistema en cuestión.</w:t>
+        <w:jc w:val="both"/>
+      </w:pPr>
+      <w:r>
+        <w:t xml:space="preserve">Análisis de documentación existente: </w:t>
+      </w:r>
+      <w:r>
+        <w:t xml:space="preserve">Se obtuvo </w:t>
+      </w:r>
+      <w:r>
+        <w:t xml:space="preserve">la documentación que se utiliza </w:t>
+      </w:r>
+      <w:r>
+        <w:t>actualmente</w:t>
+      </w:r>
+      <w:r>
+        <w:t xml:space="preserve"> </w:t>
+      </w:r>
+      <w:r>
+        <w:t>en el proceso de</w:t>
+      </w:r>
+      <w:r>
+        <w:t xml:space="preserve"> negocio</w:t>
+      </w:r>
+      <w:r>
+        <w:t xml:space="preserve"> del restaurant</w:t>
+      </w:r>
+      <w:r>
+        <w:t>.</w:t>
       </w:r>
     </w:p>
     <w:p>
       <w:pPr>
         <w:pStyle w:val="Prrafodelista"/>
-      </w:pPr>
+        <w:numPr>
+          <w:ilvl w:val="0"/>
+          <w:numId w:val="1"/>
+        </w:numPr>
+        <w:jc w:val="both"/>
+      </w:pPr>
+      <w:r>
+        <w:t xml:space="preserve">Tormentas de ideas: Se hicieron reuniones informales donde se </w:t>
+      </w:r>
+      <w:r>
+        <w:t>aplico</w:t>
+      </w:r>
+      <w:r>
+        <w:t xml:space="preserve"> la técnica de tormentas de ideas para definir al sistema en cuestión.</w:t>
+      </w:r>
     </w:p>
     <w:p>
       <w:pPr>
         <w:ind w:left="360"/>
-      </w:pPr>
-      <w:r>
-        <w:t xml:space="preserve">Mediante estas fuentes de requerimientos se </w:t>
-      </w:r>
-      <w:r>
-        <w:t xml:space="preserve">pudo elaborar </w:t>
-      </w:r>
-      <w:r>
-        <w:t xml:space="preserve"> un enunciado acerca del sistema a desarrollar:</w:t>
+        <w:jc w:val="both"/>
+      </w:pPr>
+      <w:r>
+        <w:t>Resultado de las fuentes de requerimientos:</w:t>
       </w:r>
     </w:p>
     <w:p>
       <w:pPr>
+        <w:pStyle w:val="Prrafodelista"/>
+        <w:numPr>
+          <w:ilvl w:val="0"/>
+          <w:numId w:val="15"/>
+        </w:numPr>
+        <w:jc w:val="both"/>
+      </w:pPr>
+    </w:p>
+    <w:p>
+      <w:pPr>
         <w:ind w:left="360"/>
+        <w:jc w:val="both"/>
+      </w:pPr>
+      <w:r>
+        <w:t xml:space="preserve">Mediante estas fuentes de requerimientos se </w:t>
+      </w:r>
+      <w:r>
+        <w:t xml:space="preserve">pudo elaborar </w:t>
+      </w:r>
+      <w:r>
+        <w:t>un enunciado acerca del sistema a desarrollar:</w:t>
+      </w:r>
+    </w:p>
+    <w:p>
+      <w:pPr>
+        <w:ind w:left="360"/>
+        <w:jc w:val="both"/>
         <w:rPr>
           <w:rFonts w:cstheme="minorHAnsi"/>
         </w:rPr>
@@ -193,36 +229,32 @@
       <w:r>
         <w:t xml:space="preserve">Se pretende desarrollar un sistema de pedidos </w:t>
       </w:r>
-      <w:proofErr w:type="spellStart"/>
-      <w:r>
-        <w:t>mobile</w:t>
-      </w:r>
-      <w:proofErr w:type="spellEnd"/>
-      <w:r>
-        <w:t xml:space="preserve"> para un restaurante que será utilizado por </w:t>
+      <w:r>
+        <w:t>móvil para un restaurant</w:t>
+      </w:r>
+      <w:r>
+        <w:t xml:space="preserve"> que será utilizado por </w:t>
       </w:r>
       <w:r>
         <w:rPr>
           <w:rFonts w:cstheme="minorHAnsi"/>
           <w:color w:val="000000" w:themeColor="text1"/>
         </w:rPr>
-        <w:t xml:space="preserve">personas sordas e </w:t>
-      </w:r>
-      <w:proofErr w:type="spellStart"/>
+        <w:t>personas sordas e hipoacúsicas</w:t>
+      </w:r>
       <w:r>
         <w:rPr>
           <w:rFonts w:cstheme="minorHAnsi"/>
           <w:color w:val="000000" w:themeColor="text1"/>
         </w:rPr>
-        <w:t>hipoacúsicas</w:t>
-      </w:r>
-      <w:proofErr w:type="spellEnd"/>
+        <w:t>,</w:t>
+      </w:r>
       <w:r>
         <w:rPr>
           <w:rFonts w:cstheme="minorHAnsi"/>
           <w:color w:val="000000" w:themeColor="text1"/>
         </w:rPr>
-        <w:t xml:space="preserve"> y </w:t>
+        <w:t xml:space="preserve"> </w:t>
       </w:r>
       <w:r>
         <w:rPr>
@@ -248,42 +280,31 @@
         <w:rPr>
           <w:rFonts w:cstheme="minorHAnsi"/>
         </w:rPr>
-        <w:t xml:space="preserve"> El restaurante es un negocio que vende platos elaborados, bebidas, postres y también un sector de cafetería. El negocio utiliza una carta gourmet tradicional y un mozo para toma el pedido a los clientes. El sistema debe funcionar en un celular con sist</w:t>
+        <w:t xml:space="preserve"> El restaurant</w:t>
       </w:r>
       <w:r>
         <w:rPr>
           <w:rFonts w:cstheme="minorHAnsi"/>
         </w:rPr>
-        <w:t>ema operativo A</w:t>
+        <w:t xml:space="preserve"> es un negocio que vende platos elaborados, bebidas, postres y también un sector de cafetería. El negocio utiliza una carta gourmet tradicional y </w:t>
       </w:r>
       <w:r>
         <w:rPr>
           <w:rFonts w:cstheme="minorHAnsi"/>
         </w:rPr>
-        <w:t>ndroid 2</w:t>
+        <w:t>cuenta con un</w:t>
       </w:r>
       <w:r>
         <w:rPr>
           <w:rFonts w:cstheme="minorHAnsi"/>
         </w:rPr>
-        <w:t xml:space="preserve">.3 o </w:t>
-      </w:r>
-      <w:r>
-        <w:rPr>
-          <w:rFonts w:cstheme="minorHAnsi"/>
-        </w:rPr>
-        <w:t>superior</w:t>
-      </w:r>
-      <w:r>
-        <w:rPr>
-          <w:rFonts w:cstheme="minorHAnsi"/>
-        </w:rPr>
-        <w:t>.</w:t>
+        <w:t xml:space="preserve"> mozo para toma el pedido a los clientes. </w:t>
       </w:r>
     </w:p>
     <w:p>
       <w:pPr>
         <w:ind w:left="360"/>
+        <w:jc w:val="both"/>
         <w:rPr>
           <w:rFonts w:cstheme="minorHAnsi"/>
         </w:rPr>
@@ -292,24 +313,55 @@
         <w:rPr>
           <w:rFonts w:cstheme="minorHAnsi"/>
         </w:rPr>
-        <w:t>El sistema tendrá como base una carta gourmet con realidad aumentada que será construido por el dispositivo móvil. Este dispositivo debe permitir a los clientes poder navegar por la carta gourmet y además visualizar lo</w:t>
+        <w:t>El sistema tendrá como base una carta gourmet con realid</w:t>
       </w:r>
       <w:r>
         <w:rPr>
           <w:rFonts w:cstheme="minorHAnsi"/>
         </w:rPr>
-        <w:t xml:space="preserve">s diferentes platos en forma </w:t>
+        <w:t>ad aumentada que será construida</w:t>
       </w:r>
       <w:r>
         <w:rPr>
           <w:rFonts w:cstheme="minorHAnsi"/>
         </w:rPr>
-        <w:t>de objeto 3D.</w:t>
+        <w:t xml:space="preserve"> por el dispositivo móvil. Este dispositivo debe permitir a los clientes poder navegar por la carta gourmet y además visualizar lo</w:t>
+      </w:r>
+      <w:r>
+        <w:rPr>
+          <w:rFonts w:cstheme="minorHAnsi"/>
+        </w:rPr>
+        <w:t xml:space="preserve">s diferentes platos </w:t>
+      </w:r>
+      <w:r>
+        <w:rPr>
+          <w:rFonts w:cstheme="minorHAnsi"/>
+        </w:rPr>
+        <w:t>3D.</w:t>
+      </w:r>
+      <w:r>
+        <w:rPr>
+          <w:rFonts w:cstheme="minorHAnsi"/>
+        </w:rPr>
+        <w:t xml:space="preserve"> El sistema </w:t>
+      </w:r>
+      <w:r>
+        <w:rPr>
+          <w:rFonts w:cstheme="minorHAnsi"/>
+        </w:rPr>
+        <w:t>debe</w:t>
+      </w:r>
+      <w:r>
+        <w:rPr>
+          <w:rFonts w:cstheme="minorHAnsi"/>
+        </w:rPr>
+        <w:t xml:space="preserve"> funcionar en un celular con sistema operativo Android 2.3 o superior.</w:t>
       </w:r>
     </w:p>
     <w:p>
       <w:pPr>
         <w:ind w:left="360"/>
+        <w:jc w:val="both"/>
         <w:rPr>
           <w:rFonts w:cstheme="minorHAnsi"/>
         </w:rPr>
@@ -342,26 +394,25 @@
         <w:rPr>
           <w:rFonts w:cstheme="minorHAnsi"/>
         </w:rPr>
-        <w:t xml:space="preserve"> una conexión de red </w:t>
-      </w:r>
-      <w:proofErr w:type="spellStart"/>
+        <w:t xml:space="preserve"> una conexión de red wifi para realizar todas las operaciones </w:t>
+      </w:r>
       <w:r>
         <w:rPr>
           <w:rFonts w:cstheme="minorHAnsi"/>
         </w:rPr>
-        <w:t>wifi</w:t>
-      </w:r>
-      <w:proofErr w:type="spellEnd"/>
+        <w:t>antes mencionadas</w:t>
+      </w:r>
       <w:r>
         <w:rPr>
           <w:rFonts w:cstheme="minorHAnsi"/>
         </w:rPr>
-        <w:t xml:space="preserve"> para realizar todas las operaciones relacionadas con los pedidos.</w:t>
+        <w:t>.</w:t>
       </w:r>
     </w:p>
     <w:p>
       <w:pPr>
         <w:ind w:left="360"/>
+        <w:jc w:val="both"/>
         <w:rPr>
           <w:rFonts w:cstheme="minorHAnsi"/>
         </w:rPr>
@@ -370,26 +421,36 @@
         <w:rPr>
           <w:rFonts w:cstheme="minorHAnsi"/>
         </w:rPr>
-        <w:t xml:space="preserve">El administrador debe realizar un </w:t>
-      </w:r>
-      <w:proofErr w:type="spellStart"/>
+        <w:t>El administrador debe realizar un login para</w:t>
+      </w:r>
       <w:r>
         <w:rPr>
           <w:rFonts w:cstheme="minorHAnsi"/>
         </w:rPr>
-        <w:t>login</w:t>
-      </w:r>
-      <w:proofErr w:type="spellEnd"/>
+        <w:t xml:space="preserve"> poder ingresar al sistema. Una vez iniciado</w:t>
+      </w:r>
       <w:r>
         <w:rPr>
           <w:rFonts w:cstheme="minorHAnsi"/>
         </w:rPr>
-        <w:t xml:space="preserve"> para ingresar al sistema. Una vez adentro, podrá consultar los pedidos realizados por los clientes y posteriormente imprimir esta consulta mediante un reporte. </w:t>
+        <w:t>, podrá consultar los pedidos realizados p</w:t>
       </w:r>
       <w:r>
         <w:rPr>
           <w:rFonts w:cstheme="minorHAnsi"/>
         </w:rPr>
+        <w:t>or los clientes e</w:t>
+      </w:r>
+      <w:r>
+        <w:rPr>
+          <w:rFonts w:cstheme="minorHAnsi"/>
+        </w:rPr>
+        <w:t xml:space="preserve"> imprimir esta consulta mediante un reporte. </w:t>
+      </w:r>
+      <w:r>
+        <w:rPr>
+          <w:rFonts w:cstheme="minorHAnsi"/>
+        </w:rPr>
         <w:t>Este</w:t>
       </w:r>
       <w:r>
@@ -402,7 +463,25 @@
         <w:rPr>
           <w:rFonts w:cstheme="minorHAnsi"/>
         </w:rPr>
-        <w:t xml:space="preserve">Esta consulta se realizará entre  un intervalo de fechas que será dada por el administrador. Además el administrador podrá modificar </w:t>
+        <w:t>El administrador podrá ver los pedidos realizados</w:t>
+      </w:r>
+      <w:r>
+        <w:rPr>
+          <w:rFonts w:cstheme="minorHAnsi"/>
+        </w:rPr>
+        <w:t xml:space="preserve"> </w:t>
+      </w:r>
+      <w:r>
+        <w:rPr>
+          <w:rFonts w:cstheme="minorHAnsi"/>
+        </w:rPr>
+        <w:t>entre un intervalo de fechas definidos. Además</w:t>
+      </w:r>
+      <w:r>
+        <w:rPr>
+          <w:rFonts w:cstheme="minorHAnsi"/>
+        </w:rPr>
+        <w:t xml:space="preserve"> podrá modificar </w:t>
       </w:r>
       <w:r>
         <w:rPr>
@@ -438,6 +517,7 @@
     <w:p>
       <w:pPr>
         <w:ind w:left="360"/>
+        <w:jc w:val="both"/>
         <w:rPr>
           <w:rFonts w:cstheme="minorHAnsi"/>
         </w:rPr>
@@ -447,24 +527,79 @@
           <w:rFonts w:cstheme="minorHAnsi"/>
         </w:rPr>
         <w:lastRenderedPageBreak/>
-        <w:t xml:space="preserve">Los clientes podrán consultar los diarios digitales más visitados. </w:t>
+        <w:t xml:space="preserve">Los clientes </w:t>
       </w:r>
       <w:r>
         <w:rPr>
           <w:rFonts w:cstheme="minorHAnsi"/>
         </w:rPr>
-        <w:t xml:space="preserve">El administrador del sistema podrá dar de alta un nuevo diario y eliminarlo en caso que no se lo requiera. </w:t>
+        <w:t xml:space="preserve">a través del dispositivo móvil </w:t>
       </w:r>
       <w:r>
         <w:rPr>
           <w:rFonts w:cstheme="minorHAnsi"/>
         </w:rPr>
-        <w:t>Estos diarios digitales deben ser implementados con realidad aumentada.</w:t>
+        <w:t>podrán</w:t>
+      </w:r>
+      <w:r>
+        <w:rPr>
+          <w:rFonts w:cstheme="minorHAnsi"/>
+        </w:rPr>
+        <w:t xml:space="preserve"> consultar los diarios digitales más visitados. </w:t>
+      </w:r>
+      <w:r>
+        <w:rPr>
+          <w:rFonts w:cstheme="minorHAnsi"/>
+        </w:rPr>
+        <w:t xml:space="preserve">El administrador del sistema </w:t>
+      </w:r>
+      <w:r>
+        <w:rPr>
+          <w:rFonts w:cstheme="minorHAnsi"/>
+        </w:rPr>
+        <w:t>podrá</w:t>
+      </w:r>
+      <w:r>
+        <w:rPr>
+          <w:rFonts w:cstheme="minorHAnsi"/>
+        </w:rPr>
+        <w:t xml:space="preserve"> dar de alta un nuevo diario y eliminarlo en caso que no se lo requiera. </w:t>
+      </w:r>
+      <w:r>
+        <w:rPr>
+          <w:rFonts w:cstheme="minorHAnsi"/>
+        </w:rPr>
+        <w:t>El</w:t>
+      </w:r>
+      <w:r>
+        <w:rPr>
+          <w:rFonts w:cstheme="minorHAnsi"/>
+        </w:rPr>
+        <w:t xml:space="preserve"> </w:t>
+      </w:r>
+      <w:r>
+        <w:rPr>
+          <w:rFonts w:cstheme="minorHAnsi"/>
+        </w:rPr>
+        <w:t xml:space="preserve">acceso a los </w:t>
+      </w:r>
+      <w:r>
+        <w:rPr>
+          <w:rFonts w:cstheme="minorHAnsi"/>
+        </w:rPr>
+        <w:t>diarios digitales deberán</w:t>
+      </w:r>
+      <w:r>
+        <w:rPr>
+          <w:rFonts w:cstheme="minorHAnsi"/>
+        </w:rPr>
+        <w:t xml:space="preserve"> ser implementados con realidad aumentada.</w:t>
       </w:r>
     </w:p>
     <w:p>
       <w:pPr>
         <w:ind w:left="360"/>
+        <w:jc w:val="both"/>
         <w:rPr>
           <w:rFonts w:cstheme="minorHAnsi"/>
         </w:rPr>
@@ -473,98 +608,125 @@
         <w:rPr>
           <w:rFonts w:cstheme="minorHAnsi"/>
         </w:rPr>
-        <w:t xml:space="preserve">El cliente podrá reproducir y pausar un video  de la recomendación del chef o bien de las promociones realizas por el restaurante. El administrador del sistema podrá agregar y eliminar </w:t>
+        <w:t>El cliente podrá reproducir y pausar un video  de la recom</w:t>
       </w:r>
       <w:r>
         <w:rPr>
           <w:rFonts w:cstheme="minorHAnsi"/>
         </w:rPr>
+        <w:t>endación del chef u otros videos de entretenimiento</w:t>
+      </w:r>
+      <w:r>
+        <w:rPr>
+          <w:rFonts w:cstheme="minorHAnsi"/>
+        </w:rPr>
+        <w:t xml:space="preserve">. El administrador del sistema podrá agregar y eliminar </w:t>
+      </w:r>
+      <w:r>
+        <w:rPr>
+          <w:rFonts w:cstheme="minorHAnsi"/>
+        </w:rPr>
         <w:t>el</w:t>
       </w:r>
       <w:r>
         <w:rPr>
           <w:rFonts w:cstheme="minorHAnsi"/>
         </w:rPr>
-        <w:t xml:space="preserve"> video si fuese necesario.</w:t>
+        <w:t xml:space="preserve"> video en caso de ser</w:t>
       </w:r>
       <w:r>
         <w:rPr>
           <w:rFonts w:cstheme="minorHAnsi"/>
         </w:rPr>
-        <w:t xml:space="preserve"> La cámara del dispositivo debe generar un enlace mediante realidad aumentada.</w:t>
+        <w:t xml:space="preserve"> necesario.</w:t>
       </w:r>
       <w:r>
         <w:rPr>
           <w:rFonts w:cstheme="minorHAnsi"/>
         </w:rPr>
+        <w:t xml:space="preserve"> La cámara del dispositivo </w:t>
+      </w:r>
+      <w:r>
+        <w:rPr>
+          <w:rFonts w:cstheme="minorHAnsi"/>
+        </w:rPr>
+        <w:t>deberá</w:t>
+      </w:r>
+      <w:r>
+        <w:rPr>
+          <w:rFonts w:cstheme="minorHAnsi"/>
+        </w:rPr>
+        <w:t xml:space="preserve"> generar un enl</w:t>
+      </w:r>
+      <w:r>
+        <w:rPr>
+          <w:rFonts w:cstheme="minorHAnsi"/>
+        </w:rPr>
+        <w:t>ace mediante realidad aumentada, que al momento de presionar</w:t>
+      </w:r>
+      <w:r>
+        <w:rPr>
+          <w:rFonts w:cstheme="minorHAnsi"/>
+        </w:rPr>
+        <w:t>lo</w:t>
+      </w:r>
+      <w:r>
+        <w:rPr>
+          <w:rFonts w:cstheme="minorHAnsi"/>
+        </w:rPr>
+        <w:t xml:space="preserve">, este </w:t>
+      </w:r>
+      <w:r>
+        <w:rPr>
+          <w:rFonts w:cstheme="minorHAnsi"/>
+        </w:rPr>
+        <w:t>deberá</w:t>
+      </w:r>
+      <w:r>
+        <w:rPr>
+          <w:rFonts w:cstheme="minorHAnsi"/>
+        </w:rPr>
         <w:t xml:space="preserve"> </w:t>
       </w:r>
+      <w:proofErr w:type="spellStart"/>
       <w:r>
         <w:rPr>
           <w:rFonts w:cstheme="minorHAnsi"/>
         </w:rPr>
-        <w:t xml:space="preserve"> El cliente al presionar  el enlace </w:t>
-      </w:r>
+        <w:t>redireccionar</w:t>
+      </w:r>
+      <w:proofErr w:type="spellEnd"/>
       <w:r>
         <w:rPr>
           <w:rFonts w:cstheme="minorHAnsi"/>
         </w:rPr>
-        <w:t>en la pantalla de celular</w:t>
+        <w:t xml:space="preserve"> automáticamente </w:t>
       </w:r>
       <w:r>
         <w:rPr>
           <w:rFonts w:cstheme="minorHAnsi"/>
         </w:rPr>
-        <w:t xml:space="preserve">, este </w:t>
-      </w:r>
+        <w:t xml:space="preserve">a la página de </w:t>
+      </w:r>
+      <w:proofErr w:type="spellStart"/>
       <w:r>
         <w:rPr>
           <w:rFonts w:cstheme="minorHAnsi"/>
         </w:rPr>
-        <w:t>debe</w:t>
-      </w:r>
+        <w:t>youtube</w:t>
+      </w:r>
+      <w:proofErr w:type="spellEnd"/>
       <w:r>
         <w:rPr>
           <w:rFonts w:cstheme="minorHAnsi"/>
         </w:rPr>
-        <w:t xml:space="preserve"> direccionará automáticamente </w:t>
-      </w:r>
-      <w:r>
-        <w:rPr>
-          <w:rFonts w:cstheme="minorHAnsi"/>
-        </w:rPr>
-        <w:t xml:space="preserve">a la página de </w:t>
-      </w:r>
-      <w:proofErr w:type="spellStart"/>
-      <w:r>
-        <w:rPr>
-          <w:rFonts w:cstheme="minorHAnsi"/>
-        </w:rPr>
-        <w:t>youtube</w:t>
-      </w:r>
-      <w:proofErr w:type="spellEnd"/>
-      <w:r>
-        <w:rPr>
-          <w:rFonts w:cstheme="minorHAnsi"/>
-        </w:rPr>
-        <w:t xml:space="preserve"> para </w:t>
-      </w:r>
-      <w:r>
-        <w:rPr>
-          <w:rFonts w:cstheme="minorHAnsi"/>
-        </w:rPr>
-        <w:t>mostrar el</w:t>
-      </w:r>
-      <w:r>
-        <w:rPr>
-          <w:rFonts w:cstheme="minorHAnsi"/>
-        </w:rPr>
-        <w:t xml:space="preserve"> videos.</w:t>
+        <w:t>.</w:t>
       </w:r>
     </w:p>
     <w:p>
       <w:pPr>
         <w:ind w:left="360"/>
+        <w:jc w:val="both"/>
         <w:rPr>
           <w:rFonts w:cstheme="minorHAnsi"/>
         </w:rPr>
@@ -573,16 +735,20 @@
         <w:rPr>
           <w:rFonts w:cstheme="minorHAnsi"/>
         </w:rPr>
-        <w:t>Del enunciado descripto, se obtuvo los requerimientos funcionales y no funcionales del sistema a desarrollar:</w:t>
-      </w:r>
-    </w:p>
-    <w:p>
-      <w:pPr>
-        <w:ind w:left="360"/>
+        <w:t xml:space="preserve">Del enunciado </w:t>
+      </w:r>
+      <w:r>
         <w:rPr>
           <w:rFonts w:cstheme="minorHAnsi"/>
         </w:rPr>
-      </w:pPr>
+        <w:t>anterior</w:t>
+      </w:r>
+      <w:r>
+        <w:rPr>
+          <w:rFonts w:cstheme="minorHAnsi"/>
+        </w:rPr>
+        <w:t>, se obtuvo los requerimientos funcionales y no funcionales del sistema a desarrollar:</w:t>
+      </w:r>
     </w:p>
     <w:tbl>
       <w:tblPr>
@@ -644,6 +810,7 @@
           </w:tcPr>
           <w:p>
             <w:pPr>
+              <w:jc w:val="both"/>
               <w:rPr>
                 <w:rFonts w:cstheme="minorHAnsi"/>
               </w:rPr>
@@ -652,7 +819,7 @@
               <w:rPr>
                 <w:rFonts w:cstheme="minorHAnsi"/>
               </w:rPr>
-              <w:t>El prototipo debe permitir a los clientes poder navegar por la carta gourmet y  visualizar los diferentes platos en formato de objeto 3D.</w:t>
+              <w:t>El dispositivo debe permitir a los clientes poder navegar por la carta gourmet y además visualizar los diferentes platos 3D</w:t>
             </w:r>
           </w:p>
         </w:tc>
@@ -662,6 +829,7 @@
           </w:tcPr>
           <w:p>
             <w:pPr>
+              <w:jc w:val="both"/>
               <w:rPr>
                 <w:rFonts w:cstheme="minorHAnsi"/>
               </w:rPr>
@@ -670,21 +838,7 @@
               <w:rPr>
                 <w:rFonts w:cstheme="minorHAnsi"/>
               </w:rPr>
-              <w:t xml:space="preserve">Sistema debe utilizar una conexión de red </w:t>
-            </w:r>
-            <w:proofErr w:type="spellStart"/>
-            <w:r>
-              <w:rPr>
-                <w:rFonts w:cstheme="minorHAnsi"/>
-              </w:rPr>
-              <w:t>wifi</w:t>
-            </w:r>
-            <w:proofErr w:type="spellEnd"/>
-            <w:r>
-              <w:rPr>
-                <w:rFonts w:cstheme="minorHAnsi"/>
-              </w:rPr>
-              <w:t xml:space="preserve"> para realizar todas las operaciones relacionadas con los pedidos.</w:t>
+              <w:t>Sistema debe utilizar una conexión de red wifi para realizar todas las operaciones relacionadas con los pedidos.</w:t>
             </w:r>
           </w:p>
         </w:tc>
@@ -697,6 +851,7 @@
           </w:tcPr>
           <w:p>
             <w:pPr>
+              <w:jc w:val="both"/>
               <w:rPr>
                 <w:rFonts w:cstheme="minorHAnsi"/>
               </w:rPr>
@@ -715,6 +870,7 @@
           </w:tcPr>
           <w:p>
             <w:pPr>
+              <w:jc w:val="both"/>
               <w:rPr>
                 <w:rFonts w:cstheme="minorHAnsi"/>
               </w:rPr>
@@ -741,6 +897,9 @@
             <w:shd w:val="clear" w:color="auto" w:fill="auto"/>
           </w:tcPr>
           <w:p>
+            <w:pPr>
+              <w:jc w:val="both"/>
+            </w:pPr>
             <w:r>
               <w:rPr>
                 <w:rFonts w:cstheme="minorHAnsi"/>
@@ -754,7 +913,7 @@
               <w:rPr>
                 <w:rFonts w:cstheme="minorHAnsi"/>
               </w:rPr>
-              <w:t xml:space="preserve"> El cliente al realizar una alta, el pedido se almacenara en el sistema y automáticamente se imprimirá la orden de pedido para su posterior elaboración por el chef.</w:t>
+              <w:t xml:space="preserve"> </w:t>
             </w:r>
           </w:p>
         </w:tc>
@@ -764,6 +923,7 @@
           </w:tcPr>
           <w:p>
             <w:pPr>
+              <w:jc w:val="both"/>
               <w:rPr>
                 <w:rFonts w:cstheme="minorHAnsi"/>
               </w:rPr>
@@ -781,6 +941,64 @@
             <w:shd w:val="clear" w:color="auto" w:fill="auto"/>
           </w:tcPr>
           <w:p>
+            <w:pPr>
+              <w:jc w:val="both"/>
+              <w:rPr>
+                <w:rFonts w:cstheme="minorHAnsi"/>
+              </w:rPr>
+            </w:pPr>
+            <w:r>
+              <w:rPr>
+                <w:rFonts w:cstheme="minorHAnsi"/>
+              </w:rPr>
+              <w:t>El administrador podrá imprimir los pedidos registrados que serán utilizados por el chef para su posterior elaboración.</w:t>
+            </w:r>
+          </w:p>
+        </w:tc>
+        <w:tc>
+          <w:tcPr>
+            <w:tcW w:w="4180" w:type="dxa"/>
+          </w:tcPr>
+          <w:p>
+            <w:pPr>
+              <w:jc w:val="both"/>
+              <w:rPr>
+                <w:rFonts w:cstheme="minorHAnsi"/>
+              </w:rPr>
+            </w:pPr>
+            <w:r>
+              <w:rPr>
+                <w:rFonts w:cstheme="minorHAnsi"/>
+              </w:rPr>
+              <w:t xml:space="preserve">El sistema debe funcionar en un celular con sistema operativo </w:t>
+            </w:r>
+            <w:proofErr w:type="spellStart"/>
+            <w:r>
+              <w:rPr>
+                <w:rFonts w:cstheme="minorHAnsi"/>
+              </w:rPr>
+              <w:t>android</w:t>
+            </w:r>
+            <w:proofErr w:type="spellEnd"/>
+            <w:r>
+              <w:rPr>
+                <w:rFonts w:cstheme="minorHAnsi"/>
+              </w:rPr>
+              <w:t xml:space="preserve"> 4.3 o inferior.</w:t>
+            </w:r>
+          </w:p>
+        </w:tc>
+      </w:tr>
+      <w:tr>
+        <w:tc>
+          <w:tcPr>
+            <w:tcW w:w="4180" w:type="dxa"/>
+            <w:shd w:val="clear" w:color="auto" w:fill="auto"/>
+          </w:tcPr>
+          <w:p>
+            <w:pPr>
+              <w:jc w:val="both"/>
+            </w:pPr>
             <w:r>
               <w:rPr>
                 <w:rFonts w:cstheme="minorHAnsi"/>
@@ -788,7 +1006,7 @@
               <w:t xml:space="preserve">El cliente podrá realizar una </w:t>
             </w:r>
             <w:r>
-              <w:t>Modificación del pedido</w:t>
+              <w:t>Modificación del pedido.</w:t>
             </w:r>
           </w:p>
         </w:tc>
@@ -802,19 +1020,6 @@
                 <w:rFonts w:cstheme="minorHAnsi"/>
               </w:rPr>
             </w:pPr>
-            <w:r>
-              <w:rPr>
-                <w:rFonts w:cstheme="minorHAnsi"/>
-              </w:rPr>
-              <w:t>Los diarios digitales deben ser implementados con realidad aumentada.</w:t>
-            </w:r>
-          </w:p>
-          <w:p>
-            <w:pPr>
-              <w:rPr>
-                <w:rFonts w:cstheme="minorHAnsi"/>
-              </w:rPr>
-            </w:pPr>
           </w:p>
         </w:tc>
       </w:tr>
@@ -824,6 +1029,9 @@
             <w:tcW w:w="4180" w:type="dxa"/>
           </w:tcPr>
           <w:p>
+            <w:pPr>
+              <w:jc w:val="both"/>
+            </w:pPr>
             <w:r>
               <w:rPr>
                 <w:rFonts w:cstheme="minorHAnsi"/>
@@ -845,26 +1053,6 @@
                 <w:rFonts w:cstheme="minorHAnsi"/>
               </w:rPr>
             </w:pPr>
-            <w:r>
-              <w:rPr>
-                <w:rFonts w:cstheme="minorHAnsi"/>
-              </w:rPr>
-              <w:t xml:space="preserve">El sistema debe funcionar en un celular con sistema operativo </w:t>
-            </w:r>
-            <w:proofErr w:type="spellStart"/>
-            <w:r>
-              <w:rPr>
-                <w:rFonts w:cstheme="minorHAnsi"/>
-              </w:rPr>
-              <w:t>android</w:t>
-            </w:r>
-            <w:proofErr w:type="spellEnd"/>
-            <w:r>
-              <w:rPr>
-                <w:rFonts w:cstheme="minorHAnsi"/>
-              </w:rPr>
-              <w:t xml:space="preserve"> 4.3 o inferior.</w:t>
-            </w:r>
           </w:p>
         </w:tc>
       </w:tr>
@@ -874,6 +1062,9 @@
             <w:tcW w:w="4180" w:type="dxa"/>
           </w:tcPr>
           <w:p>
+            <w:pPr>
+              <w:jc w:val="both"/>
+            </w:pPr>
             <w:r>
               <w:t>El sistema debe permitir una Login del administrador</w:t>
             </w:r>
@@ -895,55 +1086,14 @@
             </w:tcBorders>
           </w:tcPr>
           <w:p>
+            <w:pPr>
+              <w:jc w:val="both"/>
+            </w:pPr>
             <w:r>
               <w:rPr>
                 <w:rFonts w:cstheme="minorHAnsi"/>
               </w:rPr>
-              <w:t>El administrador podrá consultar los pedidos realizados por los clientes y posteriormente imprimir esta consulta mediante un reporte. Esta consulta se realizará entre  un intervalo de fechas que será dada por el administrador.</w:t>
-            </w:r>
-          </w:p>
-        </w:tc>
-        <w:tc>
-          <w:tcPr>
-            <w:tcW w:w="4180" w:type="dxa"/>
-          </w:tcPr>
-          <w:p/>
-        </w:tc>
-      </w:tr>
-      <w:tr>
-        <w:tc>
-          <w:tcPr>
-            <w:tcW w:w="4180" w:type="dxa"/>
-            <w:shd w:val="clear" w:color="auto" w:fill="auto"/>
-          </w:tcPr>
-          <w:p>
-            <w:r>
-              <w:rPr>
-                <w:rFonts w:cstheme="minorHAnsi"/>
-              </w:rPr>
-              <w:t>El clientes podrán consultar los diarios más visitados</w:t>
-            </w:r>
-          </w:p>
-        </w:tc>
-        <w:tc>
-          <w:tcPr>
-            <w:tcW w:w="4180" w:type="dxa"/>
-          </w:tcPr>
-          <w:p/>
-        </w:tc>
-      </w:tr>
-      <w:tr>
-        <w:tc>
-          <w:tcPr>
-            <w:tcW w:w="4180" w:type="dxa"/>
-            <w:shd w:val="clear" w:color="auto" w:fill="auto"/>
-          </w:tcPr>
-          <w:p>
-            <w:r>
-              <w:rPr>
-                <w:rFonts w:cstheme="minorHAnsi"/>
-              </w:rPr>
-              <w:t>El cliente podrá reproducir  un video  de la recomendación del chef</w:t>
+              <w:t>El administrador podrá generar reportes a partir de las consultas registradas entre  un intervalo de fechas.</w:t>
             </w:r>
           </w:p>
         </w:tc>
@@ -963,33 +1113,17 @@
             </w:tcBorders>
           </w:tcPr>
           <w:p>
-            <w:r>
+            <w:pPr>
+              <w:jc w:val="both"/>
               <w:rPr>
                 <w:rFonts w:cstheme="minorHAnsi"/>
               </w:rPr>
-              <w:t>El cliente podrá pausar un video  de la recomendación del chef</w:t>
-            </w:r>
-          </w:p>
-        </w:tc>
-        <w:tc>
-          <w:tcPr>
-            <w:tcW w:w="4180" w:type="dxa"/>
-          </w:tcPr>
-          <w:p/>
-        </w:tc>
-      </w:tr>
-      <w:tr>
-        <w:tc>
-          <w:tcPr>
-            <w:tcW w:w="4180" w:type="dxa"/>
-            <w:shd w:val="clear" w:color="auto" w:fill="FFFFFF" w:themeFill="background1"/>
-          </w:tcPr>
-          <w:p>
+            </w:pPr>
             <w:r>
               <w:rPr>
                 <w:rFonts w:cstheme="minorHAnsi"/>
               </w:rPr>
-              <w:t xml:space="preserve"> El administrador del sistema podrá agregar  un video de la recomendación del chef</w:t>
+              <w:t>Cliente podrá seleccionar un video de una lista y reproducirlo.</w:t>
             </w:r>
           </w:p>
         </w:tc>
@@ -1008,6 +1142,7 @@
           </w:tcPr>
           <w:p>
             <w:pPr>
+              <w:jc w:val="both"/>
               <w:rPr>
                 <w:rFonts w:cstheme="minorHAnsi"/>
               </w:rPr>
@@ -1016,56 +1151,130 @@
               <w:rPr>
                 <w:rFonts w:cstheme="minorHAnsi"/>
               </w:rPr>
-              <w:t xml:space="preserve"> El administrador del sistema podrá eliminar </w:t>
-            </w:r>
+              <w:t xml:space="preserve">El administrador </w:t>
+            </w:r>
+            <w:proofErr w:type="spellStart"/>
             <w:r>
               <w:rPr>
                 <w:rFonts w:cstheme="minorHAnsi"/>
               </w:rPr>
-              <w:lastRenderedPageBreak/>
-              <w:t>un video de la recomendación del chef</w:t>
-            </w:r>
-          </w:p>
-        </w:tc>
-        <w:tc>
-          <w:tcPr>
-            <w:tcW w:w="4180" w:type="dxa"/>
-          </w:tcPr>
-          <w:p/>
-        </w:tc>
-      </w:tr>
-      <w:tr>
-        <w:tc>
-          <w:tcPr>
-            <w:tcW w:w="4180" w:type="dxa"/>
-            <w:shd w:val="clear" w:color="auto" w:fill="FFFFFF" w:themeFill="background1"/>
-          </w:tcPr>
-          <w:p>
-            <w:pPr>
+              <w:t>podra</w:t>
+            </w:r>
+            <w:proofErr w:type="spellEnd"/>
+            <w:r>
               <w:rPr>
                 <w:rFonts w:cstheme="minorHAnsi"/>
               </w:rPr>
-            </w:pPr>
-            <w:r>
+              <w:t xml:space="preserve"> agregar un video</w:t>
+            </w:r>
+          </w:p>
+        </w:tc>
+        <w:tc>
+          <w:tcPr>
+            <w:tcW w:w="4180" w:type="dxa"/>
+          </w:tcPr>
+          <w:p/>
+        </w:tc>
+      </w:tr>
+      <w:tr>
+        <w:tc>
+          <w:tcPr>
+            <w:tcW w:w="4180" w:type="dxa"/>
+            <w:shd w:val="clear" w:color="auto" w:fill="FFFFFF" w:themeFill="background1"/>
+          </w:tcPr>
+          <w:p>
+            <w:pPr>
+              <w:jc w:val="both"/>
               <w:rPr>
                 <w:rFonts w:cstheme="minorHAnsi"/>
               </w:rPr>
-              <w:lastRenderedPageBreak/>
-              <w:t xml:space="preserve">El cliente al presionar  el enlace en la pantalla de celular, este debe direccionará automáticamente a la página de </w:t>
-            </w:r>
-            <w:proofErr w:type="spellStart"/>
+            </w:pPr>
             <w:r>
               <w:rPr>
                 <w:rFonts w:cstheme="minorHAnsi"/>
               </w:rPr>
-              <w:t>youtube</w:t>
-            </w:r>
-            <w:proofErr w:type="spellEnd"/>
+              <w:t xml:space="preserve"> El administrador del sistema podrá eliminar un video de la recomendación del chef</w:t>
+            </w:r>
+          </w:p>
+        </w:tc>
+        <w:tc>
+          <w:tcPr>
+            <w:tcW w:w="4180" w:type="dxa"/>
+          </w:tcPr>
+          <w:p/>
+        </w:tc>
+      </w:tr>
+      <w:tr>
+        <w:tc>
+          <w:tcPr>
+            <w:tcW w:w="4180" w:type="dxa"/>
+            <w:shd w:val="clear" w:color="auto" w:fill="auto"/>
+          </w:tcPr>
+          <w:p>
+            <w:pPr>
+              <w:jc w:val="both"/>
+            </w:pPr>
             <w:r>
               <w:rPr>
                 <w:rFonts w:cstheme="minorHAnsi"/>
               </w:rPr>
-              <w:t xml:space="preserve"> para mostrar el videos.</w:t>
+              <w:t>El clientes podrán visitar los diarios digitales más populares.</w:t>
+            </w:r>
+          </w:p>
+        </w:tc>
+        <w:tc>
+          <w:tcPr>
+            <w:tcW w:w="4180" w:type="dxa"/>
+          </w:tcPr>
+          <w:p/>
+        </w:tc>
+      </w:tr>
+      <w:tr>
+        <w:tc>
+          <w:tcPr>
+            <w:tcW w:w="4180" w:type="dxa"/>
+            <w:shd w:val="clear" w:color="auto" w:fill="FFFFFF" w:themeFill="background1"/>
+          </w:tcPr>
+          <w:p>
+            <w:pPr>
+              <w:jc w:val="both"/>
+              <w:rPr>
+                <w:rFonts w:cstheme="minorHAnsi"/>
+              </w:rPr>
+            </w:pPr>
+            <w:r>
+              <w:rPr>
+                <w:rFonts w:cstheme="minorHAnsi"/>
+              </w:rPr>
+              <w:t>El administrador podrá agregar un diario</w:t>
+            </w:r>
+          </w:p>
+        </w:tc>
+        <w:tc>
+          <w:tcPr>
+            <w:tcW w:w="4180" w:type="dxa"/>
+          </w:tcPr>
+          <w:p/>
+        </w:tc>
+      </w:tr>
+      <w:tr>
+        <w:tc>
+          <w:tcPr>
+            <w:tcW w:w="4180" w:type="dxa"/>
+            <w:shd w:val="clear" w:color="auto" w:fill="FFFFFF" w:themeFill="background1"/>
+          </w:tcPr>
+          <w:p>
+            <w:pPr>
+              <w:jc w:val="both"/>
+              <w:rPr>
+                <w:rFonts w:cstheme="minorHAnsi"/>
+              </w:rPr>
+            </w:pPr>
+            <w:r>
+              <w:rPr>
+                <w:rFonts w:cstheme="minorHAnsi"/>
+              </w:rPr>
+              <w:t>El administrador podrá eliminar un diario</w:t>
             </w:r>
           </w:p>
         </w:tc>
@@ -1085,6 +1294,7 @@
     <w:p>
       <w:pPr>
         <w:ind w:left="360"/>
+        <w:jc w:val="both"/>
       </w:pPr>
       <w:r>
         <w:t>Según el análisis de los requerimientos, el sistema está formado por dos módulos generales: Modulo de Administración del Sistema y el Modulo de Cliente</w:t>
@@ -1109,6 +1319,7 @@
         <w:rPr>
           <w:noProof/>
         </w:rPr>
+        <w:lastRenderedPageBreak/>
         <w:drawing>
           <wp:inline distT="0" distB="0" distL="0" distR="0">
             <wp:extent cx="5400040" cy="2728595"/>
@@ -1239,6 +1450,7 @@
         <w:rPr>
           <w:b/>
         </w:rPr>
+        <w:lastRenderedPageBreak/>
         <w:t>Detalle de Caso de Uso del</w:t>
       </w:r>
       <w:r>
@@ -2077,7 +2289,6 @@
               </w:numPr>
             </w:pPr>
             <w:r>
-              <w:lastRenderedPageBreak/>
               <w:t>Presiona el botón “Consultar”</w:t>
             </w:r>
           </w:p>
@@ -2295,6 +2506,7 @@
               <w:ind w:left="0"/>
             </w:pPr>
             <w:r>
+              <w:lastRenderedPageBreak/>
               <w:t>Precondición:</w:t>
             </w:r>
           </w:p>
@@ -3141,11 +3353,7 @@
               </w:numPr>
             </w:pPr>
             <w:r>
-              <w:t xml:space="preserve">El administrador elige “Gestionar </w:t>
-            </w:r>
-            <w:r>
-              <w:lastRenderedPageBreak/>
-              <w:t>Videos” en el Menú de Administración del Sistema.</w:t>
+              <w:t>El administrador elige “Gestionar Videos” en el Menú de Administración del Sistema.</w:t>
             </w:r>
           </w:p>
         </w:tc>
@@ -3179,7 +3387,6 @@
               </w:numPr>
             </w:pPr>
             <w:r>
-              <w:lastRenderedPageBreak/>
               <w:t>El sistema despliega una venta con la lista de los videos subidos a la base de datos.</w:t>
             </w:r>
           </w:p>
@@ -4051,11 +4258,7 @@
               </w:numPr>
             </w:pPr>
             <w:r>
-              <w:t xml:space="preserve">El administrador elige el plato a </w:t>
-            </w:r>
-            <w:r>
-              <w:lastRenderedPageBreak/>
-              <w:t>modificar.</w:t>
+              <w:t>El administrador elige el plato a modificar.</w:t>
             </w:r>
           </w:p>
         </w:tc>
@@ -4089,7 +4292,6 @@
               </w:numPr>
             </w:pPr>
             <w:r>
-              <w:lastRenderedPageBreak/>
               <w:t>El sistema despliega un formulario con los datos a modificar</w:t>
             </w:r>
           </w:p>
@@ -4261,6 +4463,7 @@
               <w:ind w:left="0"/>
             </w:pPr>
             <w:r>
+              <w:lastRenderedPageBreak/>
               <w:t>Coso de Uso:</w:t>
             </w:r>
           </w:p>
@@ -4967,7 +5170,6 @@
               <w:jc w:val="center"/>
             </w:pPr>
             <w:r>
-              <w:lastRenderedPageBreak/>
               <w:t>Flujo Normal</w:t>
             </w:r>
           </w:p>
@@ -5248,6 +5450,7 @@
               <w:rPr>
                 <w:color w:val="000000" w:themeColor="text1"/>
               </w:rPr>
+              <w:lastRenderedPageBreak/>
               <w:t>Actor:</w:t>
             </w:r>
           </w:p>
@@ -6202,7 +6405,6 @@
               </w:numPr>
             </w:pPr>
             <w:r>
-              <w:lastRenderedPageBreak/>
               <w:t>El sistema desplegara en el teléfono celular una lista con todos los diarios digitales</w:t>
             </w:r>
           </w:p>
@@ -6453,6 +6655,7 @@
               <w:ind w:left="0"/>
             </w:pPr>
             <w:r>
+              <w:lastRenderedPageBreak/>
               <w:t>Precondición:</w:t>
             </w:r>
           </w:p>
@@ -7177,7 +7380,6 @@
               <w:ind w:left="0"/>
             </w:pPr>
             <w:r>
-              <w:lastRenderedPageBreak/>
               <w:t>Post-condición</w:t>
             </w:r>
           </w:p>
@@ -7494,6 +7696,7 @@
                 <w:rStyle w:val="Textoennegrita"/>
                 <w:rFonts w:ascii="Arial" w:hAnsi="Arial" w:cs="Arial"/>
               </w:rPr>
+              <w:lastRenderedPageBreak/>
               <w:t>Scrum Master</w:t>
             </w:r>
           </w:p>
@@ -8609,6 +8812,119 @@
     </w:lvl>
   </w:abstractNum>
   <w:abstractNum w:abstractNumId="6">
+    <w:nsid w:val="4F095AD0"/>
+    <w:multiLevelType w:val="hybridMultilevel"/>
+    <w:tmpl w:val="37E491DA"/>
+    <w:lvl w:ilvl="0" w:tplc="0C0A0001">
+      <w:start w:val="1"/>
+      <w:numFmt w:val="bullet"/>
+      <w:lvlText w:val=""/>
+      <w:lvlJc w:val="left"/>
+      <w:pPr>
+        <w:ind w:left="1080" w:hanging="360"/>
+      </w:pPr>
+      <w:rPr>
+        <w:rFonts w:ascii="Symbol" w:hAnsi="Symbol" w:hint="default"/>
+      </w:rPr>
+    </w:lvl>
+    <w:lvl w:ilvl="1" w:tplc="0C0A0003" w:tentative="1">
+      <w:start w:val="1"/>
+      <w:numFmt w:val="bullet"/>
+      <w:lvlText w:val="o"/>
+      <w:lvlJc w:val="left"/>
+      <w:pPr>
+        <w:ind w:left="1800" w:hanging="360"/>
+      </w:pPr>
+      <w:rPr>
+        <w:rFonts w:ascii="Courier New" w:hAnsi="Courier New" w:cs="Courier New" w:hint="default"/>
+      </w:rPr>
+    </w:lvl>
+    <w:lvl w:ilvl="2" w:tplc="0C0A0005" w:tentative="1">
+      <w:start w:val="1"/>
+      <w:numFmt w:val="bullet"/>
+      <w:lvlText w:val=""/>
+      <w:lvlJc w:val="left"/>
+      <w:pPr>
+        <w:ind w:left="2520" w:hanging="360"/>
+      </w:pPr>
+      <w:rPr>
+        <w:rFonts w:ascii="Wingdings" w:hAnsi="Wingdings" w:hint="default"/>
+      </w:rPr>
+    </w:lvl>
+    <w:lvl w:ilvl="3" w:tplc="0C0A0001" w:tentative="1">
+      <w:start w:val="1"/>
+      <w:numFmt w:val="bullet"/>
+      <w:lvlText w:val=""/>
+      <w:lvlJc w:val="left"/>
+      <w:pPr>
+        <w:ind w:left="3240" w:hanging="360"/>
+      </w:pPr>
+      <w:rPr>
+        <w:rFonts w:ascii="Symbol" w:hAnsi="Symbol" w:hint="default"/>
+      </w:rPr>
+    </w:lvl>
+    <w:lvl w:ilvl="4" w:tplc="0C0A0003" w:tentative="1">
+      <w:start w:val="1"/>
+      <w:numFmt w:val="bullet"/>
+      <w:lvlText w:val="o"/>
+      <w:lvlJc w:val="left"/>
+      <w:pPr>
+        <w:ind w:left="3960" w:hanging="360"/>
+      </w:pPr>
+      <w:rPr>
+        <w:rFonts w:ascii="Courier New" w:hAnsi="Courier New" w:cs="Courier New" w:hint="default"/>
+      </w:rPr>
+    </w:lvl>
+    <w:lvl w:ilvl="5" w:tplc="0C0A0005" w:tentative="1">
+      <w:start w:val="1"/>
+      <w:numFmt w:val="bullet"/>
+      <w:lvlText w:val=""/>
+      <w:lvlJc w:val="left"/>
+      <w:pPr>
+        <w:ind w:left="4680" w:hanging="360"/>
+      </w:pPr>
+      <w:rPr>
+        <w:rFonts w:ascii="Wingdings" w:hAnsi="Wingdings" w:hint="default"/>
+      </w:rPr>
+    </w:lvl>
+    <w:lvl w:ilvl="6" w:tplc="0C0A0001" w:tentative="1">
+      <w:start w:val="1"/>
+      <w:numFmt w:val="bullet"/>
+      <w:lvlText w:val=""/>
+      <w:lvlJc w:val="left"/>
+      <w:pPr>
+        <w:ind w:left="5400" w:hanging="360"/>
+      </w:pPr>
+      <w:rPr>
+        <w:rFonts w:ascii="Symbol" w:hAnsi="Symbol" w:hint="default"/>
+      </w:rPr>
+    </w:lvl>
+    <w:lvl w:ilvl="7" w:tplc="0C0A0003" w:tentative="1">
+      <w:start w:val="1"/>
+      <w:numFmt w:val="bullet"/>
+      <w:lvlText w:val="o"/>
+      <w:lvlJc w:val="left"/>
+      <w:pPr>
+        <w:ind w:left="6120" w:hanging="360"/>
+      </w:pPr>
+      <w:rPr>
+        <w:rFonts w:ascii="Courier New" w:hAnsi="Courier New" w:cs="Courier New" w:hint="default"/>
+      </w:rPr>
+    </w:lvl>
+    <w:lvl w:ilvl="8" w:tplc="0C0A0005" w:tentative="1">
+      <w:start w:val="1"/>
+      <w:numFmt w:val="bullet"/>
+      <w:lvlText w:val=""/>
+      <w:lvlJc w:val="left"/>
+      <w:pPr>
+        <w:ind w:left="6840" w:hanging="360"/>
+      </w:pPr>
+      <w:rPr>
+        <w:rFonts w:ascii="Wingdings" w:hAnsi="Wingdings" w:hint="default"/>
+      </w:rPr>
+    </w:lvl>
+  </w:abstractNum>
+  <w:abstractNum w:abstractNumId="7">
     <w:nsid w:val="5A5A6DD2"/>
     <w:multiLevelType w:val="hybridMultilevel"/>
     <w:tmpl w:val="59B28E80"/>
@@ -8697,7 +9013,7 @@
       </w:pPr>
     </w:lvl>
   </w:abstractNum>
-  <w:abstractNum w:abstractNumId="7">
+  <w:abstractNum w:abstractNumId="8">
     <w:nsid w:val="5CB67B5D"/>
     <w:multiLevelType w:val="multilevel"/>
     <w:tmpl w:val="BF468C84"/>
@@ -8818,7 +9134,7 @@
       </w:rPr>
     </w:lvl>
   </w:abstractNum>
-  <w:abstractNum w:abstractNumId="8">
+  <w:abstractNum w:abstractNumId="9">
     <w:nsid w:val="5F2275BE"/>
     <w:multiLevelType w:val="multilevel"/>
     <w:tmpl w:val="BF468C84"/>
@@ -8939,7 +9255,7 @@
       </w:rPr>
     </w:lvl>
   </w:abstractNum>
-  <w:abstractNum w:abstractNumId="9">
+  <w:abstractNum w:abstractNumId="10">
     <w:nsid w:val="60992B04"/>
     <w:multiLevelType w:val="hybridMultilevel"/>
     <w:tmpl w:val="4EA818AC"/>
@@ -9028,7 +9344,7 @@
       </w:pPr>
     </w:lvl>
   </w:abstractNum>
-  <w:abstractNum w:abstractNumId="10">
+  <w:abstractNum w:abstractNumId="11">
     <w:nsid w:val="680C625B"/>
     <w:multiLevelType w:val="hybridMultilevel"/>
     <w:tmpl w:val="4EA818AC"/>
@@ -9117,7 +9433,7 @@
       </w:pPr>
     </w:lvl>
   </w:abstractNum>
-  <w:abstractNum w:abstractNumId="11">
+  <w:abstractNum w:abstractNumId="12">
     <w:nsid w:val="6F2E7F14"/>
     <w:multiLevelType w:val="hybridMultilevel"/>
     <w:tmpl w:val="4EA818AC"/>
@@ -9206,7 +9522,7 @@
       </w:pPr>
     </w:lvl>
   </w:abstractNum>
-  <w:abstractNum w:abstractNumId="12">
+  <w:abstractNum w:abstractNumId="13">
     <w:nsid w:val="73DB60D3"/>
     <w:multiLevelType w:val="multilevel"/>
     <w:tmpl w:val="BF468C84"/>
@@ -9327,7 +9643,7 @@
       </w:rPr>
     </w:lvl>
   </w:abstractNum>
-  <w:abstractNum w:abstractNumId="13">
+  <w:abstractNum w:abstractNumId="14">
     <w:nsid w:val="77A71140"/>
     <w:multiLevelType w:val="multilevel"/>
     <w:tmpl w:val="BF468C84"/>
@@ -9449,19 +9765,19 @@
     </w:lvl>
   </w:abstractNum>
   <w:num w:numId="1">
-    <w:abstractNumId w:val="6"/>
+    <w:abstractNumId w:val="7"/>
   </w:num>
   <w:num w:numId="2">
     <w:abstractNumId w:val="5"/>
   </w:num>
   <w:num w:numId="3">
-    <w:abstractNumId w:val="9"/>
+    <w:abstractNumId w:val="10"/>
   </w:num>
   <w:num w:numId="4">
-    <w:abstractNumId w:val="12"/>
+    <w:abstractNumId w:val="13"/>
   </w:num>
   <w:num w:numId="5">
-    <w:abstractNumId w:val="10"/>
+    <w:abstractNumId w:val="11"/>
   </w:num>
   <w:num w:numId="6">
     <w:abstractNumId w:val="2"/>
@@ -9470,7 +9786,7 @@
     <w:abstractNumId w:val="4"/>
   </w:num>
   <w:num w:numId="8">
-    <w:abstractNumId w:val="11"/>
+    <w:abstractNumId w:val="12"/>
   </w:num>
   <w:num w:numId="9">
     <w:abstractNumId w:val="1"/>
@@ -9479,16 +9795,19 @@
     <w:abstractNumId w:val="3"/>
   </w:num>
   <w:num w:numId="11">
-    <w:abstractNumId w:val="8"/>
+    <w:abstractNumId w:val="9"/>
   </w:num>
   <w:num w:numId="12">
     <w:abstractNumId w:val="0"/>
   </w:num>
   <w:num w:numId="13">
-    <w:abstractNumId w:val="7"/>
+    <w:abstractNumId w:val="8"/>
   </w:num>
   <w:num w:numId="14">
-    <w:abstractNumId w:val="13"/>
+    <w:abstractNumId w:val="14"/>
+  </w:num>
+  <w:num w:numId="15">
+    <w:abstractNumId w:val="6"/>
   </w:num>
 </w:numbering>
 </file>
@@ -9652,7 +9971,7 @@
   <w:style w:type="paragraph" w:default="1" w:styleId="Normal">
     <w:name w:val="Normal"/>
     <w:qFormat/>
-    <w:rsid w:val="001D2D96"/>
+    <w:rsid w:val="00EA572A"/>
   </w:style>
   <w:style w:type="character" w:default="1" w:styleId="Fuentedeprrafopredeter">
     <w:name w:val="Default Paragraph Font"/>

</xml_diff>

<commit_message>
casos de usos completos-actualizados con el prototipo del sistema
</commit_message>
<xml_diff>
--- a/Documentacion/CAPITULO 6-DESARROLLO DEL PROTOTIPO DE REALIDAD AUMENTADA..docx
+++ b/Documentacion/CAPITULO 6-DESARROLLO DEL PROTOTIPO DE REALIDAD AUMENTADA..docx
@@ -753,16 +753,8 @@
         <w:rPr>
           <w:rFonts w:cstheme="minorHAnsi"/>
         </w:rPr>
-        <w:t xml:space="preserve">a la página de </w:t>
-      </w:r>
-      <w:proofErr w:type="spellStart"/>
-      <w:r>
-        <w:rPr>
-          <w:rFonts w:cstheme="minorHAnsi"/>
-        </w:rPr>
-        <w:t>youtube</w:t>
-      </w:r>
-      <w:proofErr w:type="spellEnd"/>
+        <w:t>a la página de youtube</w:t>
+      </w:r>
       <w:r>
         <w:rPr>
           <w:rFonts w:cstheme="minorHAnsi"/>
@@ -5313,7 +5305,16 @@
               <w:ind w:left="0"/>
             </w:pPr>
             <w:r>
-              <w:t xml:space="preserve">Le permite al cliente realizar un pedido mediante un </w:t>
+              <w:t xml:space="preserve">El cliente realiza </w:t>
+            </w:r>
+            <w:r>
+              <w:t xml:space="preserve">un pedido mediante </w:t>
+            </w:r>
+            <w:r>
+              <w:t>el</w:t>
+            </w:r>
+            <w:r>
+              <w:t xml:space="preserve"> </w:t>
             </w:r>
             <w:r>
               <w:t>dispositivo móvil.</w:t>
@@ -5384,7 +5385,7 @@
               <w:ind w:left="0"/>
             </w:pPr>
             <w:r>
-              <w:t>-</w:t>
+              <w:t>Se debe generar la carta gourmet aumentada previamente.</w:t>
             </w:r>
           </w:p>
         </w:tc>
@@ -5904,7 +5905,13 @@
               </w:numPr>
             </w:pPr>
             <w:r>
-              <w:t>El sistema desplegara una ventana con la lista de todos los platos añadidos.</w:t>
+              <w:t>El sistema desplegara u</w:t>
+            </w:r>
+            <w:r>
+              <w:t xml:space="preserve">na ventana con la lista de </w:t>
+            </w:r>
+            <w:r>
+              <w:t>los platos añadidos.</w:t>
             </w:r>
           </w:p>
         </w:tc>
@@ -6076,7 +6083,13 @@
               <w:rPr>
                 <w:color w:val="000000" w:themeColor="text1"/>
               </w:rPr>
-              <w:t>Le permite al cliente consultar el pedido realizado</w:t>
+              <w:t xml:space="preserve">Le permite al cliente consultar el pedido </w:t>
+            </w:r>
+            <w:r>
+              <w:rPr>
+                <w:color w:val="000000" w:themeColor="text1"/>
+              </w:rPr>
+              <w:t>antes de ser enviado</w:t>
             </w:r>
           </w:p>
         </w:tc>
@@ -6170,46 +6183,6 @@
               </w:rPr>
               <w:t>Debe agregarse por lo menos un plato al pedido</w:t>
             </w:r>
-          </w:p>
-        </w:tc>
-      </w:tr>
-      <w:tr>
-        <w:trPr>
-          <w:trHeight w:val="265"/>
-        </w:trPr>
-        <w:tc>
-          <w:tcPr>
-            <w:tcW w:w="2252" w:type="dxa"/>
-          </w:tcPr>
-          <w:p>
-            <w:pPr>
-              <w:pStyle w:val="Prrafodelista"/>
-              <w:ind w:left="0"/>
-              <w:rPr>
-                <w:color w:val="000000" w:themeColor="text1"/>
-              </w:rPr>
-            </w:pPr>
-            <w:r>
-              <w:rPr>
-                <w:color w:val="000000" w:themeColor="text1"/>
-              </w:rPr>
-              <w:t>Post-condición</w:t>
-            </w:r>
-          </w:p>
-        </w:tc>
-        <w:tc>
-          <w:tcPr>
-            <w:tcW w:w="6922" w:type="dxa"/>
-            <w:gridSpan w:val="2"/>
-          </w:tcPr>
-          <w:p>
-            <w:pPr>
-              <w:pStyle w:val="Prrafodelista"/>
-              <w:ind w:left="0"/>
-              <w:rPr>
-                <w:color w:val="000000" w:themeColor="text1"/>
-              </w:rPr>
-            </w:pPr>
           </w:p>
         </w:tc>
       </w:tr>
@@ -6318,7 +6291,13 @@
               <w:rPr>
                 <w:color w:val="000000" w:themeColor="text1"/>
               </w:rPr>
-              <w:t xml:space="preserve"> presiona el área de notificación</w:t>
+              <w:t xml:space="preserve"> presiona </w:t>
+            </w:r>
+            <w:r>
+              <w:rPr>
+                <w:color w:val="000000" w:themeColor="text1"/>
+              </w:rPr>
+              <w:t>el botón “Ver Pedidos”</w:t>
             </w:r>
           </w:p>
         </w:tc>
@@ -6361,26 +6340,53 @@
               <w:rPr>
                 <w:color w:val="000000" w:themeColor="text1"/>
               </w:rPr>
-              <w:t>Se despliega una ventana que visualiza el pedido realizado.</w:t>
-            </w:r>
-          </w:p>
-        </w:tc>
-        <w:tc>
-          <w:tcPr>
-            <w:tcW w:w="4587" w:type="dxa"/>
-          </w:tcPr>
-          <w:p>
-            <w:pPr>
-              <w:pStyle w:val="Prrafodelista"/>
-              <w:ind w:left="0"/>
+              <w:t>Se despliega una ventana</w:t>
+            </w:r>
+            <w:r>
               <w:rPr>
                 <w:color w:val="000000" w:themeColor="text1"/>
               </w:rPr>
+              <w:t xml:space="preserve"> con los pedidos añadidos.</w:t>
+            </w:r>
+          </w:p>
+        </w:tc>
+        <w:tc>
+          <w:tcPr>
+            <w:tcW w:w="4587" w:type="dxa"/>
+          </w:tcPr>
+          <w:p>
+            <w:pPr>
+              <w:pStyle w:val="Prrafodelista"/>
+              <w:ind w:left="0"/>
+              <w:rPr>
+                <w:color w:val="000000" w:themeColor="text1"/>
+              </w:rPr>
             </w:pPr>
           </w:p>
         </w:tc>
       </w:tr>
     </w:tbl>
+    <w:p>
+      <w:pPr>
+        <w:rPr>
+          <w:b/>
+        </w:rPr>
+      </w:pPr>
+    </w:p>
+    <w:p>
+      <w:pPr>
+        <w:rPr>
+          <w:b/>
+        </w:rPr>
+      </w:pPr>
+    </w:p>
+    <w:p>
+      <w:pPr>
+        <w:rPr>
+          <w:b/>
+        </w:rPr>
+      </w:pPr>
+    </w:p>
     <w:p>
       <w:pPr>
         <w:rPr>
@@ -6432,7 +6438,7 @@
               <w:ind w:left="0"/>
             </w:pPr>
             <w:r>
-              <w:t>Imprimir pedido</w:t>
+              <w:t>Consultar Diarios Digitales</w:t>
             </w:r>
           </w:p>
         </w:tc>
@@ -6466,7 +6472,13 @@
               <w:ind w:left="0"/>
             </w:pPr>
             <w:r>
-              <w:t xml:space="preserve">Le permite al cliente imprimir el pedido. </w:t>
+              <w:t>El cliente puede leer</w:t>
+            </w:r>
+            <w:r>
+              <w:t xml:space="preserve"> los diarios digitales mas </w:t>
+            </w:r>
+            <w:r>
+              <w:t>leídos.</w:t>
             </w:r>
           </w:p>
         </w:tc>
@@ -6485,7 +6497,6 @@
               <w:ind w:left="0"/>
             </w:pPr>
             <w:r>
-              <w:lastRenderedPageBreak/>
               <w:t>Actor:</w:t>
             </w:r>
           </w:p>
@@ -6501,7 +6512,7 @@
               <w:ind w:left="0"/>
             </w:pPr>
             <w:r>
-              <w:t>Usuario</w:t>
+              <w:t>Cliente</w:t>
             </w:r>
           </w:p>
         </w:tc>
@@ -6535,39 +6546,11 @@
               <w:ind w:left="0"/>
             </w:pPr>
             <w:r>
-              <w:t>Debe haber por lo menos un plato en el pedido para su impresión</w:t>
-            </w:r>
-          </w:p>
-        </w:tc>
-      </w:tr>
-      <w:tr>
-        <w:trPr>
-          <w:trHeight w:val="265"/>
-        </w:trPr>
-        <w:tc>
-          <w:tcPr>
-            <w:tcW w:w="2252" w:type="dxa"/>
-          </w:tcPr>
-          <w:p>
-            <w:pPr>
-              <w:pStyle w:val="Prrafodelista"/>
-              <w:ind w:left="0"/>
-            </w:pPr>
-            <w:r>
-              <w:t>Post-condición</w:t>
-            </w:r>
-          </w:p>
-        </w:tc>
-        <w:tc>
-          <w:tcPr>
-            <w:tcW w:w="6922" w:type="dxa"/>
-            <w:gridSpan w:val="2"/>
-          </w:tcPr>
-          <w:p>
-            <w:pPr>
-              <w:pStyle w:val="Prrafodelista"/>
-              <w:ind w:left="0"/>
-            </w:pPr>
+              <w:t xml:space="preserve">El cliente debe enfocar con la cámara </w:t>
+            </w:r>
+            <w:r>
+              <w:t>al marcador de los diarios digitales.</w:t>
+            </w:r>
           </w:p>
         </w:tc>
       </w:tr>
@@ -6642,37 +6625,67 @@
               <w:pStyle w:val="Prrafodelista"/>
               <w:numPr>
                 <w:ilvl w:val="0"/>
-                <w:numId w:val="11"/>
+                <w:numId w:val="12"/>
               </w:numPr>
             </w:pPr>
             <w:r>
-              <w:t>El cliente presiona el botón “Enviar”</w:t>
-            </w:r>
-          </w:p>
-        </w:tc>
-        <w:tc>
-          <w:tcPr>
-            <w:tcW w:w="4587" w:type="dxa"/>
+              <w:t xml:space="preserve">El cliente enfoca con la cámara </w:t>
+            </w:r>
+            <w:r>
+              <w:t>al marcador de diarios digitales</w:t>
+            </w:r>
+            <w:r>
+              <w:t>.</w:t>
+            </w:r>
+          </w:p>
+        </w:tc>
+        <w:tc>
+          <w:tcPr>
+            <w:tcW w:w="4587" w:type="dxa"/>
+          </w:tcPr>
+          <w:p>
+            <w:pPr>
+              <w:pStyle w:val="Prrafodelista"/>
+            </w:pPr>
+          </w:p>
+        </w:tc>
+      </w:tr>
+      <w:tr>
+        <w:trPr>
+          <w:trHeight w:val="265"/>
+        </w:trPr>
+        <w:tc>
+          <w:tcPr>
+            <w:tcW w:w="4587" w:type="dxa"/>
+            <w:gridSpan w:val="2"/>
           </w:tcPr>
           <w:p>
             <w:pPr>
               <w:pStyle w:val="Prrafodelista"/>
               <w:numPr>
                 <w:ilvl w:val="0"/>
-                <w:numId w:val="11"/>
+                <w:numId w:val="12"/>
               </w:numPr>
             </w:pPr>
             <w:r>
-              <w:t>Genera un mensaje de error “No se encuentra al servidor</w:t>
-            </w:r>
-            <w:proofErr w:type="gramStart"/>
-            <w:r>
-              <w:t>!!!</w:t>
-            </w:r>
-            <w:proofErr w:type="gramEnd"/>
-            <w:r>
-              <w:t>”</w:t>
-            </w:r>
+              <w:t>El cliente presiona</w:t>
+            </w:r>
+            <w:r>
+              <w:t xml:space="preserve"> </w:t>
+            </w:r>
+            <w:r>
+              <w:t>el enlace aumentada del diario digital.</w:t>
+            </w:r>
+          </w:p>
+        </w:tc>
+        <w:tc>
+          <w:tcPr>
+            <w:tcW w:w="4587" w:type="dxa"/>
+          </w:tcPr>
+          <w:p>
+            <w:pPr>
+              <w:pStyle w:val="Prrafodelista"/>
+            </w:pPr>
           </w:p>
         </w:tc>
       </w:tr>
@@ -6690,11 +6703,20 @@
               <w:pStyle w:val="Prrafodelista"/>
               <w:numPr>
                 <w:ilvl w:val="0"/>
-                <w:numId w:val="11"/>
+                <w:numId w:val="12"/>
               </w:numPr>
             </w:pPr>
             <w:r>
-              <w:t>Se genera un reporte</w:t>
+              <w:t>El sistema desplegara</w:t>
+            </w:r>
+            <w:r>
+              <w:t xml:space="preserve"> una</w:t>
+            </w:r>
+            <w:r>
+              <w:t xml:space="preserve"> lista con todos los diarios digitales</w:t>
+            </w:r>
+            <w:r>
+              <w:t xml:space="preserve"> mas leídos.</w:t>
             </w:r>
           </w:p>
         </w:tc>
@@ -6724,43 +6746,68 @@
               <w:pStyle w:val="Prrafodelista"/>
               <w:numPr>
                 <w:ilvl w:val="0"/>
-                <w:numId w:val="11"/>
+                <w:numId w:val="12"/>
               </w:numPr>
             </w:pPr>
             <w:r>
-              <w:t xml:space="preserve"> El sistema imprime el reporte de forma automática</w:t>
-            </w:r>
-          </w:p>
-        </w:tc>
-        <w:tc>
-          <w:tcPr>
-            <w:tcW w:w="4587" w:type="dxa"/>
-          </w:tcPr>
-          <w:p>
-            <w:pPr>
-              <w:pStyle w:val="Prrafodelista"/>
-              <w:ind w:left="0"/>
-            </w:pPr>
-          </w:p>
-        </w:tc>
-      </w:tr>
-      <w:tr>
-        <w:trPr>
-          <w:trHeight w:val="66"/>
-        </w:trPr>
-        <w:tc>
-          <w:tcPr>
-            <w:tcW w:w="9174" w:type="dxa"/>
-            <w:gridSpan w:val="3"/>
-          </w:tcPr>
-          <w:p>
-            <w:pPr>
-              <w:pStyle w:val="Prrafodelista"/>
-              <w:ind w:left="0"/>
-            </w:pPr>
-            <w:r>
-              <w:t>Nota: La impresión de reporte es utilizado por el chef para la elaboración de los platos.  Al realizar la alta de pedido, el sistema automáticamente imprime el pedido</w:t>
-            </w:r>
+              <w:t xml:space="preserve"> El cliente presiona el botón del diario que necesita leer.</w:t>
+            </w:r>
+          </w:p>
+        </w:tc>
+        <w:tc>
+          <w:tcPr>
+            <w:tcW w:w="4587" w:type="dxa"/>
+          </w:tcPr>
+          <w:p>
+            <w:pPr>
+              <w:pStyle w:val="Prrafodelista"/>
+              <w:ind w:left="0"/>
+            </w:pPr>
+            <w:r>
+              <w:t>4</w:t>
+            </w:r>
+            <w:r>
+              <w:t>.1 El cliente presiona el botón “Cancelar”</w:t>
+            </w:r>
+          </w:p>
+        </w:tc>
+      </w:tr>
+      <w:tr>
+        <w:trPr>
+          <w:trHeight w:val="265"/>
+        </w:trPr>
+        <w:tc>
+          <w:tcPr>
+            <w:tcW w:w="4587" w:type="dxa"/>
+            <w:gridSpan w:val="2"/>
+          </w:tcPr>
+          <w:p>
+            <w:pPr>
+              <w:pStyle w:val="Prrafodelista"/>
+              <w:numPr>
+                <w:ilvl w:val="0"/>
+                <w:numId w:val="12"/>
+              </w:numPr>
+            </w:pPr>
+            <w:r>
+              <w:t xml:space="preserve">El sistema </w:t>
+            </w:r>
+            <w:r>
+              <w:t xml:space="preserve"> </w:t>
+            </w:r>
+            <w:r>
+              <w:t>redirigirá a la página del diario digital.</w:t>
+            </w:r>
+          </w:p>
+        </w:tc>
+        <w:tc>
+          <w:tcPr>
+            <w:tcW w:w="4587" w:type="dxa"/>
+          </w:tcPr>
+          <w:p>
+            <w:pPr>
+              <w:ind w:left="360"/>
+            </w:pPr>
           </w:p>
         </w:tc>
       </w:tr>
@@ -6816,7 +6863,10 @@
               <w:ind w:left="0"/>
             </w:pPr>
             <w:r>
-              <w:t>Consultar Diarios Digitales</w:t>
+              <w:t>Consultar</w:t>
+            </w:r>
+            <w:r>
+              <w:t xml:space="preserve"> Video</w:t>
             </w:r>
           </w:p>
         </w:tc>
@@ -6850,23 +6900,13 @@
               <w:ind w:left="0"/>
             </w:pPr>
             <w:r>
-              <w:t xml:space="preserve">El cliente puede consultar los diarios digitales </w:t>
-            </w:r>
-            <w:proofErr w:type="gramStart"/>
-            <w:r>
-              <w:t>mas</w:t>
-            </w:r>
-            <w:proofErr w:type="gramEnd"/>
-            <w:r>
-              <w:t xml:space="preserve"> </w:t>
-            </w:r>
-            <w:proofErr w:type="spellStart"/>
-            <w:r>
-              <w:t>leidos</w:t>
-            </w:r>
-            <w:proofErr w:type="spellEnd"/>
-            <w:r>
-              <w:t>.</w:t>
+              <w:t xml:space="preserve">El cliente puede ver </w:t>
+            </w:r>
+            <w:r>
+              <w:t>un video</w:t>
+            </w:r>
+            <w:r>
+              <w:t xml:space="preserve"> de las recomendaciones del chef u otro video de entretenimiento.</w:t>
             </w:r>
           </w:p>
         </w:tc>
@@ -6934,39 +6974,11 @@
               <w:ind w:left="0"/>
             </w:pPr>
             <w:r>
-              <w:t>El cliente debe enfocar con la cámara del celular al marcador de los diarios digitales.</w:t>
-            </w:r>
-          </w:p>
-        </w:tc>
-      </w:tr>
-      <w:tr>
-        <w:trPr>
-          <w:trHeight w:val="265"/>
-        </w:trPr>
-        <w:tc>
-          <w:tcPr>
-            <w:tcW w:w="2252" w:type="dxa"/>
-          </w:tcPr>
-          <w:p>
-            <w:pPr>
-              <w:pStyle w:val="Prrafodelista"/>
-              <w:ind w:left="0"/>
-            </w:pPr>
-            <w:r>
-              <w:t>Post-condición</w:t>
-            </w:r>
-          </w:p>
-        </w:tc>
-        <w:tc>
-          <w:tcPr>
-            <w:tcW w:w="6922" w:type="dxa"/>
-            <w:gridSpan w:val="2"/>
-          </w:tcPr>
-          <w:p>
-            <w:pPr>
-              <w:pStyle w:val="Prrafodelista"/>
-              <w:ind w:left="0"/>
-            </w:pPr>
+              <w:t xml:space="preserve">El sistema </w:t>
+            </w:r>
+            <w:r>
+              <w:t>debe haber por lo menos un video cargado.</w:t>
+            </w:r>
           </w:p>
         </w:tc>
       </w:tr>
@@ -7041,11 +7053,17 @@
               <w:pStyle w:val="Prrafodelista"/>
               <w:numPr>
                 <w:ilvl w:val="0"/>
-                <w:numId w:val="12"/>
+                <w:numId w:val="13"/>
               </w:numPr>
             </w:pPr>
             <w:r>
-              <w:t>El cliente debe presionar el lobo de los diarios digitales</w:t>
+              <w:t>El cliente e</w:t>
+            </w:r>
+            <w:r>
+              <w:t xml:space="preserve">nfoca con la cámara </w:t>
+            </w:r>
+            <w:r>
+              <w:t>al marcador de videos.</w:t>
             </w:r>
           </w:p>
         </w:tc>
@@ -7074,22 +7092,21 @@
               <w:pStyle w:val="Prrafodelista"/>
               <w:numPr>
                 <w:ilvl w:val="0"/>
-                <w:numId w:val="12"/>
+                <w:numId w:val="13"/>
               </w:numPr>
             </w:pPr>
             <w:r>
-              <w:t>El sistema desplegara en el teléfono celular una lista con todos los diarios digitales</w:t>
-            </w:r>
-          </w:p>
-        </w:tc>
-        <w:tc>
-          <w:tcPr>
-            <w:tcW w:w="4587" w:type="dxa"/>
-          </w:tcPr>
-          <w:p>
-            <w:pPr>
-              <w:pStyle w:val="Prrafodelista"/>
-              <w:ind w:left="0"/>
+              <w:t>El cliente presiona el enlace aumentada del video.</w:t>
+            </w:r>
+          </w:p>
+        </w:tc>
+        <w:tc>
+          <w:tcPr>
+            <w:tcW w:w="4587" w:type="dxa"/>
+          </w:tcPr>
+          <w:p>
+            <w:pPr>
+              <w:pStyle w:val="Prrafodelista"/>
             </w:pPr>
           </w:p>
         </w:tc>
@@ -7108,11 +7125,14 @@
               <w:pStyle w:val="Prrafodelista"/>
               <w:numPr>
                 <w:ilvl w:val="0"/>
-                <w:numId w:val="12"/>
+                <w:numId w:val="13"/>
               </w:numPr>
             </w:pPr>
             <w:r>
-              <w:t xml:space="preserve"> El cliente elegirá un diario digital</w:t>
+              <w:t xml:space="preserve">El sistema genera </w:t>
+            </w:r>
+            <w:r>
+              <w:t>una ventana con una lista de los videos a visitar.</w:t>
             </w:r>
           </w:p>
         </w:tc>
@@ -7142,57 +7162,126 @@
               <w:pStyle w:val="Prrafodelista"/>
               <w:numPr>
                 <w:ilvl w:val="0"/>
-                <w:numId w:val="12"/>
+                <w:numId w:val="13"/>
               </w:numPr>
             </w:pPr>
             <w:r>
-              <w:t xml:space="preserve">El sistema automáticamente </w:t>
-            </w:r>
-            <w:proofErr w:type="spellStart"/>
-            <w:r>
-              <w:t>redireccionara</w:t>
-            </w:r>
-            <w:proofErr w:type="spellEnd"/>
-            <w:r>
-              <w:t xml:space="preserve"> a la página del diario digital seleccionado.</w:t>
-            </w:r>
-          </w:p>
-        </w:tc>
-        <w:tc>
-          <w:tcPr>
-            <w:tcW w:w="4587" w:type="dxa"/>
-          </w:tcPr>
-          <w:p>
-            <w:pPr>
-              <w:ind w:left="360"/>
-            </w:pPr>
-            <w:r>
-              <w:t>4.1 La pagina esta caída.</w:t>
-            </w:r>
-          </w:p>
-        </w:tc>
-      </w:tr>
-      <w:tr>
-        <w:trPr>
-          <w:trHeight w:val="66"/>
-        </w:trPr>
-        <w:tc>
-          <w:tcPr>
-            <w:tcW w:w="9174" w:type="dxa"/>
-            <w:gridSpan w:val="3"/>
-          </w:tcPr>
-          <w:p>
-            <w:pPr>
-              <w:pStyle w:val="Prrafodelista"/>
-              <w:ind w:left="0"/>
-            </w:pPr>
-            <w:r>
-              <w:t>Nota: El logo es generado por el teléfono celular mediante realidad aumentada.</w:t>
-            </w:r>
+              <w:t xml:space="preserve"> El cliente presiona </w:t>
+            </w:r>
+            <w:r>
+              <w:t>el botón del nombre del video</w:t>
+            </w:r>
+          </w:p>
+        </w:tc>
+        <w:tc>
+          <w:tcPr>
+            <w:tcW w:w="4587" w:type="dxa"/>
+          </w:tcPr>
+          <w:p>
+            <w:pPr>
+              <w:pStyle w:val="Prrafodelista"/>
+              <w:ind w:left="0"/>
+            </w:pPr>
+            <w:r>
+              <w:t>4</w:t>
+            </w:r>
+            <w:r>
+              <w:t>.1 El cliente presiona el botón “Cancelar”</w:t>
+            </w:r>
+          </w:p>
+        </w:tc>
+      </w:tr>
+      <w:tr>
+        <w:trPr>
+          <w:trHeight w:val="265"/>
+        </w:trPr>
+        <w:tc>
+          <w:tcPr>
+            <w:tcW w:w="4587" w:type="dxa"/>
+            <w:gridSpan w:val="2"/>
+          </w:tcPr>
+          <w:p>
+            <w:pPr>
+              <w:pStyle w:val="Prrafodelista"/>
+              <w:numPr>
+                <w:ilvl w:val="0"/>
+                <w:numId w:val="13"/>
+              </w:numPr>
+            </w:pPr>
+            <w:r>
+              <w:t>El sistema redirige a la página de youtube.</w:t>
+            </w:r>
+          </w:p>
+        </w:tc>
+        <w:tc>
+          <w:tcPr>
+            <w:tcW w:w="4587" w:type="dxa"/>
+          </w:tcPr>
+          <w:p>
+            <w:pPr>
+              <w:pStyle w:val="Prrafodelista"/>
+              <w:ind w:left="0"/>
+            </w:pPr>
           </w:p>
         </w:tc>
       </w:tr>
     </w:tbl>
+    <w:p>
+      <w:pPr>
+        <w:rPr>
+          <w:b/>
+        </w:rPr>
+      </w:pPr>
+    </w:p>
+    <w:p>
+      <w:pPr>
+        <w:rPr>
+          <w:b/>
+        </w:rPr>
+      </w:pPr>
+    </w:p>
+    <w:p>
+      <w:pPr>
+        <w:rPr>
+          <w:b/>
+        </w:rPr>
+      </w:pPr>
+    </w:p>
+    <w:p>
+      <w:pPr>
+        <w:rPr>
+          <w:b/>
+        </w:rPr>
+      </w:pPr>
+    </w:p>
+    <w:p>
+      <w:pPr>
+        <w:rPr>
+          <w:b/>
+        </w:rPr>
+      </w:pPr>
+    </w:p>
+    <w:p>
+      <w:pPr>
+        <w:rPr>
+          <w:b/>
+        </w:rPr>
+      </w:pPr>
+    </w:p>
+    <w:p>
+      <w:pPr>
+        <w:rPr>
+          <w:b/>
+        </w:rPr>
+      </w:pPr>
+    </w:p>
+    <w:p>
+      <w:pPr>
+        <w:rPr>
+          <w:b/>
+        </w:rPr>
+      </w:pPr>
+    </w:p>
     <w:p>
       <w:pPr>
         <w:rPr>
@@ -7244,7 +7333,10 @@
               <w:ind w:left="0"/>
             </w:pPr>
             <w:r>
-              <w:t>Reproducir Video</w:t>
+              <w:t>Navegar por la Carta G</w:t>
+            </w:r>
+            <w:r>
+              <w:t>ourmet</w:t>
             </w:r>
           </w:p>
         </w:tc>
@@ -7278,7 +7370,10 @@
               <w:ind w:left="0"/>
             </w:pPr>
             <w:r>
-              <w:t>El cliente puede reproducir un video</w:t>
+              <w:t>P</w:t>
+            </w:r>
+            <w:r>
+              <w:t>ermite al cliente poder desplazarse por la carta gourmet visualizando los diferentes platos.</w:t>
             </w:r>
           </w:p>
         </w:tc>
@@ -7346,39 +7441,8 @@
               <w:ind w:left="0"/>
             </w:pPr>
             <w:r>
-              <w:t>El sistema debe tener cargado el video de las recomendaciones del chef.</w:t>
-            </w:r>
-          </w:p>
-        </w:tc>
-      </w:tr>
-      <w:tr>
-        <w:trPr>
-          <w:trHeight w:val="265"/>
-        </w:trPr>
-        <w:tc>
-          <w:tcPr>
-            <w:tcW w:w="2252" w:type="dxa"/>
-          </w:tcPr>
-          <w:p>
-            <w:pPr>
-              <w:pStyle w:val="Prrafodelista"/>
-              <w:ind w:left="0"/>
-            </w:pPr>
-            <w:r>
-              <w:t>Post-condición</w:t>
-            </w:r>
-          </w:p>
-        </w:tc>
-        <w:tc>
-          <w:tcPr>
-            <w:tcW w:w="6922" w:type="dxa"/>
-            <w:gridSpan w:val="2"/>
-          </w:tcPr>
-          <w:p>
-            <w:pPr>
-              <w:pStyle w:val="Prrafodelista"/>
-              <w:ind w:left="0"/>
-            </w:pPr>
+              <w:t>El cliente debe enfocar en la carta gourmet para generar la carta de realidad aumenta.</w:t>
+            </w:r>
           </w:p>
         </w:tc>
       </w:tr>
@@ -7453,22 +7517,29 @@
               <w:pStyle w:val="Prrafodelista"/>
               <w:numPr>
                 <w:ilvl w:val="0"/>
-                <w:numId w:val="13"/>
+                <w:numId w:val="19"/>
               </w:numPr>
             </w:pPr>
             <w:r>
-              <w:t>El cliente enfoca con la cámara del celular al marcador de recomendaciones del chef</w:t>
-            </w:r>
-          </w:p>
-        </w:tc>
-        <w:tc>
-          <w:tcPr>
-            <w:tcW w:w="4587" w:type="dxa"/>
-          </w:tcPr>
-          <w:p>
-            <w:pPr>
-              <w:pStyle w:val="Prrafodelista"/>
-            </w:pPr>
+              <w:t xml:space="preserve">El </w:t>
+            </w:r>
+            <w:r>
+              <w:t>cliente presiona el botón virtual “siguiente”</w:t>
+            </w:r>
+          </w:p>
+        </w:tc>
+        <w:tc>
+          <w:tcPr>
+            <w:tcW w:w="4587" w:type="dxa"/>
+          </w:tcPr>
+          <w:p>
+            <w:pPr>
+              <w:pStyle w:val="Prrafodelista"/>
+              <w:ind w:left="0"/>
+            </w:pPr>
+            <w:r>
+              <w:t>1.1  El cliente presiona el botón  virtual “anterior”</w:t>
+            </w:r>
           </w:p>
         </w:tc>
       </w:tr>
@@ -7486,23 +7557,26 @@
               <w:pStyle w:val="Prrafodelista"/>
               <w:numPr>
                 <w:ilvl w:val="0"/>
-                <w:numId w:val="13"/>
+                <w:numId w:val="19"/>
               </w:numPr>
             </w:pPr>
             <w:r>
-              <w:t>El sistema genera un video mediante realidad aumentada en la carta gourmet.</w:t>
-            </w:r>
-          </w:p>
-        </w:tc>
-        <w:tc>
-          <w:tcPr>
-            <w:tcW w:w="4587" w:type="dxa"/>
-          </w:tcPr>
-          <w:p>
-            <w:pPr>
-              <w:pStyle w:val="Prrafodelista"/>
-              <w:ind w:left="0"/>
-            </w:pPr>
+              <w:t>El sistema desplaza el selector de platos a  una posición siguiente en la carta gourmet</w:t>
+            </w:r>
+          </w:p>
+        </w:tc>
+        <w:tc>
+          <w:tcPr>
+            <w:tcW w:w="4587" w:type="dxa"/>
+          </w:tcPr>
+          <w:p>
+            <w:pPr>
+              <w:pStyle w:val="Prrafodelista"/>
+              <w:ind w:left="0"/>
+            </w:pPr>
+            <w:r>
+              <w:t>2.1  El sistema desplaza el selector de platos a  una posición anterior  en la carta gourmet</w:t>
+            </w:r>
           </w:p>
         </w:tc>
       </w:tr>
@@ -7520,711 +7594,7 @@
               <w:pStyle w:val="Prrafodelista"/>
               <w:numPr>
                 <w:ilvl w:val="0"/>
-                <w:numId w:val="13"/>
-              </w:numPr>
-            </w:pPr>
-            <w:r>
-              <w:t xml:space="preserve"> El cliente presiona en el video para reproducirlo.</w:t>
-            </w:r>
-          </w:p>
-        </w:tc>
-        <w:tc>
-          <w:tcPr>
-            <w:tcW w:w="4587" w:type="dxa"/>
-          </w:tcPr>
-          <w:p>
-            <w:pPr>
-              <w:pStyle w:val="Prrafodelista"/>
-              <w:ind w:left="0"/>
-            </w:pPr>
-          </w:p>
-        </w:tc>
-      </w:tr>
-    </w:tbl>
-    <w:p>
-      <w:pPr>
-        <w:rPr>
-          <w:b/>
-        </w:rPr>
-      </w:pPr>
-    </w:p>
-    <w:tbl>
-      <w:tblPr>
-        <w:tblStyle w:val="Tablaconcuadrcula"/>
-        <w:tblpPr w:leftFromText="141" w:rightFromText="141" w:vertAnchor="text" w:horzAnchor="page" w:tblpXSpec="center" w:tblpY="21"/>
-        <w:tblW w:w="9174" w:type="dxa"/>
-        <w:tblLook w:val="04A0"/>
-      </w:tblPr>
-      <w:tblGrid>
-        <w:gridCol w:w="2252"/>
-        <w:gridCol w:w="2335"/>
-        <w:gridCol w:w="4587"/>
-      </w:tblGrid>
-      <w:tr>
-        <w:trPr>
-          <w:trHeight w:val="265"/>
-        </w:trPr>
-        <w:tc>
-          <w:tcPr>
-            <w:tcW w:w="2252" w:type="dxa"/>
-          </w:tcPr>
-          <w:p>
-            <w:pPr>
-              <w:pStyle w:val="Prrafodelista"/>
-              <w:ind w:left="0"/>
-            </w:pPr>
-            <w:r>
-              <w:lastRenderedPageBreak/>
-              <w:t>Ca</w:t>
-            </w:r>
-            <w:r>
-              <w:t>so de Uso:</w:t>
-            </w:r>
-          </w:p>
-        </w:tc>
-        <w:tc>
-          <w:tcPr>
-            <w:tcW w:w="6922" w:type="dxa"/>
-            <w:gridSpan w:val="2"/>
-          </w:tcPr>
-          <w:p>
-            <w:pPr>
-              <w:pStyle w:val="Prrafodelista"/>
-              <w:ind w:left="0"/>
-            </w:pPr>
-            <w:r>
-              <w:t>Pausar Video</w:t>
-            </w:r>
-          </w:p>
-        </w:tc>
-      </w:tr>
-      <w:tr>
-        <w:trPr>
-          <w:trHeight w:val="265"/>
-        </w:trPr>
-        <w:tc>
-          <w:tcPr>
-            <w:tcW w:w="2252" w:type="dxa"/>
-          </w:tcPr>
-          <w:p>
-            <w:pPr>
-              <w:pStyle w:val="Prrafodelista"/>
-              <w:ind w:left="0"/>
-            </w:pPr>
-            <w:r>
-              <w:t>Descripción:</w:t>
-            </w:r>
-          </w:p>
-        </w:tc>
-        <w:tc>
-          <w:tcPr>
-            <w:tcW w:w="6922" w:type="dxa"/>
-            <w:gridSpan w:val="2"/>
-          </w:tcPr>
-          <w:p>
-            <w:pPr>
-              <w:pStyle w:val="Prrafodelista"/>
-              <w:ind w:left="0"/>
-            </w:pPr>
-            <w:r>
-              <w:t>El cliente puede pausar un video</w:t>
-            </w:r>
-          </w:p>
-        </w:tc>
-      </w:tr>
-      <w:tr>
-        <w:trPr>
-          <w:trHeight w:val="251"/>
-        </w:trPr>
-        <w:tc>
-          <w:tcPr>
-            <w:tcW w:w="2252" w:type="dxa"/>
-          </w:tcPr>
-          <w:p>
-            <w:pPr>
-              <w:pStyle w:val="Prrafodelista"/>
-              <w:ind w:left="0"/>
-            </w:pPr>
-            <w:r>
-              <w:t>Actor:</w:t>
-            </w:r>
-          </w:p>
-        </w:tc>
-        <w:tc>
-          <w:tcPr>
-            <w:tcW w:w="6922" w:type="dxa"/>
-            <w:gridSpan w:val="2"/>
-          </w:tcPr>
-          <w:p>
-            <w:pPr>
-              <w:pStyle w:val="Prrafodelista"/>
-              <w:ind w:left="0"/>
-            </w:pPr>
-            <w:r>
-              <w:t>Cliente</w:t>
-            </w:r>
-          </w:p>
-        </w:tc>
-      </w:tr>
-      <w:tr>
-        <w:trPr>
-          <w:trHeight w:val="265"/>
-        </w:trPr>
-        <w:tc>
-          <w:tcPr>
-            <w:tcW w:w="2252" w:type="dxa"/>
-          </w:tcPr>
-          <w:p>
-            <w:pPr>
-              <w:pStyle w:val="Prrafodelista"/>
-              <w:ind w:left="0"/>
-            </w:pPr>
-            <w:r>
-              <w:t>Precondición:</w:t>
-            </w:r>
-          </w:p>
-        </w:tc>
-        <w:tc>
-          <w:tcPr>
-            <w:tcW w:w="6922" w:type="dxa"/>
-            <w:gridSpan w:val="2"/>
-          </w:tcPr>
-          <w:p>
-            <w:pPr>
-              <w:pStyle w:val="Prrafodelista"/>
-              <w:ind w:left="0"/>
-            </w:pPr>
-            <w:r>
-              <w:t>El sistema debe tener cargado el video de las recomendaciones del chef.</w:t>
-            </w:r>
-          </w:p>
-        </w:tc>
-      </w:tr>
-      <w:tr>
-        <w:trPr>
-          <w:trHeight w:val="265"/>
-        </w:trPr>
-        <w:tc>
-          <w:tcPr>
-            <w:tcW w:w="2252" w:type="dxa"/>
-          </w:tcPr>
-          <w:p>
-            <w:pPr>
-              <w:pStyle w:val="Prrafodelista"/>
-              <w:ind w:left="0"/>
-            </w:pPr>
-            <w:r>
-              <w:t>Post-condición</w:t>
-            </w:r>
-          </w:p>
-        </w:tc>
-        <w:tc>
-          <w:tcPr>
-            <w:tcW w:w="6922" w:type="dxa"/>
-            <w:gridSpan w:val="2"/>
-          </w:tcPr>
-          <w:p>
-            <w:pPr>
-              <w:pStyle w:val="Prrafodelista"/>
-              <w:ind w:left="0"/>
-            </w:pPr>
-          </w:p>
-        </w:tc>
-      </w:tr>
-      <w:tr>
-        <w:trPr>
-          <w:trHeight w:val="251"/>
-        </w:trPr>
-        <w:tc>
-          <w:tcPr>
-            <w:tcW w:w="9174" w:type="dxa"/>
-            <w:gridSpan w:val="3"/>
-          </w:tcPr>
-          <w:p>
-            <w:pPr>
-              <w:pStyle w:val="Prrafodelista"/>
-              <w:ind w:left="0"/>
-              <w:jc w:val="center"/>
-            </w:pPr>
-            <w:r>
-              <w:t>Flujo de Eventos</w:t>
-            </w:r>
-          </w:p>
-        </w:tc>
-      </w:tr>
-      <w:tr>
-        <w:trPr>
-          <w:trHeight w:val="265"/>
-        </w:trPr>
-        <w:tc>
-          <w:tcPr>
-            <w:tcW w:w="4587" w:type="dxa"/>
-            <w:gridSpan w:val="2"/>
-          </w:tcPr>
-          <w:p>
-            <w:pPr>
-              <w:pStyle w:val="Prrafodelista"/>
-              <w:ind w:left="0"/>
-              <w:jc w:val="center"/>
-            </w:pPr>
-            <w:r>
-              <w:t>Flujo Normal</w:t>
-            </w:r>
-          </w:p>
-        </w:tc>
-        <w:tc>
-          <w:tcPr>
-            <w:tcW w:w="4587" w:type="dxa"/>
-          </w:tcPr>
-          <w:p>
-            <w:pPr>
-              <w:pStyle w:val="Prrafodelista"/>
-              <w:ind w:left="0"/>
-              <w:jc w:val="center"/>
-            </w:pPr>
-            <w:r>
-              <w:t>Flujo Alternativo</w:t>
-            </w:r>
-          </w:p>
-        </w:tc>
-      </w:tr>
-      <w:tr>
-        <w:trPr>
-          <w:trHeight w:val="265"/>
-        </w:trPr>
-        <w:tc>
-          <w:tcPr>
-            <w:tcW w:w="4587" w:type="dxa"/>
-            <w:gridSpan w:val="2"/>
-          </w:tcPr>
-          <w:p>
-            <w:pPr>
-              <w:pStyle w:val="Prrafodelista"/>
-              <w:numPr>
-                <w:ilvl w:val="0"/>
-                <w:numId w:val="14"/>
-              </w:numPr>
-            </w:pPr>
-            <w:r>
-              <w:t>El cliente enfoca con la cámara del celular al marcador de recomendaciones del chef</w:t>
-            </w:r>
-          </w:p>
-        </w:tc>
-        <w:tc>
-          <w:tcPr>
-            <w:tcW w:w="4587" w:type="dxa"/>
-          </w:tcPr>
-          <w:p>
-            <w:pPr>
-              <w:pStyle w:val="Prrafodelista"/>
-            </w:pPr>
-          </w:p>
-        </w:tc>
-      </w:tr>
-      <w:tr>
-        <w:trPr>
-          <w:trHeight w:val="265"/>
-        </w:trPr>
-        <w:tc>
-          <w:tcPr>
-            <w:tcW w:w="4587" w:type="dxa"/>
-            <w:gridSpan w:val="2"/>
-          </w:tcPr>
-          <w:p>
-            <w:pPr>
-              <w:pStyle w:val="Prrafodelista"/>
-              <w:numPr>
-                <w:ilvl w:val="0"/>
-                <w:numId w:val="14"/>
-              </w:numPr>
-            </w:pPr>
-            <w:r>
-              <w:t>El sistema genera un video mediante realidad aumentada en la carta gourmet.</w:t>
-            </w:r>
-          </w:p>
-        </w:tc>
-        <w:tc>
-          <w:tcPr>
-            <w:tcW w:w="4587" w:type="dxa"/>
-          </w:tcPr>
-          <w:p>
-            <w:pPr>
-              <w:pStyle w:val="Prrafodelista"/>
-              <w:ind w:left="0"/>
-            </w:pPr>
-          </w:p>
-        </w:tc>
-      </w:tr>
-      <w:tr>
-        <w:trPr>
-          <w:trHeight w:val="265"/>
-        </w:trPr>
-        <w:tc>
-          <w:tcPr>
-            <w:tcW w:w="4587" w:type="dxa"/>
-            <w:gridSpan w:val="2"/>
-          </w:tcPr>
-          <w:p>
-            <w:pPr>
-              <w:pStyle w:val="Prrafodelista"/>
-              <w:numPr>
-                <w:ilvl w:val="0"/>
-                <w:numId w:val="14"/>
-              </w:numPr>
-            </w:pPr>
-            <w:r>
-              <w:t xml:space="preserve"> El cliente presiona en el video para pausarlo</w:t>
-            </w:r>
-          </w:p>
-        </w:tc>
-        <w:tc>
-          <w:tcPr>
-            <w:tcW w:w="4587" w:type="dxa"/>
-          </w:tcPr>
-          <w:p>
-            <w:pPr>
-              <w:pStyle w:val="Prrafodelista"/>
-              <w:ind w:left="0"/>
-            </w:pPr>
-          </w:p>
-        </w:tc>
-      </w:tr>
-    </w:tbl>
-    <w:p>
-      <w:pPr>
-        <w:rPr>
-          <w:b/>
-        </w:rPr>
-      </w:pPr>
-    </w:p>
-    <w:tbl>
-      <w:tblPr>
-        <w:tblStyle w:val="Tablaconcuadrcula"/>
-        <w:tblpPr w:leftFromText="141" w:rightFromText="141" w:vertAnchor="text" w:horzAnchor="page" w:tblpXSpec="center" w:tblpY="21"/>
-        <w:tblW w:w="9174" w:type="dxa"/>
-        <w:tblLook w:val="04A0"/>
-      </w:tblPr>
-      <w:tblGrid>
-        <w:gridCol w:w="2252"/>
-        <w:gridCol w:w="2335"/>
-        <w:gridCol w:w="4587"/>
-      </w:tblGrid>
-      <w:tr>
-        <w:trPr>
-          <w:trHeight w:val="265"/>
-        </w:trPr>
-        <w:tc>
-          <w:tcPr>
-            <w:tcW w:w="2252" w:type="dxa"/>
-          </w:tcPr>
-          <w:p>
-            <w:pPr>
-              <w:pStyle w:val="Prrafodelista"/>
-              <w:ind w:left="0"/>
-            </w:pPr>
-            <w:r>
-              <w:t>Ca</w:t>
-            </w:r>
-            <w:r>
-              <w:t>so de Uso:</w:t>
-            </w:r>
-          </w:p>
-        </w:tc>
-        <w:tc>
-          <w:tcPr>
-            <w:tcW w:w="6922" w:type="dxa"/>
-            <w:gridSpan w:val="2"/>
-          </w:tcPr>
-          <w:p>
-            <w:pPr>
-              <w:pStyle w:val="Prrafodelista"/>
-              <w:ind w:left="0"/>
-            </w:pPr>
-            <w:r>
-              <w:t>Navegar por la carta gourmet</w:t>
-            </w:r>
-          </w:p>
-        </w:tc>
-      </w:tr>
-      <w:tr>
-        <w:trPr>
-          <w:trHeight w:val="265"/>
-        </w:trPr>
-        <w:tc>
-          <w:tcPr>
-            <w:tcW w:w="2252" w:type="dxa"/>
-          </w:tcPr>
-          <w:p>
-            <w:pPr>
-              <w:pStyle w:val="Prrafodelista"/>
-              <w:ind w:left="0"/>
-            </w:pPr>
-            <w:r>
-              <w:t>Descripción:</w:t>
-            </w:r>
-          </w:p>
-        </w:tc>
-        <w:tc>
-          <w:tcPr>
-            <w:tcW w:w="6922" w:type="dxa"/>
-            <w:gridSpan w:val="2"/>
-          </w:tcPr>
-          <w:p>
-            <w:pPr>
-              <w:pStyle w:val="Prrafodelista"/>
-              <w:ind w:left="0"/>
-            </w:pPr>
-            <w:r>
-              <w:t>Le permite al cliente poder desplazarse por la carta gourmet visualizando los diferentes platos.</w:t>
-            </w:r>
-          </w:p>
-        </w:tc>
-      </w:tr>
-      <w:tr>
-        <w:trPr>
-          <w:trHeight w:val="251"/>
-        </w:trPr>
-        <w:tc>
-          <w:tcPr>
-            <w:tcW w:w="2252" w:type="dxa"/>
-          </w:tcPr>
-          <w:p>
-            <w:pPr>
-              <w:pStyle w:val="Prrafodelista"/>
-              <w:ind w:left="0"/>
-            </w:pPr>
-            <w:r>
-              <w:t>Actor:</w:t>
-            </w:r>
-          </w:p>
-        </w:tc>
-        <w:tc>
-          <w:tcPr>
-            <w:tcW w:w="6922" w:type="dxa"/>
-            <w:gridSpan w:val="2"/>
-          </w:tcPr>
-          <w:p>
-            <w:pPr>
-              <w:pStyle w:val="Prrafodelista"/>
-              <w:ind w:left="0"/>
-            </w:pPr>
-            <w:r>
-              <w:t>Cliente</w:t>
-            </w:r>
-          </w:p>
-        </w:tc>
-      </w:tr>
-      <w:tr>
-        <w:trPr>
-          <w:trHeight w:val="265"/>
-        </w:trPr>
-        <w:tc>
-          <w:tcPr>
-            <w:tcW w:w="2252" w:type="dxa"/>
-          </w:tcPr>
-          <w:p>
-            <w:pPr>
-              <w:pStyle w:val="Prrafodelista"/>
-              <w:ind w:left="0"/>
-            </w:pPr>
-            <w:r>
-              <w:t>Precondición:</w:t>
-            </w:r>
-          </w:p>
-        </w:tc>
-        <w:tc>
-          <w:tcPr>
-            <w:tcW w:w="6922" w:type="dxa"/>
-            <w:gridSpan w:val="2"/>
-          </w:tcPr>
-          <w:p>
-            <w:pPr>
-              <w:pStyle w:val="Prrafodelista"/>
-              <w:ind w:left="0"/>
-            </w:pPr>
-            <w:r>
-              <w:t>El cliente debe enfocar en la carta gourmet para generar la carta de realidad aumenta.</w:t>
-            </w:r>
-          </w:p>
-        </w:tc>
-      </w:tr>
-      <w:tr>
-        <w:trPr>
-          <w:trHeight w:val="265"/>
-        </w:trPr>
-        <w:tc>
-          <w:tcPr>
-            <w:tcW w:w="2252" w:type="dxa"/>
-          </w:tcPr>
-          <w:p>
-            <w:pPr>
-              <w:pStyle w:val="Prrafodelista"/>
-              <w:ind w:left="0"/>
-            </w:pPr>
-            <w:r>
-              <w:t>Post-condición</w:t>
-            </w:r>
-          </w:p>
-        </w:tc>
-        <w:tc>
-          <w:tcPr>
-            <w:tcW w:w="6922" w:type="dxa"/>
-            <w:gridSpan w:val="2"/>
-          </w:tcPr>
-          <w:p>
-            <w:pPr>
-              <w:pStyle w:val="Prrafodelista"/>
-              <w:ind w:left="0"/>
-            </w:pPr>
-          </w:p>
-        </w:tc>
-      </w:tr>
-      <w:tr>
-        <w:trPr>
-          <w:trHeight w:val="251"/>
-        </w:trPr>
-        <w:tc>
-          <w:tcPr>
-            <w:tcW w:w="9174" w:type="dxa"/>
-            <w:gridSpan w:val="3"/>
-          </w:tcPr>
-          <w:p>
-            <w:pPr>
-              <w:pStyle w:val="Prrafodelista"/>
-              <w:ind w:left="0"/>
-              <w:jc w:val="center"/>
-            </w:pPr>
-            <w:r>
-              <w:t>Flujo de Eventos</w:t>
-            </w:r>
-          </w:p>
-        </w:tc>
-      </w:tr>
-      <w:tr>
-        <w:trPr>
-          <w:trHeight w:val="265"/>
-        </w:trPr>
-        <w:tc>
-          <w:tcPr>
-            <w:tcW w:w="4587" w:type="dxa"/>
-            <w:gridSpan w:val="2"/>
-          </w:tcPr>
-          <w:p>
-            <w:pPr>
-              <w:pStyle w:val="Prrafodelista"/>
-              <w:ind w:left="0"/>
-              <w:jc w:val="center"/>
-            </w:pPr>
-            <w:r>
-              <w:t>Flujo Normal</w:t>
-            </w:r>
-          </w:p>
-        </w:tc>
-        <w:tc>
-          <w:tcPr>
-            <w:tcW w:w="4587" w:type="dxa"/>
-          </w:tcPr>
-          <w:p>
-            <w:pPr>
-              <w:pStyle w:val="Prrafodelista"/>
-              <w:ind w:left="0"/>
-              <w:jc w:val="center"/>
-            </w:pPr>
-            <w:r>
-              <w:t>Flujo Alternativo</w:t>
-            </w:r>
-          </w:p>
-        </w:tc>
-      </w:tr>
-      <w:tr>
-        <w:trPr>
-          <w:trHeight w:val="265"/>
-        </w:trPr>
-        <w:tc>
-          <w:tcPr>
-            <w:tcW w:w="4587" w:type="dxa"/>
-            <w:gridSpan w:val="2"/>
-          </w:tcPr>
-          <w:p>
-            <w:pPr>
-              <w:pStyle w:val="Prrafodelista"/>
-              <w:numPr>
-                <w:ilvl w:val="0"/>
-                <w:numId w:val="18"/>
-              </w:numPr>
-            </w:pPr>
-            <w:r>
-              <w:t>El cliente presiona el botón virtual “siguiente”</w:t>
-            </w:r>
-          </w:p>
-        </w:tc>
-        <w:tc>
-          <w:tcPr>
-            <w:tcW w:w="4587" w:type="dxa"/>
-          </w:tcPr>
-          <w:p>
-            <w:pPr>
-              <w:pStyle w:val="Prrafodelista"/>
-              <w:ind w:left="0"/>
-            </w:pPr>
-            <w:r>
-              <w:t>1.1  El cliente presiona el botón  virtual “anterior”</w:t>
-            </w:r>
-          </w:p>
-        </w:tc>
-      </w:tr>
-      <w:tr>
-        <w:trPr>
-          <w:trHeight w:val="265"/>
-        </w:trPr>
-        <w:tc>
-          <w:tcPr>
-            <w:tcW w:w="4587" w:type="dxa"/>
-            <w:gridSpan w:val="2"/>
-          </w:tcPr>
-          <w:p>
-            <w:pPr>
-              <w:pStyle w:val="Prrafodelista"/>
-              <w:numPr>
-                <w:ilvl w:val="0"/>
-                <w:numId w:val="18"/>
-              </w:numPr>
-            </w:pPr>
-            <w:r>
-              <w:t>El sistema desplaza el selector de platos a  una posición siguiente en la carta gourmet</w:t>
-            </w:r>
-          </w:p>
-        </w:tc>
-        <w:tc>
-          <w:tcPr>
-            <w:tcW w:w="4587" w:type="dxa"/>
-          </w:tcPr>
-          <w:p>
-            <w:pPr>
-              <w:pStyle w:val="Prrafodelista"/>
-              <w:ind w:left="0"/>
-            </w:pPr>
-            <w:r>
-              <w:t>2.1  El sistema desplaza el selector de platos a  una posición anterior  en la carta gourmet</w:t>
-            </w:r>
-          </w:p>
-        </w:tc>
-      </w:tr>
-      <w:tr>
-        <w:trPr>
-          <w:trHeight w:val="265"/>
-        </w:trPr>
-        <w:tc>
-          <w:tcPr>
-            <w:tcW w:w="4587" w:type="dxa"/>
-            <w:gridSpan w:val="2"/>
-          </w:tcPr>
-          <w:p>
-            <w:pPr>
-              <w:pStyle w:val="Prrafodelista"/>
-              <w:numPr>
-                <w:ilvl w:val="0"/>
-                <w:numId w:val="18"/>
+                <w:numId w:val="19"/>
               </w:numPr>
             </w:pPr>
             <w:r>
@@ -8605,7 +7975,6 @@
           <w:sz w:val="24"/>
           <w:szCs w:val="24"/>
         </w:rPr>
-        <w:lastRenderedPageBreak/>
         <w:t>Diagrama entidad-</w:t>
       </w:r>
       <w:proofErr w:type="spellStart"/>
@@ -8708,6 +8077,7 @@
         <w:rPr>
           <w:noProof/>
         </w:rPr>
+        <w:lastRenderedPageBreak/>
         <w:drawing>
           <wp:inline distT="0" distB="0" distL="0" distR="0">
             <wp:extent cx="3710268" cy="1554089"/>
@@ -10682,6 +10052,92 @@
     </w:lvl>
   </w:abstractNum>
   <w:abstractNum w:abstractNumId="16">
+    <w:nsid w:val="6FB00420"/>
+    <w:multiLevelType w:val="hybridMultilevel"/>
+    <w:tmpl w:val="0D4EAFA2"/>
+    <w:lvl w:ilvl="0" w:tplc="0C0A000F">
+      <w:start w:val="1"/>
+      <w:numFmt w:val="decimal"/>
+      <w:lvlText w:val="%1."/>
+      <w:lvlJc w:val="left"/>
+      <w:pPr>
+        <w:ind w:left="1060" w:hanging="360"/>
+      </w:pPr>
+    </w:lvl>
+    <w:lvl w:ilvl="1" w:tplc="0C0A0019" w:tentative="1">
+      <w:start w:val="1"/>
+      <w:numFmt w:val="lowerLetter"/>
+      <w:lvlText w:val="%2."/>
+      <w:lvlJc w:val="left"/>
+      <w:pPr>
+        <w:ind w:left="1780" w:hanging="360"/>
+      </w:pPr>
+    </w:lvl>
+    <w:lvl w:ilvl="2" w:tplc="0C0A001B" w:tentative="1">
+      <w:start w:val="1"/>
+      <w:numFmt w:val="lowerRoman"/>
+      <w:lvlText w:val="%3."/>
+      <w:lvlJc w:val="right"/>
+      <w:pPr>
+        <w:ind w:left="2500" w:hanging="180"/>
+      </w:pPr>
+    </w:lvl>
+    <w:lvl w:ilvl="3" w:tplc="0C0A000F" w:tentative="1">
+      <w:start w:val="1"/>
+      <w:numFmt w:val="decimal"/>
+      <w:lvlText w:val="%4."/>
+      <w:lvlJc w:val="left"/>
+      <w:pPr>
+        <w:ind w:left="3220" w:hanging="360"/>
+      </w:pPr>
+    </w:lvl>
+    <w:lvl w:ilvl="4" w:tplc="0C0A0019" w:tentative="1">
+      <w:start w:val="1"/>
+      <w:numFmt w:val="lowerLetter"/>
+      <w:lvlText w:val="%5."/>
+      <w:lvlJc w:val="left"/>
+      <w:pPr>
+        <w:ind w:left="3940" w:hanging="360"/>
+      </w:pPr>
+    </w:lvl>
+    <w:lvl w:ilvl="5" w:tplc="0C0A001B" w:tentative="1">
+      <w:start w:val="1"/>
+      <w:numFmt w:val="lowerRoman"/>
+      <w:lvlText w:val="%6."/>
+      <w:lvlJc w:val="right"/>
+      <w:pPr>
+        <w:ind w:left="4660" w:hanging="180"/>
+      </w:pPr>
+    </w:lvl>
+    <w:lvl w:ilvl="6" w:tplc="0C0A000F" w:tentative="1">
+      <w:start w:val="1"/>
+      <w:numFmt w:val="decimal"/>
+      <w:lvlText w:val="%7."/>
+      <w:lvlJc w:val="left"/>
+      <w:pPr>
+        <w:ind w:left="5380" w:hanging="360"/>
+      </w:pPr>
+    </w:lvl>
+    <w:lvl w:ilvl="7" w:tplc="0C0A0019" w:tentative="1">
+      <w:start w:val="1"/>
+      <w:numFmt w:val="lowerLetter"/>
+      <w:lvlText w:val="%8."/>
+      <w:lvlJc w:val="left"/>
+      <w:pPr>
+        <w:ind w:left="6100" w:hanging="360"/>
+      </w:pPr>
+    </w:lvl>
+    <w:lvl w:ilvl="8" w:tplc="0C0A001B" w:tentative="1">
+      <w:start w:val="1"/>
+      <w:numFmt w:val="lowerRoman"/>
+      <w:lvlText w:val="%9."/>
+      <w:lvlJc w:val="right"/>
+      <w:pPr>
+        <w:ind w:left="6820" w:hanging="180"/>
+      </w:pPr>
+    </w:lvl>
+  </w:abstractNum>
+  <w:abstractNum w:abstractNumId="17">
     <w:nsid w:val="73DB60D3"/>
     <w:multiLevelType w:val="multilevel"/>
     <w:tmpl w:val="BF468C84"/>
@@ -10802,7 +10258,7 @@
       </w:rPr>
     </w:lvl>
   </w:abstractNum>
-  <w:abstractNum w:abstractNumId="17">
+  <w:abstractNum w:abstractNumId="18">
     <w:nsid w:val="77A71140"/>
     <w:multiLevelType w:val="multilevel"/>
     <w:tmpl w:val="BF468C84"/>
@@ -10933,7 +10389,7 @@
     <w:abstractNumId w:val="13"/>
   </w:num>
   <w:num w:numId="4">
-    <w:abstractNumId w:val="16"/>
+    <w:abstractNumId w:val="17"/>
   </w:num>
   <w:num w:numId="5">
     <w:abstractNumId w:val="14"/>
@@ -10963,7 +10419,7 @@
     <w:abstractNumId w:val="11"/>
   </w:num>
   <w:num w:numId="14">
-    <w:abstractNumId w:val="17"/>
+    <w:abstractNumId w:val="18"/>
   </w:num>
   <w:num w:numId="15">
     <w:abstractNumId w:val="9"/>
@@ -10976,6 +10432,9 @@
   </w:num>
   <w:num w:numId="18">
     <w:abstractNumId w:val="7"/>
+  </w:num>
+  <w:num w:numId="19">
+    <w:abstractNumId w:val="16"/>
   </w:num>
 </w:numbering>
 </file>

</xml_diff>

<commit_message>
Requisitos no funcionales agregados tabla pc y celular
</commit_message>
<xml_diff>
--- a/Documentacion/CAPITULO 6-DESARROLLO DEL PROTOTIPO DE REALIDAD AUMENTADA..docx
+++ b/Documentacion/CAPITULO 6-DESARROLLO DEL PROTOTIPO DE REALIDAD AUMENTADA..docx
@@ -1318,6 +1318,412 @@
           <w:rFonts w:cstheme="minorHAnsi"/>
         </w:rPr>
         <w:t xml:space="preserve">: </w:t>
+      </w:r>
+    </w:p>
+    <w:p>
+      <w:pPr>
+        <w:pStyle w:val="Prrafodelista"/>
+        <w:ind w:left="1080"/>
+        <w:rPr>
+          <w:rFonts w:cstheme="minorHAnsi"/>
+        </w:rPr>
+      </w:pPr>
+    </w:p>
+    <w:tbl>
+      <w:tblPr>
+        <w:tblStyle w:val="Tablaconcuadrcula"/>
+        <w:tblW w:w="0" w:type="auto"/>
+        <w:tblLook w:val="04A0"/>
+      </w:tblPr>
+      <w:tblGrid>
+        <w:gridCol w:w="2589"/>
+        <w:gridCol w:w="2906"/>
+        <w:gridCol w:w="3118"/>
+      </w:tblGrid>
+      <w:tr>
+        <w:tc>
+          <w:tcPr>
+            <w:tcW w:w="2589" w:type="dxa"/>
+          </w:tcPr>
+          <w:p>
+            <w:pPr>
+              <w:pStyle w:val="Prrafodelista"/>
+              <w:ind w:left="0"/>
+              <w:rPr>
+                <w:rFonts w:cstheme="minorHAnsi"/>
+              </w:rPr>
+            </w:pPr>
+            <w:r>
+              <w:rPr>
+                <w:rFonts w:cstheme="minorHAnsi"/>
+              </w:rPr>
+              <w:t>Requerimientos</w:t>
+            </w:r>
+          </w:p>
+        </w:tc>
+        <w:tc>
+          <w:tcPr>
+            <w:tcW w:w="2906" w:type="dxa"/>
+          </w:tcPr>
+          <w:p>
+            <w:pPr>
+              <w:pStyle w:val="Prrafodelista"/>
+              <w:ind w:left="0"/>
+              <w:rPr>
+                <w:rFonts w:cstheme="minorHAnsi"/>
+              </w:rPr>
+            </w:pPr>
+            <w:r>
+              <w:rPr>
+                <w:rFonts w:cstheme="minorHAnsi"/>
+              </w:rPr>
+              <w:t>Mínimos</w:t>
+            </w:r>
+          </w:p>
+        </w:tc>
+        <w:tc>
+          <w:tcPr>
+            <w:tcW w:w="3118" w:type="dxa"/>
+          </w:tcPr>
+          <w:p>
+            <w:pPr>
+              <w:pStyle w:val="Prrafodelista"/>
+              <w:ind w:left="0"/>
+              <w:rPr>
+                <w:rFonts w:cstheme="minorHAnsi"/>
+              </w:rPr>
+            </w:pPr>
+            <w:r>
+              <w:rPr>
+                <w:rFonts w:cstheme="minorHAnsi"/>
+              </w:rPr>
+              <w:t>Recomendados</w:t>
+            </w:r>
+          </w:p>
+        </w:tc>
+      </w:tr>
+      <w:tr>
+        <w:tc>
+          <w:tcPr>
+            <w:tcW w:w="2589" w:type="dxa"/>
+          </w:tcPr>
+          <w:p>
+            <w:pPr>
+              <w:pStyle w:val="Prrafodelista"/>
+              <w:ind w:left="0"/>
+              <w:rPr>
+                <w:rFonts w:cstheme="minorHAnsi"/>
+              </w:rPr>
+            </w:pPr>
+            <w:r>
+              <w:rPr>
+                <w:rFonts w:cstheme="minorHAnsi"/>
+              </w:rPr>
+              <w:t xml:space="preserve">Memoria </w:t>
+            </w:r>
+            <w:r>
+              <w:rPr>
+                <w:rFonts w:cstheme="minorHAnsi"/>
+              </w:rPr>
+              <w:t>RAM</w:t>
+            </w:r>
+          </w:p>
+        </w:tc>
+        <w:tc>
+          <w:tcPr>
+            <w:tcW w:w="2906" w:type="dxa"/>
+          </w:tcPr>
+          <w:p>
+            <w:pPr>
+              <w:pStyle w:val="Prrafodelista"/>
+              <w:ind w:left="0"/>
+              <w:rPr>
+                <w:rFonts w:cstheme="minorHAnsi"/>
+              </w:rPr>
+            </w:pPr>
+            <w:r>
+              <w:rPr>
+                <w:rFonts w:cstheme="minorHAnsi"/>
+              </w:rPr>
+              <w:t>512 MB</w:t>
+            </w:r>
+          </w:p>
+        </w:tc>
+        <w:tc>
+          <w:tcPr>
+            <w:tcW w:w="3118" w:type="dxa"/>
+          </w:tcPr>
+          <w:p>
+            <w:pPr>
+              <w:pStyle w:val="Prrafodelista"/>
+              <w:ind w:left="0"/>
+              <w:rPr>
+                <w:rFonts w:cstheme="minorHAnsi"/>
+              </w:rPr>
+            </w:pPr>
+            <w:r>
+              <w:rPr>
+                <w:rFonts w:cstheme="minorHAnsi"/>
+              </w:rPr>
+              <w:t>1 GB</w:t>
+            </w:r>
+          </w:p>
+        </w:tc>
+      </w:tr>
+      <w:tr>
+        <w:tc>
+          <w:tcPr>
+            <w:tcW w:w="2589" w:type="dxa"/>
+          </w:tcPr>
+          <w:p>
+            <w:pPr>
+              <w:pStyle w:val="Prrafodelista"/>
+              <w:ind w:left="0"/>
+              <w:rPr>
+                <w:rFonts w:cstheme="minorHAnsi"/>
+              </w:rPr>
+            </w:pPr>
+            <w:r>
+              <w:rPr>
+                <w:rFonts w:cstheme="minorHAnsi"/>
+              </w:rPr>
+              <w:lastRenderedPageBreak/>
+              <w:t>Espacio en disco duro</w:t>
+            </w:r>
+          </w:p>
+        </w:tc>
+        <w:tc>
+          <w:tcPr>
+            <w:tcW w:w="2906" w:type="dxa"/>
+          </w:tcPr>
+          <w:p>
+            <w:pPr>
+              <w:pStyle w:val="Prrafodelista"/>
+              <w:ind w:left="0"/>
+              <w:rPr>
+                <w:rFonts w:cstheme="minorHAnsi"/>
+              </w:rPr>
+            </w:pPr>
+            <w:r>
+              <w:rPr>
+                <w:rFonts w:cstheme="minorHAnsi"/>
+              </w:rPr>
+              <w:t>40 MB de espacio disponible</w:t>
+            </w:r>
+          </w:p>
+        </w:tc>
+        <w:tc>
+          <w:tcPr>
+            <w:tcW w:w="3118" w:type="dxa"/>
+          </w:tcPr>
+          <w:p>
+            <w:pPr>
+              <w:pStyle w:val="Prrafodelista"/>
+              <w:ind w:left="0"/>
+              <w:rPr>
+                <w:rFonts w:cstheme="minorHAnsi"/>
+              </w:rPr>
+            </w:pPr>
+            <w:r>
+              <w:rPr>
+                <w:rFonts w:cstheme="minorHAnsi"/>
+              </w:rPr>
+              <w:t>200 MB de espacio disponible</w:t>
+            </w:r>
+          </w:p>
+        </w:tc>
+      </w:tr>
+      <w:tr>
+        <w:tc>
+          <w:tcPr>
+            <w:tcW w:w="2589" w:type="dxa"/>
+          </w:tcPr>
+          <w:p>
+            <w:pPr>
+              <w:pStyle w:val="Prrafodelista"/>
+              <w:ind w:left="0"/>
+              <w:rPr>
+                <w:rFonts w:cstheme="minorHAnsi"/>
+              </w:rPr>
+            </w:pPr>
+            <w:r>
+              <w:rPr>
+                <w:rFonts w:cstheme="minorHAnsi"/>
+              </w:rPr>
+              <w:t>Procesador</w:t>
+            </w:r>
+          </w:p>
+        </w:tc>
+        <w:tc>
+          <w:tcPr>
+            <w:tcW w:w="6024" w:type="dxa"/>
+            <w:gridSpan w:val="2"/>
+          </w:tcPr>
+          <w:p>
+            <w:pPr>
+              <w:pStyle w:val="Prrafodelista"/>
+              <w:ind w:left="0"/>
+              <w:rPr>
+                <w:rFonts w:cstheme="minorHAnsi"/>
+              </w:rPr>
+            </w:pPr>
+            <w:r>
+              <w:rPr>
+                <w:rFonts w:cstheme="minorHAnsi"/>
+              </w:rPr>
+              <w:t>Intel Pentium o superior</w:t>
+            </w:r>
+          </w:p>
+        </w:tc>
+      </w:tr>
+      <w:tr>
+        <w:tc>
+          <w:tcPr>
+            <w:tcW w:w="2589" w:type="dxa"/>
+          </w:tcPr>
+          <w:p>
+            <w:pPr>
+              <w:pStyle w:val="Prrafodelista"/>
+              <w:ind w:left="0"/>
+              <w:rPr>
+                <w:rFonts w:cstheme="minorHAnsi"/>
+              </w:rPr>
+            </w:pPr>
+            <w:r>
+              <w:rPr>
+                <w:rFonts w:cstheme="minorHAnsi"/>
+              </w:rPr>
+              <w:t>Sistema operativo</w:t>
+            </w:r>
+          </w:p>
+        </w:tc>
+        <w:tc>
+          <w:tcPr>
+            <w:tcW w:w="6024" w:type="dxa"/>
+            <w:gridSpan w:val="2"/>
+          </w:tcPr>
+          <w:p>
+            <w:pPr>
+              <w:pStyle w:val="Prrafodelista"/>
+              <w:ind w:left="0"/>
+              <w:rPr>
+                <w:rFonts w:cstheme="minorHAnsi"/>
+              </w:rPr>
+            </w:pPr>
+            <w:r>
+              <w:rPr>
+                <w:rFonts w:cstheme="minorHAnsi"/>
+              </w:rPr>
+              <w:t>Windows XP con SP2 o superior</w:t>
+            </w:r>
+          </w:p>
+        </w:tc>
+      </w:tr>
+      <w:tr>
+        <w:tc>
+          <w:tcPr>
+            <w:tcW w:w="2589" w:type="dxa"/>
+          </w:tcPr>
+          <w:p>
+            <w:pPr>
+              <w:pStyle w:val="Prrafodelista"/>
+              <w:ind w:left="0"/>
+              <w:rPr>
+                <w:rFonts w:cstheme="minorHAnsi"/>
+              </w:rPr>
+            </w:pPr>
+            <w:r>
+              <w:rPr>
+                <w:rFonts w:cstheme="minorHAnsi"/>
+              </w:rPr>
+              <w:t>Periféricos</w:t>
+            </w:r>
+          </w:p>
+        </w:tc>
+        <w:tc>
+          <w:tcPr>
+            <w:tcW w:w="6024" w:type="dxa"/>
+            <w:gridSpan w:val="2"/>
+          </w:tcPr>
+          <w:p>
+            <w:pPr>
+              <w:pStyle w:val="Prrafodelista"/>
+              <w:ind w:left="0"/>
+              <w:rPr>
+                <w:rFonts w:cstheme="minorHAnsi"/>
+              </w:rPr>
+            </w:pPr>
+            <w:r>
+              <w:rPr>
+                <w:rFonts w:cstheme="minorHAnsi"/>
+              </w:rPr>
+              <w:t xml:space="preserve">Teclado, </w:t>
+            </w:r>
+            <w:r>
+              <w:rPr>
+                <w:rFonts w:cstheme="minorHAnsi"/>
+              </w:rPr>
+              <w:t>mouse</w:t>
+            </w:r>
+            <w:r>
+              <w:rPr>
+                <w:rFonts w:cstheme="minorHAnsi"/>
+              </w:rPr>
+              <w:t>, tarjeta de red inalámbrica.</w:t>
+            </w:r>
+          </w:p>
+        </w:tc>
+      </w:tr>
+    </w:tbl>
+    <w:p>
+      <w:pPr>
+        <w:pStyle w:val="Prrafodelista"/>
+        <w:ind w:left="1080"/>
+        <w:rPr>
+          <w:rFonts w:cstheme="minorHAnsi"/>
+        </w:rPr>
+      </w:pPr>
+    </w:p>
+    <w:p>
+      <w:pPr>
+        <w:pStyle w:val="Prrafodelista"/>
+        <w:numPr>
+          <w:ilvl w:val="0"/>
+          <w:numId w:val="15"/>
+        </w:numPr>
+        <w:rPr>
+          <w:rFonts w:cstheme="minorHAnsi"/>
+        </w:rPr>
+      </w:pPr>
+      <w:r>
+        <w:rPr>
+          <w:rFonts w:cstheme="minorHAnsi"/>
+        </w:rPr>
+        <w:t xml:space="preserve">El sistema debe contar con un dispositivo </w:t>
+      </w:r>
+      <w:r>
+        <w:rPr>
+          <w:rFonts w:cstheme="minorHAnsi"/>
+        </w:rPr>
+        <w:t>móvil</w:t>
+      </w:r>
+      <w:r>
+        <w:rPr>
+          <w:rFonts w:cstheme="minorHAnsi"/>
+        </w:rPr>
+        <w:t xml:space="preserve"> con las siguientes </w:t>
+      </w:r>
+      <w:r>
+        <w:rPr>
+          <w:rFonts w:cstheme="minorHAnsi"/>
+        </w:rPr>
+        <w:t>características</w:t>
+      </w:r>
+      <w:r>
+        <w:rPr>
+          <w:rFonts w:cstheme="minorHAnsi"/>
+        </w:rPr>
+        <w:t>:</w:t>
       </w:r>
     </w:p>
     <w:p>
@@ -1344,7 +1750,7 @@
       <w:tr>
         <w:tc>
           <w:tcPr>
-            <w:tcW w:w="2881" w:type="dxa"/>
+            <w:tcW w:w="2598" w:type="dxa"/>
           </w:tcPr>
           <w:p>
             <w:pPr>
@@ -1364,7 +1770,7 @@
         </w:tc>
         <w:tc>
           <w:tcPr>
-            <w:tcW w:w="2881" w:type="dxa"/>
+            <w:tcW w:w="2453" w:type="dxa"/>
           </w:tcPr>
           <w:p>
             <w:pPr>
@@ -1384,7 +1790,7 @@
         </w:tc>
         <w:tc>
           <w:tcPr>
-            <w:tcW w:w="2882" w:type="dxa"/>
+            <w:tcW w:w="2589" w:type="dxa"/>
           </w:tcPr>
           <w:p>
             <w:pPr>
@@ -1406,7 +1812,7 @@
       <w:tr>
         <w:tc>
           <w:tcPr>
-            <w:tcW w:w="2881" w:type="dxa"/>
+            <w:tcW w:w="2598" w:type="dxa"/>
           </w:tcPr>
           <w:p>
             <w:pPr>
@@ -1420,33 +1826,33 @@
               <w:rPr>
                 <w:rFonts w:cstheme="minorHAnsi"/>
               </w:rPr>
-              <w:t xml:space="preserve">Memoria </w:t>
-            </w:r>
-            <w:r>
+              <w:t>Resolución de pantalla</w:t>
+            </w:r>
+          </w:p>
+        </w:tc>
+        <w:tc>
+          <w:tcPr>
+            <w:tcW w:w="2453" w:type="dxa"/>
+          </w:tcPr>
+          <w:p>
+            <w:pPr>
+              <w:pStyle w:val="Prrafodelista"/>
+              <w:ind w:left="0"/>
               <w:rPr>
                 <w:rFonts w:cstheme="minorHAnsi"/>
               </w:rPr>
-              <w:t>RAM</w:t>
-            </w:r>
-          </w:p>
-        </w:tc>
-        <w:tc>
-          <w:tcPr>
-            <w:tcW w:w="2881" w:type="dxa"/>
-          </w:tcPr>
-          <w:p>
-            <w:pPr>
-              <w:pStyle w:val="Prrafodelista"/>
-              <w:ind w:left="0"/>
+            </w:pPr>
+            <w:r>
               <w:rPr>
                 <w:rFonts w:cstheme="minorHAnsi"/>
               </w:rPr>
-            </w:pPr>
-          </w:p>
-        </w:tc>
-        <w:tc>
-          <w:tcPr>
-            <w:tcW w:w="2882" w:type="dxa"/>
+              <w:t>240 x 320 pixeles</w:t>
+            </w:r>
+          </w:p>
+        </w:tc>
+        <w:tc>
+          <w:tcPr>
+            <w:tcW w:w="2589" w:type="dxa"/>
           </w:tcPr>
           <w:p>
             <w:pPr>
@@ -1456,48 +1862,39 @@
                 <w:rFonts w:cstheme="minorHAnsi"/>
               </w:rPr>
             </w:pPr>
-          </w:p>
-        </w:tc>
-      </w:tr>
-      <w:tr>
-        <w:tc>
-          <w:tcPr>
-            <w:tcW w:w="2881" w:type="dxa"/>
-          </w:tcPr>
-          <w:p>
-            <w:pPr>
-              <w:pStyle w:val="Prrafodelista"/>
-              <w:ind w:left="0"/>
+            <w:r>
               <w:rPr>
                 <w:rFonts w:cstheme="minorHAnsi"/>
               </w:rPr>
-            </w:pPr>
-            <w:r>
+              <w:t>480 x 800 pixeles</w:t>
+            </w:r>
+          </w:p>
+        </w:tc>
+      </w:tr>
+      <w:tr>
+        <w:tc>
+          <w:tcPr>
+            <w:tcW w:w="2598" w:type="dxa"/>
+          </w:tcPr>
+          <w:p>
+            <w:pPr>
+              <w:pStyle w:val="Prrafodelista"/>
+              <w:ind w:left="0"/>
               <w:rPr>
                 <w:rFonts w:cstheme="minorHAnsi"/>
               </w:rPr>
-              <w:lastRenderedPageBreak/>
-              <w:t>Procesador</w:t>
-            </w:r>
-          </w:p>
-        </w:tc>
-        <w:tc>
-          <w:tcPr>
-            <w:tcW w:w="2881" w:type="dxa"/>
-          </w:tcPr>
-          <w:p>
-            <w:pPr>
-              <w:pStyle w:val="Prrafodelista"/>
-              <w:ind w:left="0"/>
+            </w:pPr>
+            <w:r>
               <w:rPr>
                 <w:rFonts w:cstheme="minorHAnsi"/>
               </w:rPr>
-            </w:pPr>
-          </w:p>
-        </w:tc>
-        <w:tc>
-          <w:tcPr>
-            <w:tcW w:w="2882" w:type="dxa"/>
+              <w:t>Memoria interna</w:t>
+            </w:r>
+          </w:p>
+        </w:tc>
+        <w:tc>
+          <w:tcPr>
+            <w:tcW w:w="2453" w:type="dxa"/>
           </w:tcPr>
           <w:p>
             <w:pPr>
@@ -1507,47 +1904,39 @@
                 <w:rFonts w:cstheme="minorHAnsi"/>
               </w:rPr>
             </w:pPr>
-          </w:p>
-        </w:tc>
-      </w:tr>
-      <w:tr>
-        <w:tc>
-          <w:tcPr>
-            <w:tcW w:w="2881" w:type="dxa"/>
-          </w:tcPr>
-          <w:p>
-            <w:pPr>
-              <w:pStyle w:val="Prrafodelista"/>
-              <w:ind w:left="0"/>
+            <w:r>
               <w:rPr>
                 <w:rFonts w:cstheme="minorHAnsi"/>
               </w:rPr>
-            </w:pPr>
-            <w:r>
+              <w:t>1 GB</w:t>
+            </w:r>
+          </w:p>
+        </w:tc>
+        <w:tc>
+          <w:tcPr>
+            <w:tcW w:w="2589" w:type="dxa"/>
+          </w:tcPr>
+          <w:p>
+            <w:pPr>
+              <w:pStyle w:val="Prrafodelista"/>
+              <w:ind w:left="0"/>
               <w:rPr>
                 <w:rFonts w:cstheme="minorHAnsi"/>
               </w:rPr>
-              <w:t>Espacio en disco duro</w:t>
-            </w:r>
-          </w:p>
-        </w:tc>
-        <w:tc>
-          <w:tcPr>
-            <w:tcW w:w="2881" w:type="dxa"/>
-          </w:tcPr>
-          <w:p>
-            <w:pPr>
-              <w:pStyle w:val="Prrafodelista"/>
-              <w:ind w:left="0"/>
+            </w:pPr>
+            <w:r>
               <w:rPr>
                 <w:rFonts w:cstheme="minorHAnsi"/>
               </w:rPr>
-            </w:pPr>
-          </w:p>
-        </w:tc>
-        <w:tc>
-          <w:tcPr>
-            <w:tcW w:w="2882" w:type="dxa"/>
+              <w:t>2 GB</w:t>
+            </w:r>
+          </w:p>
+        </w:tc>
+      </w:tr>
+      <w:tr>
+        <w:tc>
+          <w:tcPr>
+            <w:tcW w:w="2598" w:type="dxa"/>
           </w:tcPr>
           <w:p>
             <w:pPr>
@@ -1557,33 +1946,123 @@
                 <w:rFonts w:cstheme="minorHAnsi"/>
               </w:rPr>
             </w:pPr>
-          </w:p>
-        </w:tc>
-      </w:tr>
-      <w:tr>
-        <w:tc>
-          <w:tcPr>
-            <w:tcW w:w="2881" w:type="dxa"/>
-          </w:tcPr>
-          <w:p>
-            <w:pPr>
-              <w:pStyle w:val="Prrafodelista"/>
-              <w:ind w:left="0"/>
+            <w:r>
               <w:rPr>
                 <w:rFonts w:cstheme="minorHAnsi"/>
               </w:rPr>
-            </w:pPr>
-            <w:r>
+              <w:t>Cámara</w:t>
+            </w:r>
+          </w:p>
+        </w:tc>
+        <w:tc>
+          <w:tcPr>
+            <w:tcW w:w="2453" w:type="dxa"/>
+          </w:tcPr>
+          <w:p>
+            <w:pPr>
+              <w:pStyle w:val="Prrafodelista"/>
+              <w:ind w:left="0"/>
               <w:rPr>
                 <w:rFonts w:cstheme="minorHAnsi"/>
               </w:rPr>
+            </w:pPr>
+            <w:r>
+              <w:rPr>
+                <w:rFonts w:cstheme="minorHAnsi"/>
+              </w:rPr>
+              <w:t>3 MP</w:t>
+            </w:r>
+          </w:p>
+        </w:tc>
+        <w:tc>
+          <w:tcPr>
+            <w:tcW w:w="2589" w:type="dxa"/>
+          </w:tcPr>
+          <w:p>
+            <w:pPr>
+              <w:pStyle w:val="Prrafodelista"/>
+              <w:ind w:left="0"/>
+              <w:rPr>
+                <w:rFonts w:cstheme="minorHAnsi"/>
+              </w:rPr>
+            </w:pPr>
+            <w:r>
+              <w:rPr>
+                <w:rFonts w:cstheme="minorHAnsi"/>
+              </w:rPr>
+              <w:t>5MP</w:t>
+            </w:r>
+          </w:p>
+        </w:tc>
+      </w:tr>
+      <w:tr>
+        <w:tc>
+          <w:tcPr>
+            <w:tcW w:w="2598" w:type="dxa"/>
+          </w:tcPr>
+          <w:p>
+            <w:pPr>
+              <w:pStyle w:val="Prrafodelista"/>
+              <w:ind w:left="0"/>
+              <w:rPr>
+                <w:rFonts w:cstheme="minorHAnsi"/>
+              </w:rPr>
+            </w:pPr>
+            <w:r>
+              <w:rPr>
+                <w:rFonts w:cstheme="minorHAnsi"/>
+              </w:rPr>
+              <w:t>Memoria RAM</w:t>
+            </w:r>
+          </w:p>
+        </w:tc>
+        <w:tc>
+          <w:tcPr>
+            <w:tcW w:w="5042" w:type="dxa"/>
+            <w:gridSpan w:val="2"/>
+          </w:tcPr>
+          <w:p>
+            <w:pPr>
+              <w:pStyle w:val="Prrafodelista"/>
+              <w:ind w:left="0"/>
+              <w:rPr>
+                <w:rFonts w:cstheme="minorHAnsi"/>
+              </w:rPr>
+            </w:pPr>
+            <w:r>
+              <w:rPr>
+                <w:rFonts w:cstheme="minorHAnsi"/>
+              </w:rPr>
+              <w:t>512 MB o superior</w:t>
+            </w:r>
+          </w:p>
+        </w:tc>
+      </w:tr>
+      <w:tr>
+        <w:tc>
+          <w:tcPr>
+            <w:tcW w:w="2598" w:type="dxa"/>
+          </w:tcPr>
+          <w:p>
+            <w:pPr>
+              <w:pStyle w:val="Prrafodelista"/>
+              <w:ind w:left="0"/>
+              <w:rPr>
+                <w:rFonts w:cstheme="minorHAnsi"/>
+              </w:rPr>
+            </w:pPr>
+            <w:r>
+              <w:rPr>
+                <w:rFonts w:cstheme="minorHAnsi"/>
+              </w:rPr>
               <w:t>Sistema operativo</w:t>
             </w:r>
           </w:p>
         </w:tc>
         <w:tc>
           <w:tcPr>
-            <w:tcW w:w="2881" w:type="dxa"/>
+            <w:tcW w:w="5042" w:type="dxa"/>
+            <w:gridSpan w:val="2"/>
           </w:tcPr>
           <w:p>
             <w:pPr>
@@ -1593,511 +2072,12 @@
                 <w:rFonts w:cstheme="minorHAnsi"/>
               </w:rPr>
             </w:pPr>
-          </w:p>
-        </w:tc>
-        <w:tc>
-          <w:tcPr>
-            <w:tcW w:w="2882" w:type="dxa"/>
-          </w:tcPr>
-          <w:p>
-            <w:pPr>
-              <w:pStyle w:val="Prrafodelista"/>
-              <w:ind w:left="0"/>
+            <w:r>
               <w:rPr>
                 <w:rFonts w:cstheme="minorHAnsi"/>
               </w:rPr>
-            </w:pPr>
-          </w:p>
-        </w:tc>
-      </w:tr>
-      <w:tr>
-        <w:tc>
-          <w:tcPr>
-            <w:tcW w:w="2881" w:type="dxa"/>
-          </w:tcPr>
-          <w:p>
-            <w:pPr>
-              <w:pStyle w:val="Prrafodelista"/>
-              <w:ind w:left="0"/>
-              <w:rPr>
-                <w:rFonts w:cstheme="minorHAnsi"/>
-              </w:rPr>
-            </w:pPr>
-            <w:r>
-              <w:rPr>
-                <w:rFonts w:cstheme="minorHAnsi"/>
-              </w:rPr>
-              <w:t>Periféricos</w:t>
-            </w:r>
-          </w:p>
-        </w:tc>
-        <w:tc>
-          <w:tcPr>
-            <w:tcW w:w="2881" w:type="dxa"/>
-          </w:tcPr>
-          <w:p>
-            <w:pPr>
-              <w:pStyle w:val="Prrafodelista"/>
-              <w:ind w:left="0"/>
-              <w:rPr>
-                <w:rFonts w:cstheme="minorHAnsi"/>
-              </w:rPr>
-            </w:pPr>
-          </w:p>
-        </w:tc>
-        <w:tc>
-          <w:tcPr>
-            <w:tcW w:w="2882" w:type="dxa"/>
-          </w:tcPr>
-          <w:p>
-            <w:pPr>
-              <w:pStyle w:val="Prrafodelista"/>
-              <w:ind w:left="0"/>
-              <w:rPr>
-                <w:rFonts w:cstheme="minorHAnsi"/>
-              </w:rPr>
-            </w:pPr>
-          </w:p>
-        </w:tc>
-      </w:tr>
-    </w:tbl>
-    <w:p>
-      <w:pPr>
-        <w:pStyle w:val="Prrafodelista"/>
-        <w:ind w:left="1080"/>
-        <w:rPr>
-          <w:rFonts w:cstheme="minorHAnsi"/>
-        </w:rPr>
-      </w:pPr>
-    </w:p>
-    <w:p>
-      <w:pPr>
-        <w:pStyle w:val="Prrafodelista"/>
-        <w:numPr>
-          <w:ilvl w:val="0"/>
-          <w:numId w:val="15"/>
-        </w:numPr>
-        <w:rPr>
-          <w:rFonts w:cstheme="minorHAnsi"/>
-        </w:rPr>
-      </w:pPr>
-      <w:r>
-        <w:rPr>
-          <w:rFonts w:cstheme="minorHAnsi"/>
-        </w:rPr>
-        <w:t xml:space="preserve">El sistema debe contar con un dispositivo </w:t>
-      </w:r>
-      <w:r>
-        <w:rPr>
-          <w:rFonts w:cstheme="minorHAnsi"/>
-        </w:rPr>
-        <w:t>móvil</w:t>
-      </w:r>
-      <w:r>
-        <w:rPr>
-          <w:rFonts w:cstheme="minorHAnsi"/>
-        </w:rPr>
-        <w:t xml:space="preserve"> con las siguientes </w:t>
-      </w:r>
-      <w:r>
-        <w:rPr>
-          <w:rFonts w:cstheme="minorHAnsi"/>
-        </w:rPr>
-        <w:t>características</w:t>
-      </w:r>
-      <w:r>
-        <w:rPr>
-          <w:rFonts w:cstheme="minorHAnsi"/>
-        </w:rPr>
-        <w:t>:</w:t>
-      </w:r>
-    </w:p>
-    <w:p>
-      <w:pPr>
-        <w:pStyle w:val="Prrafodelista"/>
-        <w:ind w:left="1080"/>
-        <w:rPr>
-          <w:rFonts w:cstheme="minorHAnsi"/>
-        </w:rPr>
-      </w:pPr>
-    </w:p>
-    <w:tbl>
-      <w:tblPr>
-        <w:tblStyle w:val="Tablaconcuadrcula"/>
-        <w:tblW w:w="0" w:type="auto"/>
-        <w:tblInd w:w="1080" w:type="dxa"/>
-        <w:tblLook w:val="04A0"/>
-      </w:tblPr>
-      <w:tblGrid>
-        <w:gridCol w:w="2598"/>
-        <w:gridCol w:w="2453"/>
-        <w:gridCol w:w="2589"/>
-      </w:tblGrid>
-      <w:tr>
-        <w:tc>
-          <w:tcPr>
-            <w:tcW w:w="2881" w:type="dxa"/>
-          </w:tcPr>
-          <w:p>
-            <w:pPr>
-              <w:pStyle w:val="Prrafodelista"/>
-              <w:ind w:left="0"/>
-              <w:rPr>
-                <w:rFonts w:cstheme="minorHAnsi"/>
-              </w:rPr>
-            </w:pPr>
-            <w:r>
-              <w:rPr>
-                <w:rFonts w:cstheme="minorHAnsi"/>
-              </w:rPr>
-              <w:t>Requerimientos</w:t>
-            </w:r>
-          </w:p>
-        </w:tc>
-        <w:tc>
-          <w:tcPr>
-            <w:tcW w:w="2881" w:type="dxa"/>
-          </w:tcPr>
-          <w:p>
-            <w:pPr>
-              <w:pStyle w:val="Prrafodelista"/>
-              <w:ind w:left="0"/>
-              <w:rPr>
-                <w:rFonts w:cstheme="minorHAnsi"/>
-              </w:rPr>
-            </w:pPr>
-            <w:r>
-              <w:rPr>
-                <w:rFonts w:cstheme="minorHAnsi"/>
-              </w:rPr>
-              <w:t>Mínimos</w:t>
-            </w:r>
-          </w:p>
-        </w:tc>
-        <w:tc>
-          <w:tcPr>
-            <w:tcW w:w="2882" w:type="dxa"/>
-          </w:tcPr>
-          <w:p>
-            <w:pPr>
-              <w:pStyle w:val="Prrafodelista"/>
-              <w:ind w:left="0"/>
-              <w:rPr>
-                <w:rFonts w:cstheme="minorHAnsi"/>
-              </w:rPr>
-            </w:pPr>
-            <w:r>
-              <w:rPr>
-                <w:rFonts w:cstheme="minorHAnsi"/>
-              </w:rPr>
-              <w:t>Recomendados</w:t>
-            </w:r>
-          </w:p>
-        </w:tc>
-      </w:tr>
-      <w:tr>
-        <w:tc>
-          <w:tcPr>
-            <w:tcW w:w="2881" w:type="dxa"/>
-          </w:tcPr>
-          <w:p>
-            <w:pPr>
-              <w:pStyle w:val="Prrafodelista"/>
-              <w:ind w:left="0"/>
-              <w:rPr>
-                <w:rFonts w:cstheme="minorHAnsi"/>
-              </w:rPr>
-            </w:pPr>
-            <w:r>
-              <w:rPr>
-                <w:rFonts w:cstheme="minorHAnsi"/>
-              </w:rPr>
-              <w:t xml:space="preserve">Memoria </w:t>
-            </w:r>
-            <w:r>
-              <w:rPr>
-                <w:rFonts w:cstheme="minorHAnsi"/>
-              </w:rPr>
-              <w:t>RAM</w:t>
-            </w:r>
-          </w:p>
-        </w:tc>
-        <w:tc>
-          <w:tcPr>
-            <w:tcW w:w="2881" w:type="dxa"/>
-          </w:tcPr>
-          <w:p>
-            <w:pPr>
-              <w:pStyle w:val="Prrafodelista"/>
-              <w:ind w:left="0"/>
-              <w:rPr>
-                <w:rFonts w:cstheme="minorHAnsi"/>
-              </w:rPr>
-            </w:pPr>
-          </w:p>
-        </w:tc>
-        <w:tc>
-          <w:tcPr>
-            <w:tcW w:w="2882" w:type="dxa"/>
-          </w:tcPr>
-          <w:p>
-            <w:pPr>
-              <w:pStyle w:val="Prrafodelista"/>
-              <w:ind w:left="0"/>
-              <w:rPr>
-                <w:rFonts w:cstheme="minorHAnsi"/>
-              </w:rPr>
-            </w:pPr>
-          </w:p>
-        </w:tc>
-      </w:tr>
-      <w:tr>
-        <w:tc>
-          <w:tcPr>
-            <w:tcW w:w="2881" w:type="dxa"/>
-          </w:tcPr>
-          <w:p>
-            <w:pPr>
-              <w:pStyle w:val="Prrafodelista"/>
-              <w:ind w:left="0"/>
-              <w:rPr>
-                <w:rFonts w:cstheme="minorHAnsi"/>
-              </w:rPr>
-            </w:pPr>
-            <w:r>
-              <w:rPr>
-                <w:rFonts w:cstheme="minorHAnsi"/>
-              </w:rPr>
-              <w:t>Procesador</w:t>
-            </w:r>
-          </w:p>
-        </w:tc>
-        <w:tc>
-          <w:tcPr>
-            <w:tcW w:w="2881" w:type="dxa"/>
-          </w:tcPr>
-          <w:p>
-            <w:pPr>
-              <w:pStyle w:val="Prrafodelista"/>
-              <w:ind w:left="0"/>
-              <w:rPr>
-                <w:rFonts w:cstheme="minorHAnsi"/>
-              </w:rPr>
-            </w:pPr>
-          </w:p>
-        </w:tc>
-        <w:tc>
-          <w:tcPr>
-            <w:tcW w:w="2882" w:type="dxa"/>
-          </w:tcPr>
-          <w:p>
-            <w:pPr>
-              <w:pStyle w:val="Prrafodelista"/>
-              <w:ind w:left="0"/>
-              <w:rPr>
-                <w:rFonts w:cstheme="minorHAnsi"/>
-              </w:rPr>
-            </w:pPr>
-          </w:p>
-        </w:tc>
-      </w:tr>
-      <w:tr>
-        <w:tc>
-          <w:tcPr>
-            <w:tcW w:w="2881" w:type="dxa"/>
-          </w:tcPr>
-          <w:p>
-            <w:pPr>
-              <w:pStyle w:val="Prrafodelista"/>
-              <w:ind w:left="0"/>
-              <w:rPr>
-                <w:rFonts w:cstheme="minorHAnsi"/>
-              </w:rPr>
-            </w:pPr>
-            <w:r>
-              <w:rPr>
-                <w:rFonts w:cstheme="minorHAnsi"/>
-              </w:rPr>
-              <w:t>Resolución de pantalla</w:t>
-            </w:r>
-          </w:p>
-        </w:tc>
-        <w:tc>
-          <w:tcPr>
-            <w:tcW w:w="2881" w:type="dxa"/>
-          </w:tcPr>
-          <w:p>
-            <w:pPr>
-              <w:pStyle w:val="Prrafodelista"/>
-              <w:ind w:left="0"/>
-              <w:rPr>
-                <w:rFonts w:cstheme="minorHAnsi"/>
-              </w:rPr>
-            </w:pPr>
-          </w:p>
-        </w:tc>
-        <w:tc>
-          <w:tcPr>
-            <w:tcW w:w="2882" w:type="dxa"/>
-          </w:tcPr>
-          <w:p>
-            <w:pPr>
-              <w:pStyle w:val="Prrafodelista"/>
-              <w:ind w:left="0"/>
-              <w:rPr>
-                <w:rFonts w:cstheme="minorHAnsi"/>
-              </w:rPr>
-            </w:pPr>
-          </w:p>
-        </w:tc>
-      </w:tr>
-      <w:tr>
-        <w:tc>
-          <w:tcPr>
-            <w:tcW w:w="2881" w:type="dxa"/>
-          </w:tcPr>
-          <w:p>
-            <w:pPr>
-              <w:pStyle w:val="Prrafodelista"/>
-              <w:ind w:left="0"/>
-              <w:rPr>
-                <w:rFonts w:cstheme="minorHAnsi"/>
-              </w:rPr>
-            </w:pPr>
-            <w:r>
-              <w:rPr>
-                <w:rFonts w:cstheme="minorHAnsi"/>
-              </w:rPr>
-              <w:t>Sistema operativo</w:t>
-            </w:r>
-          </w:p>
-        </w:tc>
-        <w:tc>
-          <w:tcPr>
-            <w:tcW w:w="2881" w:type="dxa"/>
-          </w:tcPr>
-          <w:p>
-            <w:pPr>
-              <w:pStyle w:val="Prrafodelista"/>
-              <w:ind w:left="0"/>
-              <w:rPr>
-                <w:rFonts w:cstheme="minorHAnsi"/>
-              </w:rPr>
-            </w:pPr>
-          </w:p>
-        </w:tc>
-        <w:tc>
-          <w:tcPr>
-            <w:tcW w:w="2882" w:type="dxa"/>
-          </w:tcPr>
-          <w:p>
-            <w:pPr>
-              <w:pStyle w:val="Prrafodelista"/>
-              <w:ind w:left="0"/>
-              <w:rPr>
-                <w:rFonts w:cstheme="minorHAnsi"/>
-              </w:rPr>
-            </w:pPr>
-          </w:p>
-        </w:tc>
-      </w:tr>
-      <w:tr>
-        <w:tc>
-          <w:tcPr>
-            <w:tcW w:w="2881" w:type="dxa"/>
-          </w:tcPr>
-          <w:p>
-            <w:pPr>
-              <w:pStyle w:val="Prrafodelista"/>
-              <w:ind w:left="0"/>
-              <w:rPr>
-                <w:rFonts w:cstheme="minorHAnsi"/>
-              </w:rPr>
-            </w:pPr>
-            <w:r>
-              <w:rPr>
-                <w:rFonts w:cstheme="minorHAnsi"/>
-              </w:rPr>
-              <w:t>Memoria interna</w:t>
-            </w:r>
-          </w:p>
-        </w:tc>
-        <w:tc>
-          <w:tcPr>
-            <w:tcW w:w="2881" w:type="dxa"/>
-          </w:tcPr>
-          <w:p>
-            <w:pPr>
-              <w:pStyle w:val="Prrafodelista"/>
-              <w:ind w:left="0"/>
-              <w:rPr>
-                <w:rFonts w:cstheme="minorHAnsi"/>
-              </w:rPr>
-            </w:pPr>
-          </w:p>
-        </w:tc>
-        <w:tc>
-          <w:tcPr>
-            <w:tcW w:w="2882" w:type="dxa"/>
-          </w:tcPr>
-          <w:p>
-            <w:pPr>
-              <w:pStyle w:val="Prrafodelista"/>
-              <w:ind w:left="0"/>
-              <w:rPr>
-                <w:rFonts w:cstheme="minorHAnsi"/>
-              </w:rPr>
-            </w:pPr>
-          </w:p>
-        </w:tc>
-      </w:tr>
-      <w:tr>
-        <w:tc>
-          <w:tcPr>
-            <w:tcW w:w="2881" w:type="dxa"/>
-          </w:tcPr>
-          <w:p>
-            <w:pPr>
-              <w:pStyle w:val="Prrafodelista"/>
-              <w:ind w:left="0"/>
-              <w:rPr>
-                <w:rFonts w:cstheme="minorHAnsi"/>
-              </w:rPr>
-            </w:pPr>
-            <w:r>
-              <w:rPr>
-                <w:rFonts w:cstheme="minorHAnsi"/>
-              </w:rPr>
-              <w:t>Cámara</w:t>
-            </w:r>
-          </w:p>
-        </w:tc>
-        <w:tc>
-          <w:tcPr>
-            <w:tcW w:w="2881" w:type="dxa"/>
-          </w:tcPr>
-          <w:p>
-            <w:pPr>
-              <w:pStyle w:val="Prrafodelista"/>
-              <w:ind w:left="0"/>
-              <w:rPr>
-                <w:rFonts w:cstheme="minorHAnsi"/>
-              </w:rPr>
-            </w:pPr>
-          </w:p>
-        </w:tc>
-        <w:tc>
-          <w:tcPr>
-            <w:tcW w:w="2882" w:type="dxa"/>
-          </w:tcPr>
-          <w:p>
-            <w:pPr>
-              <w:pStyle w:val="Prrafodelista"/>
-              <w:ind w:left="0"/>
-              <w:rPr>
-                <w:rFonts w:cstheme="minorHAnsi"/>
-              </w:rPr>
-            </w:pPr>
+              <w:t>Android 2.3 o superior</w:t>
+            </w:r>
           </w:p>
         </w:tc>
       </w:tr>
@@ -2298,7 +2278,6 @@
         </w:rPr>
       </w:pPr>
       <w:r>
-        <w:lastRenderedPageBreak/>
         <w:t>Figura 6.1 Diagrama de Caso de Uso del Sistema de Gestión de pedido</w:t>
       </w:r>
     </w:p>
@@ -2312,6 +2291,7 @@
         <w:jc w:val="both"/>
       </w:pPr>
       <w:r>
+        <w:lastRenderedPageBreak/>
         <w:t xml:space="preserve">Sistema </w:t>
       </w:r>
       <w:r>
@@ -3076,7 +3056,6 @@
               </w:numPr>
             </w:pPr>
             <w:r>
-              <w:lastRenderedPageBreak/>
               <w:t xml:space="preserve">El administrador elige </w:t>
             </w:r>
             <w:r>
@@ -3116,6 +3095,7 @@
               <w:ind w:left="360"/>
             </w:pPr>
             <w:r>
+              <w:lastRenderedPageBreak/>
               <w:t>1.2 El sistema realiza una búsqueda según el intervalo de fecha definido</w:t>
             </w:r>
           </w:p>
@@ -3139,6 +3119,7 @@
               </w:numPr>
             </w:pPr>
             <w:r>
+              <w:lastRenderedPageBreak/>
               <w:t xml:space="preserve">El sistema </w:t>
             </w:r>
             <w:r>
@@ -4212,14 +4193,17 @@
               </w:numPr>
             </w:pPr>
             <w:r>
+              <w:t>El sis</w:t>
+            </w:r>
+            <w:r>
+              <w:t xml:space="preserve">tema despliega una venta con una </w:t>
+            </w:r>
+            <w:r>
+              <w:t xml:space="preserve">lista de los videos subidos a la base de </w:t>
+            </w:r>
+            <w:r>
               <w:lastRenderedPageBreak/>
-              <w:t>El sis</w:t>
-            </w:r>
-            <w:r>
-              <w:t xml:space="preserve">tema despliega una venta con una </w:t>
-            </w:r>
-            <w:r>
-              <w:t>lista de los videos subidos a la base de datos.</w:t>
+              <w:t>datos.</w:t>
             </w:r>
           </w:p>
         </w:tc>
@@ -4253,6 +4237,7 @@
               </w:numPr>
             </w:pPr>
             <w:r>
+              <w:lastRenderedPageBreak/>
               <w:t>El administrador selecciona un video</w:t>
             </w:r>
           </w:p>
@@ -5253,6 +5238,7 @@
               <w:ind w:left="0"/>
             </w:pPr>
             <w:r>
+              <w:lastRenderedPageBreak/>
               <w:t>Ca</w:t>
             </w:r>
             <w:r>
@@ -6457,6 +6443,7 @@
               <w:ind w:left="0"/>
             </w:pPr>
             <w:r>
+              <w:lastRenderedPageBreak/>
               <w:t>Descripción:</w:t>
             </w:r>
           </w:p>
@@ -7315,6 +7302,7 @@
               <w:ind w:left="0"/>
             </w:pPr>
             <w:r>
+              <w:lastRenderedPageBreak/>
               <w:t>Ca</w:t>
             </w:r>
             <w:r>

</xml_diff>

<commit_message>
modificado el usuario administrador
</commit_message>
<xml_diff>
--- a/Documentacion/CAPITULO 6-DESARROLLO DEL PROTOTIPO DE REALIDAD AUMENTADA..docx
+++ b/Documentacion/CAPITULO 6-DESARROLLO DEL PROTOTIPO DE REALIDAD AUMENTADA..docx
@@ -1245,21 +1245,7 @@
         <w:rPr>
           <w:rFonts w:cstheme="minorHAnsi"/>
         </w:rPr>
-        <w:t xml:space="preserve">utilizar una conexión de red </w:t>
-      </w:r>
-      <w:proofErr w:type="spellStart"/>
-      <w:r>
-        <w:rPr>
-          <w:rFonts w:cstheme="minorHAnsi"/>
-        </w:rPr>
-        <w:t>wifi</w:t>
-      </w:r>
-      <w:proofErr w:type="spellEnd"/>
-      <w:r>
-        <w:rPr>
-          <w:rFonts w:cstheme="minorHAnsi"/>
-        </w:rPr>
-        <w:t xml:space="preserve"> para realizar todas las operaciones relacionadas con los pedidos.</w:t>
+        <w:t>utilizar una conexión de red wifi para realizar todas las operaciones relacionadas con los pedidos.</w:t>
       </w:r>
     </w:p>
     <w:p>
@@ -2554,6 +2540,9 @@
               <w:ind w:left="0"/>
             </w:pPr>
             <w:r>
+              <w:t xml:space="preserve">Usuario </w:t>
+            </w:r>
+            <w:r>
               <w:t>Administrador.</w:t>
             </w:r>
           </w:p>
@@ -2954,6 +2943,9 @@
               <w:ind w:left="0"/>
             </w:pPr>
             <w:r>
+              <w:t xml:space="preserve">Usuario </w:t>
+            </w:r>
+            <w:r>
               <w:t xml:space="preserve">Administrador </w:t>
             </w:r>
           </w:p>
@@ -3377,6 +3369,9 @@
               <w:ind w:left="0"/>
             </w:pPr>
             <w:r>
+              <w:t xml:space="preserve">Usuario </w:t>
+            </w:r>
+            <w:r>
               <w:t xml:space="preserve">Administrador </w:t>
             </w:r>
           </w:p>
@@ -3665,6 +3660,9 @@
               <w:ind w:left="0"/>
             </w:pPr>
             <w:r>
+              <w:t xml:space="preserve">Usuario </w:t>
+            </w:r>
+            <w:r>
               <w:t>Administrador</w:t>
             </w:r>
           </w:p>
@@ -4062,6 +4060,9 @@
               <w:ind w:left="0"/>
             </w:pPr>
             <w:r>
+              <w:t xml:space="preserve">Usuario </w:t>
+            </w:r>
+            <w:r>
               <w:t>Administrador</w:t>
             </w:r>
           </w:p>
@@ -4472,6 +4473,9 @@
               <w:ind w:left="0"/>
             </w:pPr>
             <w:r>
+              <w:t xml:space="preserve">Usuario </w:t>
+            </w:r>
+            <w:r>
               <w:t>Administrador</w:t>
             </w:r>
           </w:p>
@@ -5355,6 +5359,9 @@
               <w:ind w:left="0"/>
             </w:pPr>
             <w:r>
+              <w:t xml:space="preserve">Usuario </w:t>
+            </w:r>
+            <w:r>
               <w:t>Cliente</w:t>
             </w:r>
           </w:p>
@@ -5759,6 +5766,9 @@
               <w:ind w:left="0"/>
             </w:pPr>
             <w:r>
+              <w:t xml:space="preserve">Usuario </w:t>
+            </w:r>
+            <w:r>
               <w:t>Cliente</w:t>
             </w:r>
           </w:p>
@@ -6141,6 +6151,9 @@
               </w:rPr>
             </w:pPr>
             <w:r>
+              <w:t xml:space="preserve">Usuario </w:t>
+            </w:r>
+            <w:r>
               <w:rPr>
                 <w:color w:val="000000" w:themeColor="text1"/>
               </w:rPr>
@@ -6521,6 +6534,9 @@
               <w:ind w:left="0"/>
             </w:pPr>
             <w:r>
+              <w:t xml:space="preserve">Usuario </w:t>
+            </w:r>
+            <w:r>
               <w:t>Cliente</w:t>
             </w:r>
           </w:p>
@@ -6949,6 +6965,9 @@
               <w:ind w:left="0"/>
             </w:pPr>
             <w:r>
+              <w:t xml:space="preserve">Usuario </w:t>
+            </w:r>
+            <w:r>
               <w:t>Cliente</w:t>
             </w:r>
           </w:p>
@@ -7240,27 +7259,6 @@
         </w:tc>
       </w:tr>
     </w:tbl>
-    <w:p>
-      <w:pPr>
-        <w:rPr>
-          <w:b/>
-        </w:rPr>
-      </w:pPr>
-    </w:p>
-    <w:p>
-      <w:pPr>
-        <w:rPr>
-          <w:b/>
-        </w:rPr>
-      </w:pPr>
-    </w:p>
-    <w:p>
-      <w:pPr>
-        <w:rPr>
-          <w:b/>
-        </w:rPr>
-      </w:pPr>
-    </w:p>
     <w:p>
       <w:pPr>
         <w:rPr>
@@ -7421,6 +7419,9 @@
               <w:ind w:left="0"/>
             </w:pPr>
             <w:r>
+              <w:t xml:space="preserve">Usuario </w:t>
+            </w:r>
+            <w:r>
               <w:t>Cliente</w:t>
             </w:r>
           </w:p>
@@ -7912,7 +7913,6 @@
           <w:b/>
           <w:noProof/>
         </w:rPr>
-        <w:lastRenderedPageBreak/>
         <w:t>DISEÑO DEL SISTEMA</w:t>
       </w:r>
     </w:p>
@@ -7980,6 +7980,7 @@
         </w:tabs>
       </w:pPr>
       <w:r>
+        <w:lastRenderedPageBreak/>
         <w:t>Diagrama de Clases</w:t>
       </w:r>
     </w:p>

</xml_diff>

<commit_message>
correciones CAPITULO 6-DESARROLLO DEL PROTOTIPO DE REALIDAD AUMENTADA..docx
</commit_message>
<xml_diff>
--- a/Documentacion/CAPITULO 6-DESARROLLO DEL PROTOTIPO DE REALIDAD AUMENTADA..docx
+++ b/Documentacion/CAPITULO 6-DESARROLLO DEL PROTOTIPO DE REALIDAD AUMENTADA..docx
@@ -2869,7 +2869,13 @@
               <w:ind w:left="0"/>
             </w:pPr>
             <w:r>
-              <w:t>Consulta de Pedido</w:t>
+              <w:t>Consulta</w:t>
+            </w:r>
+            <w:r>
+              <w:t>r</w:t>
+            </w:r>
+            <w:r>
+              <w:t xml:space="preserve"> Pedido</w:t>
             </w:r>
           </w:p>
         </w:tc>

</xml_diff>

<commit_message>
mejora CAPITULO 6-DESARROLLO DEL PROTOTIPO DE REALIDAD AUMENTADA..docx
</commit_message>
<xml_diff>
--- a/Documentacion/CAPITULO 6-DESARROLLO DEL PROTOTIPO DE REALIDAD AUMENTADA..docx
+++ b/Documentacion/CAPITULO 6-DESARROLLO DEL PROTOTIPO DE REALIDAD AUMENTADA..docx
@@ -2229,25 +2229,16 @@
       <w:pPr>
         <w:pStyle w:val="Prrafodelista"/>
         <w:ind w:left="1080"/>
-        <w:jc w:val="both"/>
-      </w:pPr>
-    </w:p>
-    <w:p>
-      <w:pPr>
-        <w:pStyle w:val="Prrafodelista"/>
-        <w:ind w:left="1080"/>
-        <w:jc w:val="both"/>
       </w:pPr>
       <w:r>
         <w:rPr>
           <w:noProof/>
         </w:rPr>
-        <w:lastRenderedPageBreak/>
         <w:drawing>
           <wp:inline distT="0" distB="0" distL="0" distR="0">
-            <wp:extent cx="4742992" cy="3543300"/>
-            <wp:effectExtent l="19050" t="0" r="458" b="0"/>
-            <wp:docPr id="2" name="1 Imagen" descr="CU usuaruioAdministrador.emf"/>
+            <wp:extent cx="4941750" cy="2946222"/>
+            <wp:effectExtent l="19050" t="0" r="0" b="0"/>
+            <wp:docPr id="3" name="2 Imagen" descr="CU usuaruioAdministrador.emf"/>
             <wp:cNvGraphicFramePr>
               <a:graphicFrameLocks xmlns:a="http://schemas.openxmlformats.org/drawingml/2006/main" noChangeAspect="1"/>
             </wp:cNvGraphicFramePr>
@@ -2267,7 +2258,7 @@
                   <pic:spPr>
                     <a:xfrm>
                       <a:off x="0" y="0"/>
-                      <a:ext cx="4742434" cy="3542883"/>
+                      <a:ext cx="4943362" cy="2947183"/>
                     </a:xfrm>
                     <a:prstGeom prst="rect">
                       <a:avLst/>
@@ -2301,6 +2292,7 @@
         <w:jc w:val="both"/>
       </w:pPr>
       <w:r>
+        <w:lastRenderedPageBreak/>
         <w:t xml:space="preserve">Sistema </w:t>
       </w:r>
       <w:r>
@@ -2344,9 +2336,9 @@
         </w:rPr>
         <w:drawing>
           <wp:inline distT="0" distB="0" distL="0" distR="0">
-            <wp:extent cx="3374322" cy="2438400"/>
-            <wp:effectExtent l="0" t="0" r="0" b="0"/>
-            <wp:docPr id="7" name="4 Imagen" descr="CU usuarioCliente.emf"/>
+            <wp:extent cx="2896950" cy="2242888"/>
+            <wp:effectExtent l="19050" t="0" r="0" b="0"/>
+            <wp:docPr id="4" name="3 Imagen" descr="CU usuarioCliente.emf"/>
             <wp:cNvGraphicFramePr>
               <a:graphicFrameLocks xmlns:a="http://schemas.openxmlformats.org/drawingml/2006/main" noChangeAspect="1"/>
             </wp:cNvGraphicFramePr>
@@ -2366,7 +2358,7 @@
                   <pic:spPr>
                     <a:xfrm>
                       <a:off x="0" y="0"/>
-                      <a:ext cx="3373342" cy="2437692"/>
+                      <a:ext cx="2899029" cy="2244498"/>
                     </a:xfrm>
                     <a:prstGeom prst="rect">
                       <a:avLst/>
@@ -2562,7 +2554,6 @@
               <w:ind w:left="0"/>
             </w:pPr>
             <w:r>
-              <w:lastRenderedPageBreak/>
               <w:t>Precondición:</w:t>
             </w:r>
           </w:p>
@@ -3117,7 +3108,11 @@
               <w:ind w:left="360"/>
             </w:pPr>
             <w:r>
-              <w:t>1.2 El sistema realiza una búsqueda según el intervalo de fecha definido</w:t>
+              <w:t xml:space="preserve">1.2 El sistema realiza una búsqueda según el </w:t>
+            </w:r>
+            <w:r>
+              <w:lastRenderedPageBreak/>
+              <w:t>intervalo de fecha definido</w:t>
             </w:r>
           </w:p>
         </w:tc>
@@ -3140,6 +3135,7 @@
               </w:numPr>
             </w:pPr>
             <w:r>
+              <w:lastRenderedPageBreak/>
               <w:t xml:space="preserve">El sistema </w:t>
             </w:r>
             <w:r>
@@ -3732,7 +3728,6 @@
               <w:jc w:val="center"/>
             </w:pPr>
             <w:r>
-              <w:lastRenderedPageBreak/>
               <w:t>Flujo de Eventos</w:t>
             </w:r>
           </w:p>
@@ -4263,6 +4258,7 @@
               </w:numPr>
             </w:pPr>
             <w:r>
+              <w:lastRenderedPageBreak/>
               <w:t>El administrador selecciona un video</w:t>
             </w:r>
           </w:p>
@@ -4800,7 +4796,6 @@
               <w:ind w:left="0"/>
             </w:pPr>
             <w:r>
-              <w:lastRenderedPageBreak/>
               <w:t>Ca</w:t>
             </w:r>
             <w:r>
@@ -4816,13 +4811,19 @@
           <w:p>
             <w:pPr>
               <w:pStyle w:val="Prrafodelista"/>
+              <w:tabs>
+                <w:tab w:val="center" w:pos="3353"/>
+              </w:tabs>
               <w:ind w:left="0"/>
             </w:pPr>
             <w:r>
               <w:t>Modificar Precio</w:t>
             </w:r>
             <w:r>
-              <w:t xml:space="preserve"> en la Carta</w:t>
+              <w:t xml:space="preserve"> </w:t>
+            </w:r>
+            <w:r>
+              <w:tab/>
             </w:r>
           </w:p>
         </w:tc>
@@ -4901,6 +4902,9 @@
               <w:pStyle w:val="Prrafodelista"/>
               <w:ind w:left="0"/>
             </w:pPr>
+            <w:r>
+              <w:t xml:space="preserve">Usuario </w:t>
+            </w:r>
             <w:r>
               <w:t>Administrador</w:t>
             </w:r>
@@ -5267,6 +5271,7 @@
               <w:ind w:left="0"/>
             </w:pPr>
             <w:r>
+              <w:lastRenderedPageBreak/>
               <w:t>Ca</w:t>
             </w:r>
             <w:r>
@@ -5892,11 +5897,7 @@
               <w:t xml:space="preserve">El cliente presiona el </w:t>
             </w:r>
             <w:r>
-              <w:t xml:space="preserve">botón “Ver </w:t>
-            </w:r>
-            <w:r>
-              <w:lastRenderedPageBreak/>
-              <w:t>Pedidos”</w:t>
+              <w:t>botón “Ver Pedidos”</w:t>
             </w:r>
           </w:p>
         </w:tc>
@@ -5929,7 +5930,6 @@
               </w:numPr>
             </w:pPr>
             <w:r>
-              <w:lastRenderedPageBreak/>
               <w:t>El sistema desplegara u</w:t>
             </w:r>
             <w:r>
@@ -6485,6 +6485,7 @@
               <w:ind w:left="0"/>
             </w:pPr>
             <w:r>
+              <w:lastRenderedPageBreak/>
               <w:t>Descripción:</w:t>
             </w:r>
           </w:p>
@@ -7097,11 +7098,7 @@
               <w:t xml:space="preserve">nfoca con la cámara </w:t>
             </w:r>
             <w:r>
-              <w:t xml:space="preserve">al </w:t>
-            </w:r>
-            <w:r>
-              <w:lastRenderedPageBreak/>
-              <w:t>marcador de videos.</w:t>
+              <w:t>al marcador de videos.</w:t>
             </w:r>
           </w:p>
         </w:tc>
@@ -7134,7 +7131,6 @@
               </w:numPr>
             </w:pPr>
             <w:r>
-              <w:lastRenderedPageBreak/>
               <w:t>El cliente presiona el enlace aumentada del video.</w:t>
             </w:r>
           </w:p>
@@ -7265,41 +7261,6 @@
         </w:tc>
       </w:tr>
     </w:tbl>
-    <w:p>
-      <w:pPr>
-        <w:rPr>
-          <w:b/>
-        </w:rPr>
-      </w:pPr>
-    </w:p>
-    <w:p>
-      <w:pPr>
-        <w:rPr>
-          <w:b/>
-        </w:rPr>
-      </w:pPr>
-    </w:p>
-    <w:p>
-      <w:pPr>
-        <w:rPr>
-          <w:b/>
-        </w:rPr>
-      </w:pPr>
-    </w:p>
-    <w:p>
-      <w:pPr>
-        <w:rPr>
-          <w:b/>
-        </w:rPr>
-      </w:pPr>
-    </w:p>
-    <w:p>
-      <w:pPr>
-        <w:rPr>
-          <w:b/>
-        </w:rPr>
-      </w:pPr>
-    </w:p>
     <w:p>
       <w:pPr>
         <w:rPr>
@@ -7351,7 +7312,10 @@
               <w:ind w:left="0"/>
             </w:pPr>
             <w:r>
-              <w:t>Navegar por la Carta G</w:t>
+              <w:t xml:space="preserve">Navegar </w:t>
+            </w:r>
+            <w:r>
+              <w:t>Carta G</w:t>
             </w:r>
             <w:r>
               <w:t>ourmet</w:t>
@@ -7619,20 +7583,25 @@
               </w:numPr>
             </w:pPr>
             <w:r>
-              <w:t>El sistema construye una representación 3D del plato</w:t>
-            </w:r>
-          </w:p>
-        </w:tc>
-        <w:tc>
-          <w:tcPr>
-            <w:tcW w:w="4587" w:type="dxa"/>
-          </w:tcPr>
-          <w:p>
-            <w:pPr>
-              <w:pStyle w:val="Prrafodelista"/>
-              <w:ind w:left="0"/>
-            </w:pPr>
-            <w:r>
+              <w:t xml:space="preserve">El sistema construye una </w:t>
+            </w:r>
+            <w:r>
+              <w:lastRenderedPageBreak/>
+              <w:t>representación 3D del plato</w:t>
+            </w:r>
+          </w:p>
+        </w:tc>
+        <w:tc>
+          <w:tcPr>
+            <w:tcW w:w="4587" w:type="dxa"/>
+          </w:tcPr>
+          <w:p>
+            <w:pPr>
+              <w:pStyle w:val="Prrafodelista"/>
+              <w:ind w:left="0"/>
+            </w:pPr>
+            <w:r>
+              <w:lastRenderedPageBreak/>
               <w:t>Salta al paso 3</w:t>
             </w:r>
           </w:p>
@@ -7986,7 +7955,6 @@
         </w:tabs>
       </w:pPr>
       <w:r>
-        <w:lastRenderedPageBreak/>
         <w:t>Diagrama de Clases</w:t>
       </w:r>
     </w:p>

</xml_diff>

<commit_message>
Agregado de casos de uso agregar video y eliminar video
</commit_message>
<xml_diff>
--- a/Documentacion/CAPITULO 6-DESARROLLO DEL PROTOTIPO DE REALIDAD AUMENTADA..docx
+++ b/Documentacion/CAPITULO 6-DESARROLLO DEL PROTOTIPO DE REALIDAD AUMENTADA..docx
@@ -4773,6 +4773,828 @@
     <w:tbl>
       <w:tblPr>
         <w:tblStyle w:val="Tablaconcuadrcula"/>
+        <w:tblpPr w:leftFromText="141" w:rightFromText="141" w:vertAnchor="text" w:horzAnchor="page" w:tblpX="1713" w:tblpY="21"/>
+        <w:tblW w:w="9174" w:type="dxa"/>
+        <w:tblLook w:val="04A0"/>
+      </w:tblPr>
+      <w:tblGrid>
+        <w:gridCol w:w="2252"/>
+        <w:gridCol w:w="2335"/>
+        <w:gridCol w:w="4587"/>
+      </w:tblGrid>
+      <w:tr>
+        <w:trPr>
+          <w:trHeight w:val="265"/>
+        </w:trPr>
+        <w:tc>
+          <w:tcPr>
+            <w:tcW w:w="2252" w:type="dxa"/>
+          </w:tcPr>
+          <w:p>
+            <w:pPr>
+              <w:pStyle w:val="Prrafodelista"/>
+              <w:ind w:left="0"/>
+            </w:pPr>
+            <w:r>
+              <w:t>Caso de Uso:</w:t>
+            </w:r>
+          </w:p>
+        </w:tc>
+        <w:tc>
+          <w:tcPr>
+            <w:tcW w:w="6922" w:type="dxa"/>
+            <w:gridSpan w:val="2"/>
+          </w:tcPr>
+          <w:p>
+            <w:pPr>
+              <w:pStyle w:val="Prrafodelista"/>
+              <w:ind w:left="0"/>
+            </w:pPr>
+            <w:r>
+              <w:t>Agregar</w:t>
+            </w:r>
+            <w:r>
+              <w:t xml:space="preserve"> </w:t>
+            </w:r>
+            <w:r>
+              <w:t>Diario</w:t>
+            </w:r>
+          </w:p>
+        </w:tc>
+      </w:tr>
+      <w:tr>
+        <w:trPr>
+          <w:trHeight w:val="265"/>
+        </w:trPr>
+        <w:tc>
+          <w:tcPr>
+            <w:tcW w:w="2252" w:type="dxa"/>
+          </w:tcPr>
+          <w:p>
+            <w:pPr>
+              <w:pStyle w:val="Prrafodelista"/>
+              <w:ind w:left="0"/>
+            </w:pPr>
+            <w:r>
+              <w:t>Descripción:</w:t>
+            </w:r>
+          </w:p>
+        </w:tc>
+        <w:tc>
+          <w:tcPr>
+            <w:tcW w:w="6922" w:type="dxa"/>
+            <w:gridSpan w:val="2"/>
+          </w:tcPr>
+          <w:p>
+            <w:pPr>
+              <w:pStyle w:val="Prrafodelista"/>
+              <w:ind w:left="0"/>
+            </w:pPr>
+            <w:r>
+              <w:t xml:space="preserve">El administrador </w:t>
+            </w:r>
+            <w:r>
+              <w:t>agrega un enlace de diario digital</w:t>
+            </w:r>
+            <w:r>
+              <w:t xml:space="preserve"> </w:t>
+            </w:r>
+            <w:r>
+              <w:t>al sistema.</w:t>
+            </w:r>
+          </w:p>
+        </w:tc>
+      </w:tr>
+      <w:tr>
+        <w:trPr>
+          <w:trHeight w:val="251"/>
+        </w:trPr>
+        <w:tc>
+          <w:tcPr>
+            <w:tcW w:w="2252" w:type="dxa"/>
+          </w:tcPr>
+          <w:p>
+            <w:pPr>
+              <w:pStyle w:val="Prrafodelista"/>
+              <w:ind w:left="0"/>
+            </w:pPr>
+            <w:r>
+              <w:t>Actor:</w:t>
+            </w:r>
+          </w:p>
+        </w:tc>
+        <w:tc>
+          <w:tcPr>
+            <w:tcW w:w="6922" w:type="dxa"/>
+            <w:gridSpan w:val="2"/>
+          </w:tcPr>
+          <w:p>
+            <w:pPr>
+              <w:pStyle w:val="Prrafodelista"/>
+              <w:ind w:left="0"/>
+            </w:pPr>
+            <w:r>
+              <w:t>Usuario Administrador</w:t>
+            </w:r>
+          </w:p>
+        </w:tc>
+      </w:tr>
+      <w:tr>
+        <w:trPr>
+          <w:trHeight w:val="265"/>
+        </w:trPr>
+        <w:tc>
+          <w:tcPr>
+            <w:tcW w:w="2252" w:type="dxa"/>
+          </w:tcPr>
+          <w:p>
+            <w:pPr>
+              <w:pStyle w:val="Prrafodelista"/>
+              <w:ind w:left="0"/>
+            </w:pPr>
+            <w:r>
+              <w:t>Precondición:</w:t>
+            </w:r>
+          </w:p>
+        </w:tc>
+        <w:tc>
+          <w:tcPr>
+            <w:tcW w:w="6922" w:type="dxa"/>
+            <w:gridSpan w:val="2"/>
+          </w:tcPr>
+          <w:p>
+            <w:pPr>
+              <w:pStyle w:val="Prrafodelista"/>
+              <w:ind w:left="0"/>
+            </w:pPr>
+            <w:r>
+              <w:t>El administrador debe hacer un Login previamente.</w:t>
+            </w:r>
+          </w:p>
+        </w:tc>
+      </w:tr>
+      <w:tr>
+        <w:trPr>
+          <w:trHeight w:val="251"/>
+        </w:trPr>
+        <w:tc>
+          <w:tcPr>
+            <w:tcW w:w="9174" w:type="dxa"/>
+            <w:gridSpan w:val="3"/>
+          </w:tcPr>
+          <w:p>
+            <w:pPr>
+              <w:pStyle w:val="Prrafodelista"/>
+              <w:ind w:left="0"/>
+              <w:jc w:val="center"/>
+            </w:pPr>
+            <w:r>
+              <w:t>Flujo de Eventos</w:t>
+            </w:r>
+          </w:p>
+        </w:tc>
+      </w:tr>
+      <w:tr>
+        <w:trPr>
+          <w:trHeight w:val="265"/>
+        </w:trPr>
+        <w:tc>
+          <w:tcPr>
+            <w:tcW w:w="4587" w:type="dxa"/>
+            <w:gridSpan w:val="2"/>
+          </w:tcPr>
+          <w:p>
+            <w:pPr>
+              <w:pStyle w:val="Prrafodelista"/>
+              <w:ind w:left="0"/>
+              <w:jc w:val="center"/>
+            </w:pPr>
+            <w:r>
+              <w:t>Flujo Normal</w:t>
+            </w:r>
+          </w:p>
+        </w:tc>
+        <w:tc>
+          <w:tcPr>
+            <w:tcW w:w="4587" w:type="dxa"/>
+          </w:tcPr>
+          <w:p>
+            <w:pPr>
+              <w:pStyle w:val="Prrafodelista"/>
+              <w:ind w:left="0"/>
+              <w:jc w:val="center"/>
+            </w:pPr>
+            <w:r>
+              <w:t>Flujo Alternativo</w:t>
+            </w:r>
+          </w:p>
+        </w:tc>
+      </w:tr>
+      <w:tr>
+        <w:trPr>
+          <w:trHeight w:val="265"/>
+        </w:trPr>
+        <w:tc>
+          <w:tcPr>
+            <w:tcW w:w="4587" w:type="dxa"/>
+            <w:gridSpan w:val="2"/>
+          </w:tcPr>
+          <w:p>
+            <w:pPr>
+              <w:pStyle w:val="Prrafodelista"/>
+              <w:numPr>
+                <w:ilvl w:val="0"/>
+                <w:numId w:val="20"/>
+              </w:numPr>
+            </w:pPr>
+            <w:r>
+              <w:t>El administrador presiona la pestaña “</w:t>
+            </w:r>
+            <w:r>
+              <w:t>Diario</w:t>
+            </w:r>
+            <w:r>
+              <w:t>” en la ventana principal.</w:t>
+            </w:r>
+          </w:p>
+        </w:tc>
+        <w:tc>
+          <w:tcPr>
+            <w:tcW w:w="4587" w:type="dxa"/>
+          </w:tcPr>
+          <w:p>
+            <w:pPr>
+              <w:pStyle w:val="Prrafodelista"/>
+              <w:ind w:left="0"/>
+            </w:pPr>
+          </w:p>
+        </w:tc>
+      </w:tr>
+      <w:tr>
+        <w:trPr>
+          <w:trHeight w:val="265"/>
+        </w:trPr>
+        <w:tc>
+          <w:tcPr>
+            <w:tcW w:w="4587" w:type="dxa"/>
+            <w:gridSpan w:val="2"/>
+          </w:tcPr>
+          <w:p>
+            <w:pPr>
+              <w:pStyle w:val="Prrafodelista"/>
+              <w:numPr>
+                <w:ilvl w:val="0"/>
+                <w:numId w:val="20"/>
+              </w:numPr>
+            </w:pPr>
+            <w:r>
+              <w:t>El administrador presiona el botón “Agregar”</w:t>
+            </w:r>
+            <w:r>
+              <w:t>.</w:t>
+            </w:r>
+          </w:p>
+        </w:tc>
+        <w:tc>
+          <w:tcPr>
+            <w:tcW w:w="4587" w:type="dxa"/>
+          </w:tcPr>
+          <w:p>
+            <w:pPr>
+              <w:pStyle w:val="Prrafodelista"/>
+              <w:ind w:left="0"/>
+            </w:pPr>
+            <w:r>
+              <w:t>2.1 El administrador presiona el botón “Cancelar”.</w:t>
+            </w:r>
+          </w:p>
+        </w:tc>
+      </w:tr>
+      <w:tr>
+        <w:trPr>
+          <w:trHeight w:val="265"/>
+        </w:trPr>
+        <w:tc>
+          <w:tcPr>
+            <w:tcW w:w="4587" w:type="dxa"/>
+            <w:gridSpan w:val="2"/>
+          </w:tcPr>
+          <w:p>
+            <w:pPr>
+              <w:pStyle w:val="Prrafodelista"/>
+              <w:numPr>
+                <w:ilvl w:val="0"/>
+                <w:numId w:val="20"/>
+              </w:numPr>
+            </w:pPr>
+            <w:r>
+              <w:t>El sistema despliega una ventana de formulario.</w:t>
+            </w:r>
+          </w:p>
+        </w:tc>
+        <w:tc>
+          <w:tcPr>
+            <w:tcW w:w="4587" w:type="dxa"/>
+          </w:tcPr>
+          <w:p>
+            <w:pPr>
+              <w:pStyle w:val="Prrafodelista"/>
+              <w:ind w:left="0"/>
+            </w:pPr>
+          </w:p>
+        </w:tc>
+      </w:tr>
+      <w:tr>
+        <w:trPr>
+          <w:trHeight w:val="265"/>
+        </w:trPr>
+        <w:tc>
+          <w:tcPr>
+            <w:tcW w:w="4587" w:type="dxa"/>
+            <w:gridSpan w:val="2"/>
+          </w:tcPr>
+          <w:p>
+            <w:pPr>
+              <w:pStyle w:val="Prrafodelista"/>
+              <w:numPr>
+                <w:ilvl w:val="0"/>
+                <w:numId w:val="20"/>
+              </w:numPr>
+            </w:pPr>
+            <w:r>
+              <w:t xml:space="preserve">El administrador </w:t>
+            </w:r>
+            <w:r>
+              <w:t>ingresa nombre y URL del diario digital</w:t>
+            </w:r>
+          </w:p>
+        </w:tc>
+        <w:tc>
+          <w:tcPr>
+            <w:tcW w:w="4587" w:type="dxa"/>
+          </w:tcPr>
+          <w:p>
+            <w:pPr>
+              <w:pStyle w:val="Prrafodelista"/>
+              <w:ind w:left="0"/>
+            </w:pPr>
+          </w:p>
+        </w:tc>
+      </w:tr>
+      <w:tr>
+        <w:trPr>
+          <w:trHeight w:val="265"/>
+        </w:trPr>
+        <w:tc>
+          <w:tcPr>
+            <w:tcW w:w="4587" w:type="dxa"/>
+            <w:gridSpan w:val="2"/>
+          </w:tcPr>
+          <w:p>
+            <w:pPr>
+              <w:pStyle w:val="Prrafodelista"/>
+              <w:numPr>
+                <w:ilvl w:val="0"/>
+                <w:numId w:val="20"/>
+              </w:numPr>
+            </w:pPr>
+            <w:r>
+              <w:t>El sistema actualiza la base de datos.</w:t>
+            </w:r>
+          </w:p>
+        </w:tc>
+        <w:tc>
+          <w:tcPr>
+            <w:tcW w:w="4587" w:type="dxa"/>
+          </w:tcPr>
+          <w:p>
+            <w:pPr>
+              <w:pStyle w:val="Prrafodelista"/>
+              <w:ind w:left="0"/>
+            </w:pPr>
+          </w:p>
+        </w:tc>
+      </w:tr>
+    </w:tbl>
+    <w:p>
+      <w:pPr>
+        <w:rPr>
+          <w:b/>
+        </w:rPr>
+      </w:pPr>
+    </w:p>
+    <w:p>
+      <w:pPr>
+        <w:rPr>
+          <w:b/>
+        </w:rPr>
+      </w:pPr>
+    </w:p>
+    <w:p>
+      <w:pPr>
+        <w:rPr>
+          <w:b/>
+        </w:rPr>
+      </w:pPr>
+    </w:p>
+    <w:p>
+      <w:pPr>
+        <w:rPr>
+          <w:b/>
+        </w:rPr>
+      </w:pPr>
+    </w:p>
+    <w:p>
+      <w:pPr>
+        <w:rPr>
+          <w:b/>
+        </w:rPr>
+      </w:pPr>
+    </w:p>
+    <w:tbl>
+      <w:tblPr>
+        <w:tblStyle w:val="Tablaconcuadrcula"/>
+        <w:tblpPr w:leftFromText="141" w:rightFromText="141" w:vertAnchor="text" w:horzAnchor="page" w:tblpX="1713" w:tblpY="21"/>
+        <w:tblW w:w="9174" w:type="dxa"/>
+        <w:tblLook w:val="04A0"/>
+      </w:tblPr>
+      <w:tblGrid>
+        <w:gridCol w:w="2252"/>
+        <w:gridCol w:w="2335"/>
+        <w:gridCol w:w="4587"/>
+      </w:tblGrid>
+      <w:tr>
+        <w:trPr>
+          <w:trHeight w:val="265"/>
+        </w:trPr>
+        <w:tc>
+          <w:tcPr>
+            <w:tcW w:w="2252" w:type="dxa"/>
+          </w:tcPr>
+          <w:p>
+            <w:pPr>
+              <w:pStyle w:val="Prrafodelista"/>
+              <w:ind w:left="0"/>
+            </w:pPr>
+            <w:r>
+              <w:lastRenderedPageBreak/>
+              <w:t>Caso de Uso:</w:t>
+            </w:r>
+          </w:p>
+        </w:tc>
+        <w:tc>
+          <w:tcPr>
+            <w:tcW w:w="6922" w:type="dxa"/>
+            <w:gridSpan w:val="2"/>
+          </w:tcPr>
+          <w:p>
+            <w:pPr>
+              <w:pStyle w:val="Prrafodelista"/>
+              <w:ind w:left="0"/>
+            </w:pPr>
+            <w:r>
+              <w:t>Eliminar Diario</w:t>
+            </w:r>
+          </w:p>
+        </w:tc>
+      </w:tr>
+      <w:tr>
+        <w:trPr>
+          <w:trHeight w:val="265"/>
+        </w:trPr>
+        <w:tc>
+          <w:tcPr>
+            <w:tcW w:w="2252" w:type="dxa"/>
+          </w:tcPr>
+          <w:p>
+            <w:pPr>
+              <w:pStyle w:val="Prrafodelista"/>
+              <w:ind w:left="0"/>
+            </w:pPr>
+            <w:r>
+              <w:t>Descripción:</w:t>
+            </w:r>
+          </w:p>
+        </w:tc>
+        <w:tc>
+          <w:tcPr>
+            <w:tcW w:w="6922" w:type="dxa"/>
+            <w:gridSpan w:val="2"/>
+          </w:tcPr>
+          <w:p>
+            <w:pPr>
+              <w:pStyle w:val="Prrafodelista"/>
+              <w:ind w:left="0"/>
+            </w:pPr>
+            <w:r>
+              <w:t xml:space="preserve">El administrador </w:t>
+            </w:r>
+            <w:r>
+              <w:t>elimina</w:t>
+            </w:r>
+            <w:r>
+              <w:t xml:space="preserve"> un enlace de diario digita</w:t>
+            </w:r>
+            <w:r>
+              <w:t>l.</w:t>
+            </w:r>
+          </w:p>
+        </w:tc>
+      </w:tr>
+      <w:tr>
+        <w:trPr>
+          <w:trHeight w:val="251"/>
+        </w:trPr>
+        <w:tc>
+          <w:tcPr>
+            <w:tcW w:w="2252" w:type="dxa"/>
+          </w:tcPr>
+          <w:p>
+            <w:pPr>
+              <w:pStyle w:val="Prrafodelista"/>
+              <w:ind w:left="0"/>
+            </w:pPr>
+            <w:r>
+              <w:t>Actor:</w:t>
+            </w:r>
+          </w:p>
+        </w:tc>
+        <w:tc>
+          <w:tcPr>
+            <w:tcW w:w="6922" w:type="dxa"/>
+            <w:gridSpan w:val="2"/>
+          </w:tcPr>
+          <w:p>
+            <w:pPr>
+              <w:pStyle w:val="Prrafodelista"/>
+              <w:ind w:left="0"/>
+            </w:pPr>
+            <w:r>
+              <w:t>Usuario Administrador</w:t>
+            </w:r>
+          </w:p>
+        </w:tc>
+      </w:tr>
+      <w:tr>
+        <w:trPr>
+          <w:trHeight w:val="265"/>
+        </w:trPr>
+        <w:tc>
+          <w:tcPr>
+            <w:tcW w:w="2252" w:type="dxa"/>
+          </w:tcPr>
+          <w:p>
+            <w:pPr>
+              <w:pStyle w:val="Prrafodelista"/>
+              <w:ind w:left="0"/>
+            </w:pPr>
+            <w:r>
+              <w:t>Precondición:</w:t>
+            </w:r>
+          </w:p>
+        </w:tc>
+        <w:tc>
+          <w:tcPr>
+            <w:tcW w:w="6922" w:type="dxa"/>
+            <w:gridSpan w:val="2"/>
+          </w:tcPr>
+          <w:p>
+            <w:pPr>
+              <w:pStyle w:val="Prrafodelista"/>
+              <w:ind w:left="0"/>
+            </w:pPr>
+            <w:r>
+              <w:t>En el sistema debe haber por lo menos un enlace cargado en el sistema.</w:t>
+            </w:r>
+          </w:p>
+        </w:tc>
+      </w:tr>
+      <w:tr>
+        <w:trPr>
+          <w:trHeight w:val="251"/>
+        </w:trPr>
+        <w:tc>
+          <w:tcPr>
+            <w:tcW w:w="9174" w:type="dxa"/>
+            <w:gridSpan w:val="3"/>
+          </w:tcPr>
+          <w:p>
+            <w:pPr>
+              <w:pStyle w:val="Prrafodelista"/>
+              <w:ind w:left="0"/>
+              <w:jc w:val="center"/>
+            </w:pPr>
+            <w:r>
+              <w:t>Flujo de Eventos</w:t>
+            </w:r>
+          </w:p>
+        </w:tc>
+      </w:tr>
+      <w:tr>
+        <w:trPr>
+          <w:trHeight w:val="265"/>
+        </w:trPr>
+        <w:tc>
+          <w:tcPr>
+            <w:tcW w:w="4587" w:type="dxa"/>
+            <w:gridSpan w:val="2"/>
+          </w:tcPr>
+          <w:p>
+            <w:pPr>
+              <w:pStyle w:val="Prrafodelista"/>
+              <w:ind w:left="0"/>
+              <w:jc w:val="center"/>
+            </w:pPr>
+            <w:r>
+              <w:t>Flujo Normal</w:t>
+            </w:r>
+          </w:p>
+        </w:tc>
+        <w:tc>
+          <w:tcPr>
+            <w:tcW w:w="4587" w:type="dxa"/>
+          </w:tcPr>
+          <w:p>
+            <w:pPr>
+              <w:pStyle w:val="Prrafodelista"/>
+              <w:ind w:left="0"/>
+              <w:jc w:val="center"/>
+            </w:pPr>
+            <w:r>
+              <w:t>Flujo Alternativo</w:t>
+            </w:r>
+          </w:p>
+        </w:tc>
+      </w:tr>
+      <w:tr>
+        <w:trPr>
+          <w:trHeight w:val="265"/>
+        </w:trPr>
+        <w:tc>
+          <w:tcPr>
+            <w:tcW w:w="4587" w:type="dxa"/>
+            <w:gridSpan w:val="2"/>
+          </w:tcPr>
+          <w:p>
+            <w:pPr>
+              <w:pStyle w:val="Prrafodelista"/>
+              <w:numPr>
+                <w:ilvl w:val="0"/>
+                <w:numId w:val="21"/>
+              </w:numPr>
+            </w:pPr>
+            <w:r>
+              <w:t>El administrador presiona la pestaña “Diario” en la ventana principal.</w:t>
+            </w:r>
+          </w:p>
+        </w:tc>
+        <w:tc>
+          <w:tcPr>
+            <w:tcW w:w="4587" w:type="dxa"/>
+          </w:tcPr>
+          <w:p>
+            <w:pPr>
+              <w:pStyle w:val="Prrafodelista"/>
+              <w:ind w:left="0"/>
+            </w:pPr>
+          </w:p>
+        </w:tc>
+      </w:tr>
+      <w:tr>
+        <w:trPr>
+          <w:trHeight w:val="265"/>
+        </w:trPr>
+        <w:tc>
+          <w:tcPr>
+            <w:tcW w:w="4587" w:type="dxa"/>
+            <w:gridSpan w:val="2"/>
+          </w:tcPr>
+          <w:p>
+            <w:pPr>
+              <w:pStyle w:val="Prrafodelista"/>
+              <w:numPr>
+                <w:ilvl w:val="0"/>
+                <w:numId w:val="21"/>
+              </w:numPr>
+            </w:pPr>
+            <w:r>
+              <w:t>El administrador selecciona un enlace en la tabla</w:t>
+            </w:r>
+            <w:r>
+              <w:t>.</w:t>
+            </w:r>
+          </w:p>
+        </w:tc>
+        <w:tc>
+          <w:tcPr>
+            <w:tcW w:w="4587" w:type="dxa"/>
+          </w:tcPr>
+          <w:p>
+            <w:pPr>
+              <w:pStyle w:val="Prrafodelista"/>
+              <w:ind w:left="0"/>
+            </w:pPr>
+          </w:p>
+        </w:tc>
+      </w:tr>
+      <w:tr>
+        <w:trPr>
+          <w:trHeight w:val="265"/>
+        </w:trPr>
+        <w:tc>
+          <w:tcPr>
+            <w:tcW w:w="4587" w:type="dxa"/>
+            <w:gridSpan w:val="2"/>
+          </w:tcPr>
+          <w:p>
+            <w:pPr>
+              <w:pStyle w:val="Prrafodelista"/>
+              <w:numPr>
+                <w:ilvl w:val="0"/>
+                <w:numId w:val="21"/>
+              </w:numPr>
+            </w:pPr>
+            <w:r>
+              <w:t>El administrador presiona el botón “</w:t>
+            </w:r>
+            <w:r>
+              <w:t>Eliminar</w:t>
+            </w:r>
+            <w:r>
+              <w:t>”.</w:t>
+            </w:r>
+          </w:p>
+        </w:tc>
+        <w:tc>
+          <w:tcPr>
+            <w:tcW w:w="4587" w:type="dxa"/>
+          </w:tcPr>
+          <w:p>
+            <w:pPr>
+              <w:pStyle w:val="Prrafodelista"/>
+              <w:ind w:left="0"/>
+            </w:pPr>
+          </w:p>
+        </w:tc>
+      </w:tr>
+      <w:tr>
+        <w:trPr>
+          <w:trHeight w:val="265"/>
+        </w:trPr>
+        <w:tc>
+          <w:tcPr>
+            <w:tcW w:w="4587" w:type="dxa"/>
+            <w:gridSpan w:val="2"/>
+          </w:tcPr>
+          <w:p>
+            <w:pPr>
+              <w:pStyle w:val="Prrafodelista"/>
+              <w:numPr>
+                <w:ilvl w:val="0"/>
+                <w:numId w:val="21"/>
+              </w:numPr>
+            </w:pPr>
+            <w:r>
+              <w:t>El sistema</w:t>
+            </w:r>
+            <w:r>
+              <w:t xml:space="preserve"> elimina el enlace del diario digital</w:t>
+            </w:r>
+            <w:r>
+              <w:t xml:space="preserve"> de la base de datos.</w:t>
+            </w:r>
+          </w:p>
+        </w:tc>
+        <w:tc>
+          <w:tcPr>
+            <w:tcW w:w="4587" w:type="dxa"/>
+          </w:tcPr>
+          <w:p>
+            <w:pPr>
+              <w:pStyle w:val="Prrafodelista"/>
+              <w:ind w:left="0"/>
+            </w:pPr>
+          </w:p>
+        </w:tc>
+      </w:tr>
+    </w:tbl>
+    <w:p>
+      <w:pPr>
+        <w:rPr>
+          <w:b/>
+        </w:rPr>
+      </w:pPr>
+    </w:p>
+    <w:p>
+      <w:pPr>
+        <w:rPr>
+          <w:b/>
+        </w:rPr>
+      </w:pPr>
+    </w:p>
+    <w:tbl>
+      <w:tblPr>
+        <w:tblStyle w:val="Tablaconcuadrcula"/>
         <w:tblpPr w:leftFromText="141" w:rightFromText="141" w:vertAnchor="text" w:horzAnchor="page" w:tblpXSpec="center" w:tblpY="21"/>
         <w:tblW w:w="9174" w:type="dxa"/>
         <w:tblLook w:val="04A0"/>
@@ -5271,7 +6093,6 @@
               <w:ind w:left="0"/>
             </w:pPr>
             <w:r>
-              <w:lastRenderedPageBreak/>
               <w:t>Ca</w:t>
             </w:r>
             <w:r>
@@ -5527,6 +6348,7 @@
               </w:numPr>
             </w:pPr>
             <w:r>
+              <w:lastRenderedPageBreak/>
               <w:t>El cliente presiona  el botón “Ver Pedidos”</w:t>
             </w:r>
           </w:p>
@@ -6485,7 +7307,6 @@
               <w:ind w:left="0"/>
             </w:pPr>
             <w:r>
-              <w:lastRenderedPageBreak/>
               <w:t>Descripción:</w:t>
             </w:r>
           </w:p>
@@ -6706,7 +7527,11 @@
               <w:t xml:space="preserve"> </w:t>
             </w:r>
             <w:r>
-              <w:t>el enlace aumentada del diario digital.</w:t>
+              <w:t xml:space="preserve">el enlace aumentada </w:t>
+            </w:r>
+            <w:r>
+              <w:lastRenderedPageBreak/>
+              <w:t>del diario digital.</w:t>
             </w:r>
           </w:p>
         </w:tc>
@@ -6739,6 +7564,7 @@
               </w:numPr>
             </w:pPr>
             <w:r>
+              <w:lastRenderedPageBreak/>
               <w:t>El sistema desplegara</w:t>
             </w:r>
             <w:r>
@@ -7583,25 +8409,20 @@
               </w:numPr>
             </w:pPr>
             <w:r>
-              <w:t xml:space="preserve">El sistema construye una </w:t>
-            </w:r>
-            <w:r>
-              <w:lastRenderedPageBreak/>
-              <w:t>representación 3D del plato</w:t>
-            </w:r>
-          </w:p>
-        </w:tc>
-        <w:tc>
-          <w:tcPr>
-            <w:tcW w:w="4587" w:type="dxa"/>
-          </w:tcPr>
-          <w:p>
-            <w:pPr>
-              <w:pStyle w:val="Prrafodelista"/>
-              <w:ind w:left="0"/>
-            </w:pPr>
-            <w:r>
-              <w:lastRenderedPageBreak/>
+              <w:t>El sistema construye una representación 3D del plato</w:t>
+            </w:r>
+          </w:p>
+        </w:tc>
+        <w:tc>
+          <w:tcPr>
+            <w:tcW w:w="4587" w:type="dxa"/>
+          </w:tcPr>
+          <w:p>
+            <w:pPr>
+              <w:pStyle w:val="Prrafodelista"/>
+              <w:ind w:left="0"/>
+            </w:pPr>
+            <w:r>
               <w:t>Salta al paso 3</w:t>
             </w:r>
           </w:p>
@@ -7824,6 +8645,7 @@
               <w:rPr>
                 <w:rFonts w:ascii="Arial" w:hAnsi="Arial" w:cs="Arial"/>
               </w:rPr>
+              <w:lastRenderedPageBreak/>
               <w:t>Carrizo, Fernando Martin</w:t>
             </w:r>
           </w:p>
@@ -7849,6 +8671,7 @@
                 <w:rStyle w:val="Textoennegrita"/>
                 <w:rFonts w:ascii="Arial" w:hAnsi="Arial" w:cs="Arial"/>
               </w:rPr>
+              <w:lastRenderedPageBreak/>
               <w:t>Usuarios o Cliente</w:t>
             </w:r>
           </w:p>
@@ -8618,6 +9441,95 @@
     </w:lvl>
   </w:abstractNum>
   <w:abstractNum w:abstractNumId="3">
+    <w:nsid w:val="0C4B49C9"/>
+    <w:multiLevelType w:val="hybridMultilevel"/>
+    <w:tmpl w:val="4EA818AC"/>
+    <w:lvl w:ilvl="0" w:tplc="0C0A000F">
+      <w:start w:val="1"/>
+      <w:numFmt w:val="decimal"/>
+      <w:lvlText w:val="%1."/>
+      <w:lvlJc w:val="left"/>
+      <w:pPr>
+        <w:ind w:left="720" w:hanging="360"/>
+      </w:pPr>
+      <w:rPr>
+        <w:rFonts w:hint="default"/>
+      </w:rPr>
+    </w:lvl>
+    <w:lvl w:ilvl="1" w:tplc="0C0A0019" w:tentative="1">
+      <w:start w:val="1"/>
+      <w:numFmt w:val="lowerLetter"/>
+      <w:lvlText w:val="%2."/>
+      <w:lvlJc w:val="left"/>
+      <w:pPr>
+        <w:ind w:left="1440" w:hanging="360"/>
+      </w:pPr>
+    </w:lvl>
+    <w:lvl w:ilvl="2" w:tplc="0C0A001B" w:tentative="1">
+      <w:start w:val="1"/>
+      <w:numFmt w:val="lowerRoman"/>
+      <w:lvlText w:val="%3."/>
+      <w:lvlJc w:val="right"/>
+      <w:pPr>
+        <w:ind w:left="2160" w:hanging="180"/>
+      </w:pPr>
+    </w:lvl>
+    <w:lvl w:ilvl="3" w:tplc="0C0A000F" w:tentative="1">
+      <w:start w:val="1"/>
+      <w:numFmt w:val="decimal"/>
+      <w:lvlText w:val="%4."/>
+      <w:lvlJc w:val="left"/>
+      <w:pPr>
+        <w:ind w:left="2880" w:hanging="360"/>
+      </w:pPr>
+    </w:lvl>
+    <w:lvl w:ilvl="4" w:tplc="0C0A0019" w:tentative="1">
+      <w:start w:val="1"/>
+      <w:numFmt w:val="lowerLetter"/>
+      <w:lvlText w:val="%5."/>
+      <w:lvlJc w:val="left"/>
+      <w:pPr>
+        <w:ind w:left="3600" w:hanging="360"/>
+      </w:pPr>
+    </w:lvl>
+    <w:lvl w:ilvl="5" w:tplc="0C0A001B" w:tentative="1">
+      <w:start w:val="1"/>
+      <w:numFmt w:val="lowerRoman"/>
+      <w:lvlText w:val="%6."/>
+      <w:lvlJc w:val="right"/>
+      <w:pPr>
+        <w:ind w:left="4320" w:hanging="180"/>
+      </w:pPr>
+    </w:lvl>
+    <w:lvl w:ilvl="6" w:tplc="0C0A000F" w:tentative="1">
+      <w:start w:val="1"/>
+      <w:numFmt w:val="decimal"/>
+      <w:lvlText w:val="%7."/>
+      <w:lvlJc w:val="left"/>
+      <w:pPr>
+        <w:ind w:left="5040" w:hanging="360"/>
+      </w:pPr>
+    </w:lvl>
+    <w:lvl w:ilvl="7" w:tplc="0C0A0019" w:tentative="1">
+      <w:start w:val="1"/>
+      <w:numFmt w:val="lowerLetter"/>
+      <w:lvlText w:val="%8."/>
+      <w:lvlJc w:val="left"/>
+      <w:pPr>
+        <w:ind w:left="5760" w:hanging="360"/>
+      </w:pPr>
+    </w:lvl>
+    <w:lvl w:ilvl="8" w:tplc="0C0A001B" w:tentative="1">
+      <w:start w:val="1"/>
+      <w:numFmt w:val="lowerRoman"/>
+      <w:lvlText w:val="%9."/>
+      <w:lvlJc w:val="right"/>
+      <w:pPr>
+        <w:ind w:left="6480" w:hanging="180"/>
+      </w:pPr>
+    </w:lvl>
+  </w:abstractNum>
+  <w:abstractNum w:abstractNumId="4">
     <w:nsid w:val="0D7612FB"/>
     <w:multiLevelType w:val="multilevel"/>
     <w:tmpl w:val="F7749D68"/>
@@ -8738,7 +9650,7 @@
       </w:rPr>
     </w:lvl>
   </w:abstractNum>
-  <w:abstractNum w:abstractNumId="4">
+  <w:abstractNum w:abstractNumId="5">
     <w:nsid w:val="0EDA7049"/>
     <w:multiLevelType w:val="multilevel"/>
     <w:tmpl w:val="F242636A"/>
@@ -8859,7 +9771,7 @@
       </w:rPr>
     </w:lvl>
   </w:abstractNum>
-  <w:abstractNum w:abstractNumId="5">
+  <w:abstractNum w:abstractNumId="6">
     <w:nsid w:val="1626753B"/>
     <w:multiLevelType w:val="multilevel"/>
     <w:tmpl w:val="F242636A"/>
@@ -8980,7 +9892,7 @@
       </w:rPr>
     </w:lvl>
   </w:abstractNum>
-  <w:abstractNum w:abstractNumId="6">
+  <w:abstractNum w:abstractNumId="7">
     <w:nsid w:val="163805B6"/>
     <w:multiLevelType w:val="hybridMultilevel"/>
     <w:tmpl w:val="4EA818AC"/>
@@ -9069,7 +9981,7 @@
       </w:pPr>
     </w:lvl>
   </w:abstractNum>
-  <w:abstractNum w:abstractNumId="7">
+  <w:abstractNum w:abstractNumId="8">
     <w:nsid w:val="22AC5D52"/>
     <w:multiLevelType w:val="hybridMultilevel"/>
     <w:tmpl w:val="E4C8613A"/>
@@ -9158,7 +10070,7 @@
       </w:pPr>
     </w:lvl>
   </w:abstractNum>
-  <w:abstractNum w:abstractNumId="8">
+  <w:abstractNum w:abstractNumId="9">
     <w:nsid w:val="4BEE35BC"/>
     <w:multiLevelType w:val="hybridMultilevel"/>
     <w:tmpl w:val="A6E67738"/>
@@ -9271,7 +10183,7 @@
       </w:rPr>
     </w:lvl>
   </w:abstractNum>
-  <w:abstractNum w:abstractNumId="9">
+  <w:abstractNum w:abstractNumId="10">
     <w:nsid w:val="4F095AD0"/>
     <w:multiLevelType w:val="hybridMultilevel"/>
     <w:tmpl w:val="127A1686"/>
@@ -9384,7 +10296,7 @@
       </w:rPr>
     </w:lvl>
   </w:abstractNum>
-  <w:abstractNum w:abstractNumId="10">
+  <w:abstractNum w:abstractNumId="11">
     <w:nsid w:val="5A5A6DD2"/>
     <w:multiLevelType w:val="hybridMultilevel"/>
     <w:tmpl w:val="59B28E80"/>
@@ -9473,7 +10385,7 @@
       </w:pPr>
     </w:lvl>
   </w:abstractNum>
-  <w:abstractNum w:abstractNumId="11">
+  <w:abstractNum w:abstractNumId="12">
     <w:nsid w:val="5CB67B5D"/>
     <w:multiLevelType w:val="multilevel"/>
     <w:tmpl w:val="BF468C84"/>
@@ -9594,7 +10506,7 @@
       </w:rPr>
     </w:lvl>
   </w:abstractNum>
-  <w:abstractNum w:abstractNumId="12">
+  <w:abstractNum w:abstractNumId="13">
     <w:nsid w:val="5F2275BE"/>
     <w:multiLevelType w:val="multilevel"/>
     <w:tmpl w:val="BF468C84"/>
@@ -9715,7 +10627,7 @@
       </w:rPr>
     </w:lvl>
   </w:abstractNum>
-  <w:abstractNum w:abstractNumId="13">
+  <w:abstractNum w:abstractNumId="14">
     <w:nsid w:val="60992B04"/>
     <w:multiLevelType w:val="hybridMultilevel"/>
     <w:tmpl w:val="4EA818AC"/>
@@ -9804,7 +10716,7 @@
       </w:pPr>
     </w:lvl>
   </w:abstractNum>
-  <w:abstractNum w:abstractNumId="14">
+  <w:abstractNum w:abstractNumId="15">
     <w:nsid w:val="680C625B"/>
     <w:multiLevelType w:val="hybridMultilevel"/>
     <w:tmpl w:val="4EA818AC"/>
@@ -9893,7 +10805,7 @@
       </w:pPr>
     </w:lvl>
   </w:abstractNum>
-  <w:abstractNum w:abstractNumId="15">
+  <w:abstractNum w:abstractNumId="16">
     <w:nsid w:val="6F2E7F14"/>
     <w:multiLevelType w:val="hybridMultilevel"/>
     <w:tmpl w:val="4EA818AC"/>
@@ -9982,7 +10894,7 @@
       </w:pPr>
     </w:lvl>
   </w:abstractNum>
-  <w:abstractNum w:abstractNumId="16">
+  <w:abstractNum w:abstractNumId="17">
     <w:nsid w:val="6FB00420"/>
     <w:multiLevelType w:val="hybridMultilevel"/>
     <w:tmpl w:val="0D4EAFA2"/>
@@ -10068,7 +10980,7 @@
       </w:pPr>
     </w:lvl>
   </w:abstractNum>
-  <w:abstractNum w:abstractNumId="17">
+  <w:abstractNum w:abstractNumId="18">
     <w:nsid w:val="73DB60D3"/>
     <w:multiLevelType w:val="multilevel"/>
     <w:tmpl w:val="BF468C84"/>
@@ -10189,7 +11101,96 @@
       </w:rPr>
     </w:lvl>
   </w:abstractNum>
-  <w:abstractNum w:abstractNumId="18">
+  <w:abstractNum w:abstractNumId="19">
+    <w:nsid w:val="74681831"/>
+    <w:multiLevelType w:val="hybridMultilevel"/>
+    <w:tmpl w:val="4EA818AC"/>
+    <w:lvl w:ilvl="0" w:tplc="0C0A000F">
+      <w:start w:val="1"/>
+      <w:numFmt w:val="decimal"/>
+      <w:lvlText w:val="%1."/>
+      <w:lvlJc w:val="left"/>
+      <w:pPr>
+        <w:ind w:left="720" w:hanging="360"/>
+      </w:pPr>
+      <w:rPr>
+        <w:rFonts w:hint="default"/>
+      </w:rPr>
+    </w:lvl>
+    <w:lvl w:ilvl="1" w:tplc="0C0A0019" w:tentative="1">
+      <w:start w:val="1"/>
+      <w:numFmt w:val="lowerLetter"/>
+      <w:lvlText w:val="%2."/>
+      <w:lvlJc w:val="left"/>
+      <w:pPr>
+        <w:ind w:left="1440" w:hanging="360"/>
+      </w:pPr>
+    </w:lvl>
+    <w:lvl w:ilvl="2" w:tplc="0C0A001B" w:tentative="1">
+      <w:start w:val="1"/>
+      <w:numFmt w:val="lowerRoman"/>
+      <w:lvlText w:val="%3."/>
+      <w:lvlJc w:val="right"/>
+      <w:pPr>
+        <w:ind w:left="2160" w:hanging="180"/>
+      </w:pPr>
+    </w:lvl>
+    <w:lvl w:ilvl="3" w:tplc="0C0A000F" w:tentative="1">
+      <w:start w:val="1"/>
+      <w:numFmt w:val="decimal"/>
+      <w:lvlText w:val="%4."/>
+      <w:lvlJc w:val="left"/>
+      <w:pPr>
+        <w:ind w:left="2880" w:hanging="360"/>
+      </w:pPr>
+    </w:lvl>
+    <w:lvl w:ilvl="4" w:tplc="0C0A0019" w:tentative="1">
+      <w:start w:val="1"/>
+      <w:numFmt w:val="lowerLetter"/>
+      <w:lvlText w:val="%5."/>
+      <w:lvlJc w:val="left"/>
+      <w:pPr>
+        <w:ind w:left="3600" w:hanging="360"/>
+      </w:pPr>
+    </w:lvl>
+    <w:lvl w:ilvl="5" w:tplc="0C0A001B" w:tentative="1">
+      <w:start w:val="1"/>
+      <w:numFmt w:val="lowerRoman"/>
+      <w:lvlText w:val="%6."/>
+      <w:lvlJc w:val="right"/>
+      <w:pPr>
+        <w:ind w:left="4320" w:hanging="180"/>
+      </w:pPr>
+    </w:lvl>
+    <w:lvl w:ilvl="6" w:tplc="0C0A000F" w:tentative="1">
+      <w:start w:val="1"/>
+      <w:numFmt w:val="decimal"/>
+      <w:lvlText w:val="%7."/>
+      <w:lvlJc w:val="left"/>
+      <w:pPr>
+        <w:ind w:left="5040" w:hanging="360"/>
+      </w:pPr>
+    </w:lvl>
+    <w:lvl w:ilvl="7" w:tplc="0C0A0019" w:tentative="1">
+      <w:start w:val="1"/>
+      <w:numFmt w:val="lowerLetter"/>
+      <w:lvlText w:val="%8."/>
+      <w:lvlJc w:val="left"/>
+      <w:pPr>
+        <w:ind w:left="5760" w:hanging="360"/>
+      </w:pPr>
+    </w:lvl>
+    <w:lvl w:ilvl="8" w:tplc="0C0A001B" w:tentative="1">
+      <w:start w:val="1"/>
+      <w:numFmt w:val="lowerRoman"/>
+      <w:lvlText w:val="%9."/>
+      <w:lvlJc w:val="right"/>
+      <w:pPr>
+        <w:ind w:left="6480" w:hanging="180"/>
+      </w:pPr>
+    </w:lvl>
+  </w:abstractNum>
+  <w:abstractNum w:abstractNumId="20">
     <w:nsid w:val="77A71140"/>
     <w:multiLevelType w:val="multilevel"/>
     <w:tmpl w:val="BF468C84"/>
@@ -10311,61 +11312,67 @@
     </w:lvl>
   </w:abstractNum>
   <w:num w:numId="1">
-    <w:abstractNumId w:val="10"/>
+    <w:abstractNumId w:val="11"/>
   </w:num>
   <w:num w:numId="2">
+    <w:abstractNumId w:val="7"/>
+  </w:num>
+  <w:num w:numId="3">
+    <w:abstractNumId w:val="14"/>
+  </w:num>
+  <w:num w:numId="4">
+    <w:abstractNumId w:val="18"/>
+  </w:num>
+  <w:num w:numId="5">
+    <w:abstractNumId w:val="15"/>
+  </w:num>
+  <w:num w:numId="6">
+    <w:abstractNumId w:val="4"/>
+  </w:num>
+  <w:num w:numId="7">
     <w:abstractNumId w:val="6"/>
   </w:num>
-  <w:num w:numId="3">
-    <w:abstractNumId w:val="13"/>
-  </w:num>
-  <w:num w:numId="4">
-    <w:abstractNumId w:val="17"/>
-  </w:num>
-  <w:num w:numId="5">
-    <w:abstractNumId w:val="14"/>
-  </w:num>
-  <w:num w:numId="6">
-    <w:abstractNumId w:val="3"/>
-  </w:num>
-  <w:num w:numId="7">
-    <w:abstractNumId w:val="5"/>
-  </w:num>
   <w:num w:numId="8">
-    <w:abstractNumId w:val="15"/>
+    <w:abstractNumId w:val="16"/>
   </w:num>
   <w:num w:numId="9">
     <w:abstractNumId w:val="2"/>
   </w:num>
   <w:num w:numId="10">
-    <w:abstractNumId w:val="4"/>
+    <w:abstractNumId w:val="5"/>
   </w:num>
   <w:num w:numId="11">
-    <w:abstractNumId w:val="12"/>
+    <w:abstractNumId w:val="13"/>
   </w:num>
   <w:num w:numId="12">
     <w:abstractNumId w:val="1"/>
   </w:num>
   <w:num w:numId="13">
-    <w:abstractNumId w:val="11"/>
+    <w:abstractNumId w:val="12"/>
   </w:num>
   <w:num w:numId="14">
-    <w:abstractNumId w:val="18"/>
+    <w:abstractNumId w:val="20"/>
   </w:num>
   <w:num w:numId="15">
-    <w:abstractNumId w:val="9"/>
+    <w:abstractNumId w:val="10"/>
   </w:num>
   <w:num w:numId="16">
     <w:abstractNumId w:val="0"/>
   </w:num>
   <w:num w:numId="17">
+    <w:abstractNumId w:val="9"/>
+  </w:num>
+  <w:num w:numId="18">
     <w:abstractNumId w:val="8"/>
   </w:num>
-  <w:num w:numId="18">
-    <w:abstractNumId w:val="7"/>
+  <w:num w:numId="19">
+    <w:abstractNumId w:val="17"/>
   </w:num>
-  <w:num w:numId="19">
-    <w:abstractNumId w:val="16"/>
+  <w:num w:numId="20">
+    <w:abstractNumId w:val="3"/>
+  </w:num>
+  <w:num w:numId="21">
+    <w:abstractNumId w:val="19"/>
   </w:num>
 </w:numbering>
 </file>

</xml_diff>

<commit_message>
Introduccion de casos de prubas
</commit_message>
<xml_diff>
--- a/Documentacion/CAPITULO 6-DESARROLLO DEL PROTOTIPO DE REALIDAD AUMENTADA..docx
+++ b/Documentacion/CAPITULO 6-DESARROLLO DEL PROTOTIPO DE REALIDAD AUMENTADA..docx
@@ -8129,6 +8129,18 @@
           <w:tab w:val="left" w:pos="2206"/>
         </w:tabs>
         <w:rPr>
+          <w:rFonts w:asciiTheme="majorHAnsi" w:hAnsiTheme="majorHAnsi"/>
+          <w:b/>
+        </w:rPr>
+      </w:pPr>
+    </w:p>
+    <w:p>
+      <w:pPr>
+        <w:tabs>
+          <w:tab w:val="left" w:pos="2206"/>
+        </w:tabs>
+        <w:rPr>
+          <w:rFonts w:asciiTheme="majorHAnsi" w:hAnsiTheme="majorHAnsi"/>
           <w:b/>
           <w:sz w:val="28"/>
           <w:szCs w:val="28"/>
@@ -8136,12 +8148,53 @@
       </w:pPr>
       <w:r>
         <w:rPr>
+          <w:rFonts w:asciiTheme="majorHAnsi" w:hAnsiTheme="majorHAnsi"/>
           <w:b/>
           <w:sz w:val="28"/>
           <w:szCs w:val="28"/>
         </w:rPr>
         <w:lastRenderedPageBreak/>
         <w:t>PRUEBAS</w:t>
+      </w:r>
+    </w:p>
+    <w:p>
+      <w:pPr>
+        <w:tabs>
+          <w:tab w:val="left" w:pos="2206"/>
+        </w:tabs>
+        <w:rPr>
+          <w:rFonts w:asciiTheme="majorHAnsi" w:hAnsiTheme="majorHAnsi"/>
+          <w:b/>
+        </w:rPr>
+      </w:pPr>
+      <w:r>
+        <w:rPr>
+          <w:rFonts w:asciiTheme="majorHAnsi" w:hAnsiTheme="majorHAnsi" w:cs="Arial"/>
+          <w:lang w:val="es-MX"/>
+        </w:rPr>
+        <w:t>Esta etapa se realizó la</w:t>
+      </w:r>
+      <w:r>
+        <w:rPr>
+          <w:rFonts w:asciiTheme="majorHAnsi" w:hAnsiTheme="majorHAnsi" w:cs="Arial"/>
+          <w:lang w:val="es-MX"/>
+        </w:rPr>
+        <w:t xml:space="preserve"> verificación y validación del prototipo para mostrar </w:t>
+      </w:r>
+      <w:r>
+        <w:rPr>
+          <w:rFonts w:asciiTheme="majorHAnsi" w:hAnsiTheme="majorHAnsi" w:cs="Arial"/>
+          <w:lang w:val="es-MX"/>
+        </w:rPr>
+        <w:t xml:space="preserve">que </w:t>
+      </w:r>
+      <w:r>
+        <w:rPr>
+          <w:rFonts w:asciiTheme="majorHAnsi" w:eastAsia="Times New Roman" w:hAnsiTheme="majorHAnsi" w:cs="Arial"/>
+          <w:color w:val="000000"/>
+          <w:lang w:val="es-AR" w:eastAsia="es-AR"/>
+        </w:rPr>
+        <w:t xml:space="preserve">cumple su especificación y las funciones que provee no presentan errores ni defectos. En caso de existir anomalías se procede a realizar las correcciones pertinentes y se somete al proceso de prueba nuevamente. </w:t>
       </w:r>
     </w:p>
     <w:p>
@@ -9742,7 +9795,6 @@
           <w:color w:val="auto"/>
           <w:u w:val="single"/>
         </w:rPr>
-        <w:lastRenderedPageBreak/>
         <w:t>Login del Sistema-Sistema de Gestión de Pedido.</w:t>
       </w:r>
     </w:p>
@@ -10761,7 +10813,6 @@
           <w:color w:val="auto"/>
           <w:u w:val="single"/>
         </w:rPr>
-        <w:lastRenderedPageBreak/>
         <w:t>Agregar Diario-Sistema de Gestión de Pedido.</w:t>
       </w:r>
       <w:r>
@@ -11628,7 +11679,6 @@
           <w:color w:val="auto"/>
           <w:u w:val="single"/>
         </w:rPr>
-        <w:lastRenderedPageBreak/>
         <w:t>Agregar Video- Sistema de Gestión de Pedido</w:t>
       </w:r>
     </w:p>
@@ -12540,7 +12590,6 @@
           <w:color w:val="auto"/>
           <w:u w:val="single"/>
         </w:rPr>
-        <w:lastRenderedPageBreak/>
         <w:t>Consultar  Videos-</w:t>
       </w:r>
       <w:r>
@@ -13372,7 +13421,6 @@
           <w:color w:val="auto"/>
           <w:u w:val="single"/>
         </w:rPr>
-        <w:lastRenderedPageBreak/>
         <w:t>Consulta Pedido-Sistema de Gestión de Pedido</w:t>
       </w:r>
     </w:p>
@@ -14317,7 +14365,6 @@
           <w:color w:val="auto"/>
           <w:u w:val="single"/>
         </w:rPr>
-        <w:lastRenderedPageBreak/>
         <w:t>Generar  Pedido-Sistema de Gestión de Pedido</w:t>
       </w:r>
     </w:p>
@@ -15200,7 +15247,6 @@
           <w:color w:val="auto"/>
           <w:u w:val="single"/>
         </w:rPr>
-        <w:lastRenderedPageBreak/>
         <w:t>Eliminar  Diario--Sistema de Gestión de Pedido</w:t>
       </w:r>
     </w:p>
@@ -16053,6 +16099,7 @@
               <w:rPr>
                 <w:b/>
               </w:rPr>
+              <w:lastRenderedPageBreak/>
               <w:t>Resultado esperado</w:t>
             </w:r>
           </w:p>

</xml_diff>

<commit_message>
Casos de prueba agregado y finalizados
</commit_message>
<xml_diff>
--- a/Documentacion/CAPITULO 6-DESARROLLO DEL PROTOTIPO DE REALIDAD AUMENTADA..docx
+++ b/Documentacion/CAPITULO 6-DESARROLLO DEL PROTOTIPO DE REALIDAD AUMENTADA..docx
@@ -8131,28 +8131,17 @@
         <w:rPr>
           <w:rFonts w:asciiTheme="majorHAnsi" w:hAnsiTheme="majorHAnsi"/>
           <w:b/>
-        </w:rPr>
-      </w:pPr>
-    </w:p>
-    <w:p>
-      <w:pPr>
-        <w:tabs>
-          <w:tab w:val="left" w:pos="2206"/>
-        </w:tabs>
+          <w:sz w:val="28"/>
+          <w:szCs w:val="28"/>
+        </w:rPr>
+      </w:pPr>
+      <w:r>
         <w:rPr>
           <w:rFonts w:asciiTheme="majorHAnsi" w:hAnsiTheme="majorHAnsi"/>
           <w:b/>
           <w:sz w:val="28"/>
           <w:szCs w:val="28"/>
         </w:rPr>
-      </w:pPr>
-      <w:r>
-        <w:rPr>
-          <w:rFonts w:asciiTheme="majorHAnsi" w:hAnsiTheme="majorHAnsi"/>
-          <w:b/>
-          <w:sz w:val="28"/>
-          <w:szCs w:val="28"/>
-        </w:rPr>
         <w:lastRenderedPageBreak/>
         <w:t>PRUEBAS</w:t>
       </w:r>
@@ -8172,14 +8161,7 @@
           <w:rFonts w:asciiTheme="majorHAnsi" w:hAnsiTheme="majorHAnsi" w:cs="Arial"/>
           <w:lang w:val="es-MX"/>
         </w:rPr>
-        <w:t>Esta etapa se realizó la</w:t>
-      </w:r>
-      <w:r>
-        <w:rPr>
-          <w:rFonts w:asciiTheme="majorHAnsi" w:hAnsiTheme="majorHAnsi" w:cs="Arial"/>
-          <w:lang w:val="es-MX"/>
-        </w:rPr>
-        <w:t xml:space="preserve"> verificación y validación del prototipo para mostrar </w:t>
+        <w:t xml:space="preserve">Esta etapa se realizó la verificación y validación del prototipo para mostrar </w:t>
       </w:r>
       <w:r>
         <w:rPr>
@@ -8289,6 +8271,7 @@
             <w:rStyle w:val="Hipervnculo"/>
             <w:rFonts w:cs="Arial"/>
             <w:color w:val="auto"/>
+            <w:u w:val="none"/>
             <w:shd w:val="clear" w:color="auto" w:fill="FFFFFF"/>
           </w:rPr>
           <w:t>casos de us</w:t>

</xml_diff>

<commit_message>
cap 6 agregados los diagrams der, de secuencia y de clase
</commit_message>
<xml_diff>
--- a/Documentacion/CAPITULO 6-DESARROLLO DEL PROTOTIPO DE REALIDAD AUMENTADA..docx
+++ b/Documentacion/CAPITULO 6-DESARROLLO DEL PROTOTIPO DE REALIDAD AUMENTADA..docx
@@ -2412,6 +2412,13 @@
         <w:t xml:space="preserve"> de Gestión de Pedido</w:t>
       </w:r>
     </w:p>
+    <w:p>
+      <w:pPr>
+        <w:rPr>
+          <w:b/>
+        </w:rPr>
+      </w:pPr>
+    </w:p>
     <w:tbl>
       <w:tblPr>
         <w:tblStyle w:val="Tablaconcuadrcula"/>
@@ -2455,8 +2462,13 @@
               <w:pStyle w:val="Prrafodelista"/>
               <w:ind w:left="0"/>
             </w:pPr>
-            <w:r>
-              <w:t>Login.</w:t>
+            <w:proofErr w:type="spellStart"/>
+            <w:r>
+              <w:t>Login</w:t>
+            </w:r>
+            <w:proofErr w:type="spellEnd"/>
+            <w:r>
+              <w:t>.</w:t>
             </w:r>
           </w:p>
         </w:tc>
@@ -3078,7 +3090,11 @@
               <w:t xml:space="preserve">El administrador elige </w:t>
             </w:r>
             <w:r>
-              <w:t>la pestaña “</w:t>
+              <w:t xml:space="preserve">la pestaña </w:t>
+            </w:r>
+            <w:r>
+              <w:lastRenderedPageBreak/>
+              <w:t>“</w:t>
             </w:r>
             <w:r>
               <w:t>Pedidos” en</w:t>
@@ -3103,7 +3119,12 @@
               <w:ind w:left="360"/>
             </w:pPr>
             <w:r>
-              <w:t>1.1  El administrador ingresa una fecha de inicio y final.</w:t>
+              <w:lastRenderedPageBreak/>
+              <w:t xml:space="preserve">1.1  El administrador ingresa una fecha de </w:t>
+            </w:r>
+            <w:r>
+              <w:lastRenderedPageBreak/>
+              <w:t>inicio y final.</w:t>
             </w:r>
           </w:p>
           <w:p>
@@ -3114,11 +3135,7 @@
               <w:ind w:left="360"/>
             </w:pPr>
             <w:r>
-              <w:t xml:space="preserve">1.2 El sistema realiza una búsqueda según el </w:t>
-            </w:r>
-            <w:r>
-              <w:lastRenderedPageBreak/>
-              <w:t>intervalo de fecha definido</w:t>
+              <w:t>1.2 El sistema realiza una búsqueda según el intervalo de fecha definido</w:t>
             </w:r>
           </w:p>
         </w:tc>
@@ -4230,6 +4247,7 @@
               <w:t xml:space="preserve">tema despliega una venta con una </w:t>
             </w:r>
             <w:r>
+              <w:lastRenderedPageBreak/>
               <w:t>lista de los videos subidos a la base de datos.</w:t>
             </w:r>
           </w:p>
@@ -5248,6 +5266,7 @@
         <w:rPr>
           <w:b/>
         </w:rPr>
+        <w:lastRenderedPageBreak/>
         <w:t>Detalle de Caso de Uso del Sistema de Atención Aumentada</w:t>
       </w:r>
     </w:p>
@@ -5277,7 +5296,6 @@
               <w:ind w:left="0"/>
             </w:pPr>
             <w:r>
-              <w:lastRenderedPageBreak/>
               <w:t>Ca</w:t>
             </w:r>
             <w:r>
@@ -6554,6 +6572,7 @@
               <w:ind w:left="0"/>
             </w:pPr>
             <w:r>
+              <w:lastRenderedPageBreak/>
               <w:t>Precondición:</w:t>
             </w:r>
           </w:p>
@@ -6593,7 +6612,6 @@
               <w:jc w:val="center"/>
             </w:pPr>
             <w:r>
-              <w:lastRenderedPageBreak/>
               <w:t>Flujo de Eventos</w:t>
             </w:r>
           </w:p>
@@ -7612,6 +7630,7 @@
         <w:rPr>
           <w:rFonts w:cstheme="minorHAnsi"/>
         </w:rPr>
+        <w:lastRenderedPageBreak/>
         <w:t>Conformación del Equipo de Trabajo</w:t>
       </w:r>
     </w:p>
@@ -7644,7 +7663,6 @@
               <w:rPr>
                 <w:rFonts w:ascii="Arial" w:hAnsi="Arial" w:cs="Arial"/>
               </w:rPr>
-              <w:lastRenderedPageBreak/>
               <w:t>ROL</w:t>
             </w:r>
           </w:p>
@@ -7910,8 +7928,17 @@
         <w:rPr>
           <w:sz w:val="24"/>
           <w:szCs w:val="24"/>
-        </w:rPr>
-      </w:pPr>
+          <w:u w:val="single"/>
+        </w:rPr>
+      </w:pPr>
+      <w:r>
+        <w:rPr>
+          <w:sz w:val="24"/>
+          <w:szCs w:val="24"/>
+          <w:u w:val="single"/>
+        </w:rPr>
+        <w:t>Diccionario de datos</w:t>
+      </w:r>
     </w:p>
     <w:p>
       <w:pPr>
@@ -7921,8 +7948,61 @@
         <w:rPr>
           <w:sz w:val="24"/>
           <w:szCs w:val="24"/>
-        </w:rPr>
-      </w:pPr>
+          <w:lang w:val="en-US"/>
+        </w:rPr>
+      </w:pPr>
+      <w:r>
+        <w:rPr>
+          <w:noProof/>
+          <w:sz w:val="24"/>
+          <w:szCs w:val="24"/>
+        </w:rPr>
+        <w:drawing>
+          <wp:inline distT="0" distB="0" distL="0" distR="0">
+            <wp:extent cx="5400040" cy="2777250"/>
+            <wp:effectExtent l="19050" t="0" r="0" b="0"/>
+            <wp:docPr id="6" name="Imagen 3" descr="C:\Users\Dark\Greenshot\2014-10-10 20_14_23-Greenshot.jpg"/>
+            <wp:cNvGraphicFramePr>
+              <a:graphicFrameLocks xmlns:a="http://schemas.openxmlformats.org/drawingml/2006/main" noChangeAspect="1"/>
+            </wp:cNvGraphicFramePr>
+            <a:graphic xmlns:a="http://schemas.openxmlformats.org/drawingml/2006/main">
+              <a:graphicData uri="http://schemas.openxmlformats.org/drawingml/2006/picture">
+                <pic:pic xmlns:pic="http://schemas.openxmlformats.org/drawingml/2006/picture">
+                  <pic:nvPicPr>
+                    <pic:cNvPr id="0" name="Picture 3" descr="C:\Users\Dark\Greenshot\2014-10-10 20_14_23-Greenshot.jpg"/>
+                    <pic:cNvPicPr>
+                      <a:picLocks noChangeAspect="1" noChangeArrowheads="1"/>
+                    </pic:cNvPicPr>
+                  </pic:nvPicPr>
+                  <pic:blipFill>
+                    <a:blip r:embed="rId8"/>
+                    <a:srcRect/>
+                    <a:stretch>
+                      <a:fillRect/>
+                    </a:stretch>
+                  </pic:blipFill>
+                  <pic:spPr bwMode="auto">
+                    <a:xfrm>
+                      <a:off x="0" y="0"/>
+                      <a:ext cx="5400040" cy="2777250"/>
+                    </a:xfrm>
+                    <a:prstGeom prst="rect">
+                      <a:avLst/>
+                    </a:prstGeom>
+                    <a:noFill/>
+                    <a:ln w="9525">
+                      <a:noFill/>
+                      <a:miter lim="800000"/>
+                      <a:headEnd/>
+                      <a:tailEnd/>
+                    </a:ln>
+                  </pic:spPr>
+                </pic:pic>
+              </a:graphicData>
+            </a:graphic>
+          </wp:inline>
+        </w:drawing>
+      </w:r>
     </w:p>
     <w:p>
       <w:pPr>
@@ -7932,7 +8012,1229 @@
         <w:rPr>
           <w:sz w:val="24"/>
           <w:szCs w:val="24"/>
-        </w:rPr>
+          <w:u w:val="single"/>
+          <w:lang w:val="en-US"/>
+        </w:rPr>
+      </w:pPr>
+      <w:proofErr w:type="spellStart"/>
+      <w:r>
+        <w:rPr>
+          <w:sz w:val="24"/>
+          <w:szCs w:val="24"/>
+          <w:u w:val="single"/>
+          <w:lang w:val="en-US"/>
+        </w:rPr>
+        <w:t>Diagrama</w:t>
+      </w:r>
+      <w:proofErr w:type="spellEnd"/>
+      <w:r>
+        <w:rPr>
+          <w:sz w:val="24"/>
+          <w:szCs w:val="24"/>
+          <w:u w:val="single"/>
+          <w:lang w:val="en-US"/>
+        </w:rPr>
+        <w:t xml:space="preserve"> </w:t>
+      </w:r>
+      <w:proofErr w:type="spellStart"/>
+      <w:r>
+        <w:rPr>
+          <w:sz w:val="24"/>
+          <w:szCs w:val="24"/>
+          <w:u w:val="single"/>
+          <w:lang w:val="en-US"/>
+        </w:rPr>
+        <w:t>Entidad</w:t>
+      </w:r>
+      <w:proofErr w:type="spellEnd"/>
+      <w:r>
+        <w:rPr>
+          <w:sz w:val="24"/>
+          <w:szCs w:val="24"/>
+          <w:u w:val="single"/>
+          <w:lang w:val="en-US"/>
+        </w:rPr>
+        <w:t xml:space="preserve"> - </w:t>
+      </w:r>
+      <w:proofErr w:type="spellStart"/>
+      <w:r>
+        <w:rPr>
+          <w:sz w:val="24"/>
+          <w:szCs w:val="24"/>
+          <w:u w:val="single"/>
+          <w:lang w:val="en-US"/>
+        </w:rPr>
+        <w:t>Relacion</w:t>
+      </w:r>
+      <w:proofErr w:type="spellEnd"/>
+      <w:r>
+        <w:rPr>
+          <w:sz w:val="24"/>
+          <w:szCs w:val="24"/>
+          <w:u w:val="single"/>
+          <w:lang w:val="en-US"/>
+        </w:rPr>
+        <w:t xml:space="preserve"> Global</w:t>
+      </w:r>
+    </w:p>
+    <w:p>
+      <w:pPr>
+        <w:tabs>
+          <w:tab w:val="left" w:pos="2206"/>
+        </w:tabs>
+        <w:rPr>
+          <w:sz w:val="24"/>
+          <w:szCs w:val="24"/>
+          <w:lang w:val="en-US"/>
+        </w:rPr>
+      </w:pPr>
+      <w:r>
+        <w:rPr>
+          <w:noProof/>
+          <w:sz w:val="24"/>
+          <w:szCs w:val="24"/>
+        </w:rPr>
+        <w:drawing>
+          <wp:inline distT="0" distB="0" distL="0" distR="0">
+            <wp:extent cx="5400040" cy="2596263"/>
+            <wp:effectExtent l="19050" t="0" r="0" b="0"/>
+            <wp:docPr id="7" name="Imagen 4" descr="C:\Users\Dark\Greenshot\2014-10-10 20_14_41-Greenshot.jpg"/>
+            <wp:cNvGraphicFramePr>
+              <a:graphicFrameLocks xmlns:a="http://schemas.openxmlformats.org/drawingml/2006/main" noChangeAspect="1"/>
+            </wp:cNvGraphicFramePr>
+            <a:graphic xmlns:a="http://schemas.openxmlformats.org/drawingml/2006/main">
+              <a:graphicData uri="http://schemas.openxmlformats.org/drawingml/2006/picture">
+                <pic:pic xmlns:pic="http://schemas.openxmlformats.org/drawingml/2006/picture">
+                  <pic:nvPicPr>
+                    <pic:cNvPr id="0" name="Picture 4" descr="C:\Users\Dark\Greenshot\2014-10-10 20_14_41-Greenshot.jpg"/>
+                    <pic:cNvPicPr>
+                      <a:picLocks noChangeAspect="1" noChangeArrowheads="1"/>
+                    </pic:cNvPicPr>
+                  </pic:nvPicPr>
+                  <pic:blipFill>
+                    <a:blip r:embed="rId9"/>
+                    <a:srcRect/>
+                    <a:stretch>
+                      <a:fillRect/>
+                    </a:stretch>
+                  </pic:blipFill>
+                  <pic:spPr bwMode="auto">
+                    <a:xfrm>
+                      <a:off x="0" y="0"/>
+                      <a:ext cx="5400040" cy="2596263"/>
+                    </a:xfrm>
+                    <a:prstGeom prst="rect">
+                      <a:avLst/>
+                    </a:prstGeom>
+                    <a:noFill/>
+                    <a:ln w="9525">
+                      <a:noFill/>
+                      <a:miter lim="800000"/>
+                      <a:headEnd/>
+                      <a:tailEnd/>
+                    </a:ln>
+                  </pic:spPr>
+                </pic:pic>
+              </a:graphicData>
+            </a:graphic>
+          </wp:inline>
+        </w:drawing>
+      </w:r>
+    </w:p>
+    <w:p>
+      <w:pPr>
+        <w:tabs>
+          <w:tab w:val="left" w:pos="2206"/>
+        </w:tabs>
+        <w:rPr>
+          <w:u w:val="single"/>
+        </w:rPr>
+      </w:pPr>
+      <w:r>
+        <w:rPr>
+          <w:u w:val="single"/>
+        </w:rPr>
+        <w:t>Diagrama de Martin</w:t>
+      </w:r>
+    </w:p>
+    <w:p>
+      <w:pPr>
+        <w:tabs>
+          <w:tab w:val="left" w:pos="2206"/>
+        </w:tabs>
+      </w:pPr>
+      <w:r>
+        <w:rPr>
+          <w:noProof/>
+        </w:rPr>
+        <w:lastRenderedPageBreak/>
+        <w:drawing>
+          <wp:inline distT="0" distB="0" distL="0" distR="0">
+            <wp:extent cx="4538550" cy="3522142"/>
+            <wp:effectExtent l="19050" t="0" r="0" b="0"/>
+            <wp:docPr id="8" name="Imagen 5" descr="C:\Users\Dark\Downloads\Diagrama de martin.png"/>
+            <wp:cNvGraphicFramePr>
+              <a:graphicFrameLocks xmlns:a="http://schemas.openxmlformats.org/drawingml/2006/main" noChangeAspect="1"/>
+            </wp:cNvGraphicFramePr>
+            <a:graphic xmlns:a="http://schemas.openxmlformats.org/drawingml/2006/main">
+              <a:graphicData uri="http://schemas.openxmlformats.org/drawingml/2006/picture">
+                <pic:pic xmlns:pic="http://schemas.openxmlformats.org/drawingml/2006/picture">
+                  <pic:nvPicPr>
+                    <pic:cNvPr id="0" name="Picture 5" descr="C:\Users\Dark\Downloads\Diagrama de martin.png"/>
+                    <pic:cNvPicPr>
+                      <a:picLocks noChangeAspect="1" noChangeArrowheads="1"/>
+                    </pic:cNvPicPr>
+                  </pic:nvPicPr>
+                  <pic:blipFill>
+                    <a:blip r:embed="rId10"/>
+                    <a:srcRect/>
+                    <a:stretch>
+                      <a:fillRect/>
+                    </a:stretch>
+                  </pic:blipFill>
+                  <pic:spPr bwMode="auto">
+                    <a:xfrm>
+                      <a:off x="0" y="0"/>
+                      <a:ext cx="4538876" cy="3522395"/>
+                    </a:xfrm>
+                    <a:prstGeom prst="rect">
+                      <a:avLst/>
+                    </a:prstGeom>
+                    <a:noFill/>
+                    <a:ln w="9525">
+                      <a:noFill/>
+                      <a:miter lim="800000"/>
+                      <a:headEnd/>
+                      <a:tailEnd/>
+                    </a:ln>
+                  </pic:spPr>
+                </pic:pic>
+              </a:graphicData>
+            </a:graphic>
+          </wp:inline>
+        </w:drawing>
+      </w:r>
+    </w:p>
+    <w:p>
+      <w:pPr>
+        <w:tabs>
+          <w:tab w:val="left" w:pos="2206"/>
+        </w:tabs>
+        <w:rPr>
+          <w:u w:val="single"/>
+        </w:rPr>
+      </w:pPr>
+      <w:r>
+        <w:rPr>
+          <w:u w:val="single"/>
+        </w:rPr>
+        <w:t>Diagrama de clases</w:t>
+      </w:r>
+    </w:p>
+    <w:p>
+      <w:pPr>
+        <w:tabs>
+          <w:tab w:val="left" w:pos="2206"/>
+        </w:tabs>
+      </w:pPr>
+      <w:r>
+        <w:rPr>
+          <w:noProof/>
+        </w:rPr>
+        <w:drawing>
+          <wp:inline distT="0" distB="0" distL="0" distR="0">
+            <wp:extent cx="5575350" cy="3038400"/>
+            <wp:effectExtent l="19050" t="0" r="6300" b="0"/>
+            <wp:docPr id="9" name="Imagen 6" descr="C:\Users\Dark\Greenshot\2014-10-10 20_20_08-Greenshot.jpg"/>
+            <wp:cNvGraphicFramePr>
+              <a:graphicFrameLocks xmlns:a="http://schemas.openxmlformats.org/drawingml/2006/main" noChangeAspect="1"/>
+            </wp:cNvGraphicFramePr>
+            <a:graphic xmlns:a="http://schemas.openxmlformats.org/drawingml/2006/main">
+              <a:graphicData uri="http://schemas.openxmlformats.org/drawingml/2006/picture">
+                <pic:pic xmlns:pic="http://schemas.openxmlformats.org/drawingml/2006/picture">
+                  <pic:nvPicPr>
+                    <pic:cNvPr id="0" name="Picture 6" descr="C:\Users\Dark\Greenshot\2014-10-10 20_20_08-Greenshot.jpg"/>
+                    <pic:cNvPicPr>
+                      <a:picLocks noChangeAspect="1" noChangeArrowheads="1"/>
+                    </pic:cNvPicPr>
+                  </pic:nvPicPr>
+                  <pic:blipFill>
+                    <a:blip r:embed="rId11"/>
+                    <a:srcRect/>
+                    <a:stretch>
+                      <a:fillRect/>
+                    </a:stretch>
+                  </pic:blipFill>
+                  <pic:spPr bwMode="auto">
+                    <a:xfrm>
+                      <a:off x="0" y="0"/>
+                      <a:ext cx="5581671" cy="3041845"/>
+                    </a:xfrm>
+                    <a:prstGeom prst="rect">
+                      <a:avLst/>
+                    </a:prstGeom>
+                    <a:noFill/>
+                    <a:ln w="9525">
+                      <a:noFill/>
+                      <a:miter lim="800000"/>
+                      <a:headEnd/>
+                      <a:tailEnd/>
+                    </a:ln>
+                  </pic:spPr>
+                </pic:pic>
+              </a:graphicData>
+            </a:graphic>
+          </wp:inline>
+        </w:drawing>
+      </w:r>
+    </w:p>
+    <w:p>
+      <w:pPr>
+        <w:tabs>
+          <w:tab w:val="left" w:pos="2206"/>
+        </w:tabs>
+      </w:pPr>
+      <w:r>
+        <w:rPr>
+          <w:noProof/>
+        </w:rPr>
+        <w:lastRenderedPageBreak/>
+        <w:drawing>
+          <wp:inline distT="0" distB="0" distL="0" distR="0">
+            <wp:extent cx="3804150" cy="2973121"/>
+            <wp:effectExtent l="19050" t="0" r="5850" b="0"/>
+            <wp:docPr id="11" name="Imagen 8" descr="C:\Users\Dark\Greenshot\2014-10-10 20_28_53-Greenshot.jpg"/>
+            <wp:cNvGraphicFramePr>
+              <a:graphicFrameLocks xmlns:a="http://schemas.openxmlformats.org/drawingml/2006/main" noChangeAspect="1"/>
+            </wp:cNvGraphicFramePr>
+            <a:graphic xmlns:a="http://schemas.openxmlformats.org/drawingml/2006/main">
+              <a:graphicData uri="http://schemas.openxmlformats.org/drawingml/2006/picture">
+                <pic:pic xmlns:pic="http://schemas.openxmlformats.org/drawingml/2006/picture">
+                  <pic:nvPicPr>
+                    <pic:cNvPr id="0" name="Picture 8" descr="C:\Users\Dark\Greenshot\2014-10-10 20_28_53-Greenshot.jpg"/>
+                    <pic:cNvPicPr>
+                      <a:picLocks noChangeAspect="1" noChangeArrowheads="1"/>
+                    </pic:cNvPicPr>
+                  </pic:nvPicPr>
+                  <pic:blipFill>
+                    <a:blip r:embed="rId12"/>
+                    <a:srcRect/>
+                    <a:stretch>
+                      <a:fillRect/>
+                    </a:stretch>
+                  </pic:blipFill>
+                  <pic:spPr bwMode="auto">
+                    <a:xfrm>
+                      <a:off x="0" y="0"/>
+                      <a:ext cx="3804150" cy="2973121"/>
+                    </a:xfrm>
+                    <a:prstGeom prst="rect">
+                      <a:avLst/>
+                    </a:prstGeom>
+                    <a:noFill/>
+                    <a:ln w="9525">
+                      <a:noFill/>
+                      <a:miter lim="800000"/>
+                      <a:headEnd/>
+                      <a:tailEnd/>
+                    </a:ln>
+                  </pic:spPr>
+                </pic:pic>
+              </a:graphicData>
+            </a:graphic>
+          </wp:inline>
+        </w:drawing>
+      </w:r>
+    </w:p>
+    <w:p>
+      <w:pPr>
+        <w:tabs>
+          <w:tab w:val="left" w:pos="2206"/>
+        </w:tabs>
+        <w:rPr>
+          <w:u w:val="single"/>
+        </w:rPr>
+      </w:pPr>
+      <w:r>
+        <w:rPr>
+          <w:u w:val="single"/>
+        </w:rPr>
+        <w:t>Diagramas de secuencia</w:t>
+      </w:r>
+    </w:p>
+    <w:p>
+      <w:pPr>
+        <w:pStyle w:val="Sinespaciado"/>
+      </w:pPr>
+      <w:proofErr w:type="spellStart"/>
+      <w:r>
+        <w:t>Login</w:t>
+      </w:r>
+      <w:proofErr w:type="spellEnd"/>
+    </w:p>
+    <w:p>
+      <w:pPr>
+        <w:pStyle w:val="Sinespaciado"/>
+      </w:pPr>
+      <w:r>
+        <w:rPr>
+          <w:noProof/>
+        </w:rPr>
+        <w:drawing>
+          <wp:inline distT="0" distB="0" distL="0" distR="0">
+            <wp:extent cx="4118400" cy="2312720"/>
+            <wp:effectExtent l="0" t="0" r="0" b="0"/>
+            <wp:docPr id="13" name="Imagen 10" descr="C:\Users\Dark\Downloads\DS Login.png"/>
+            <wp:cNvGraphicFramePr>
+              <a:graphicFrameLocks xmlns:a="http://schemas.openxmlformats.org/drawingml/2006/main" noChangeAspect="1"/>
+            </wp:cNvGraphicFramePr>
+            <a:graphic xmlns:a="http://schemas.openxmlformats.org/drawingml/2006/main">
+              <a:graphicData uri="http://schemas.openxmlformats.org/drawingml/2006/picture">
+                <pic:pic xmlns:pic="http://schemas.openxmlformats.org/drawingml/2006/picture">
+                  <pic:nvPicPr>
+                    <pic:cNvPr id="0" name="Picture 10" descr="C:\Users\Dark\Downloads\DS Login.png"/>
+                    <pic:cNvPicPr>
+                      <a:picLocks noChangeAspect="1" noChangeArrowheads="1"/>
+                    </pic:cNvPicPr>
+                  </pic:nvPicPr>
+                  <pic:blipFill>
+                    <a:blip r:embed="rId13"/>
+                    <a:srcRect/>
+                    <a:stretch>
+                      <a:fillRect/>
+                    </a:stretch>
+                  </pic:blipFill>
+                  <pic:spPr bwMode="auto">
+                    <a:xfrm>
+                      <a:off x="0" y="0"/>
+                      <a:ext cx="4120078" cy="2313662"/>
+                    </a:xfrm>
+                    <a:prstGeom prst="rect">
+                      <a:avLst/>
+                    </a:prstGeom>
+                    <a:noFill/>
+                    <a:ln w="9525">
+                      <a:noFill/>
+                      <a:miter lim="800000"/>
+                      <a:headEnd/>
+                      <a:tailEnd/>
+                    </a:ln>
+                  </pic:spPr>
+                </pic:pic>
+              </a:graphicData>
+            </a:graphic>
+          </wp:inline>
+        </w:drawing>
+      </w:r>
+    </w:p>
+    <w:p>
+      <w:pPr>
+        <w:pStyle w:val="Sinespaciado"/>
+      </w:pPr>
+      <w:r>
+        <w:t>Consultar Pedido</w:t>
+      </w:r>
+    </w:p>
+    <w:p>
+      <w:pPr>
+        <w:pStyle w:val="Sinespaciado"/>
+      </w:pPr>
+      <w:r>
+        <w:rPr>
+          <w:noProof/>
+        </w:rPr>
+        <w:drawing>
+          <wp:inline distT="0" distB="0" distL="0" distR="0">
+            <wp:extent cx="4168800" cy="2727242"/>
+            <wp:effectExtent l="0" t="0" r="0" b="0"/>
+            <wp:docPr id="14" name="Imagen 11" descr="C:\Users\Dark\Downloads\DS ConsultaPedido.png"/>
+            <wp:cNvGraphicFramePr>
+              <a:graphicFrameLocks xmlns:a="http://schemas.openxmlformats.org/drawingml/2006/main" noChangeAspect="1"/>
+            </wp:cNvGraphicFramePr>
+            <a:graphic xmlns:a="http://schemas.openxmlformats.org/drawingml/2006/main">
+              <a:graphicData uri="http://schemas.openxmlformats.org/drawingml/2006/picture">
+                <pic:pic xmlns:pic="http://schemas.openxmlformats.org/drawingml/2006/picture">
+                  <pic:nvPicPr>
+                    <pic:cNvPr id="0" name="Picture 11" descr="C:\Users\Dark\Downloads\DS ConsultaPedido.png"/>
+                    <pic:cNvPicPr>
+                      <a:picLocks noChangeAspect="1" noChangeArrowheads="1"/>
+                    </pic:cNvPicPr>
+                  </pic:nvPicPr>
+                  <pic:blipFill>
+                    <a:blip r:embed="rId14"/>
+                    <a:srcRect/>
+                    <a:stretch>
+                      <a:fillRect/>
+                    </a:stretch>
+                  </pic:blipFill>
+                  <pic:spPr bwMode="auto">
+                    <a:xfrm>
+                      <a:off x="0" y="0"/>
+                      <a:ext cx="4168831" cy="2727262"/>
+                    </a:xfrm>
+                    <a:prstGeom prst="rect">
+                      <a:avLst/>
+                    </a:prstGeom>
+                    <a:noFill/>
+                    <a:ln w="9525">
+                      <a:noFill/>
+                      <a:miter lim="800000"/>
+                      <a:headEnd/>
+                      <a:tailEnd/>
+                    </a:ln>
+                  </pic:spPr>
+                </pic:pic>
+              </a:graphicData>
+            </a:graphic>
+          </wp:inline>
+        </w:drawing>
+      </w:r>
+    </w:p>
+    <w:p>
+      <w:pPr>
+        <w:pStyle w:val="Sinespaciado"/>
+      </w:pPr>
+      <w:r>
+        <w:lastRenderedPageBreak/>
+        <w:t>Generar Pedido</w:t>
+      </w:r>
+    </w:p>
+    <w:p>
+      <w:pPr>
+        <w:pStyle w:val="Sinespaciado"/>
+      </w:pPr>
+      <w:r>
+        <w:rPr>
+          <w:noProof/>
+        </w:rPr>
+        <w:drawing>
+          <wp:inline distT="0" distB="0" distL="0" distR="0">
+            <wp:extent cx="4366219" cy="2534400"/>
+            <wp:effectExtent l="0" t="0" r="0" b="0"/>
+            <wp:docPr id="15" name="Imagen 12" descr="C:\Users\Dark\Downloads\DS Generar Pedido.png"/>
+            <wp:cNvGraphicFramePr>
+              <a:graphicFrameLocks xmlns:a="http://schemas.openxmlformats.org/drawingml/2006/main" noChangeAspect="1"/>
+            </wp:cNvGraphicFramePr>
+            <a:graphic xmlns:a="http://schemas.openxmlformats.org/drawingml/2006/main">
+              <a:graphicData uri="http://schemas.openxmlformats.org/drawingml/2006/picture">
+                <pic:pic xmlns:pic="http://schemas.openxmlformats.org/drawingml/2006/picture">
+                  <pic:nvPicPr>
+                    <pic:cNvPr id="0" name="Picture 12" descr="C:\Users\Dark\Downloads\DS Generar Pedido.png"/>
+                    <pic:cNvPicPr>
+                      <a:picLocks noChangeAspect="1" noChangeArrowheads="1"/>
+                    </pic:cNvPicPr>
+                  </pic:nvPicPr>
+                  <pic:blipFill>
+                    <a:blip r:embed="rId15"/>
+                    <a:srcRect/>
+                    <a:stretch>
+                      <a:fillRect/>
+                    </a:stretch>
+                  </pic:blipFill>
+                  <pic:spPr bwMode="auto">
+                    <a:xfrm>
+                      <a:off x="0" y="0"/>
+                      <a:ext cx="4369687" cy="2536413"/>
+                    </a:xfrm>
+                    <a:prstGeom prst="rect">
+                      <a:avLst/>
+                    </a:prstGeom>
+                    <a:noFill/>
+                    <a:ln w="9525">
+                      <a:noFill/>
+                      <a:miter lim="800000"/>
+                      <a:headEnd/>
+                      <a:tailEnd/>
+                    </a:ln>
+                  </pic:spPr>
+                </pic:pic>
+              </a:graphicData>
+            </a:graphic>
+          </wp:inline>
+        </w:drawing>
+      </w:r>
+    </w:p>
+    <w:p>
+      <w:pPr>
+        <w:pStyle w:val="Sinespaciado"/>
+      </w:pPr>
+      <w:r>
+        <w:t>Agregar Video</w:t>
+      </w:r>
+    </w:p>
+    <w:p>
+      <w:pPr>
+        <w:pStyle w:val="Sinespaciado"/>
+      </w:pPr>
+      <w:r>
+        <w:rPr>
+          <w:noProof/>
+        </w:rPr>
+        <w:drawing>
+          <wp:inline distT="0" distB="0" distL="0" distR="0">
+            <wp:extent cx="4655414" cy="3456000"/>
+            <wp:effectExtent l="0" t="0" r="0" b="0"/>
+            <wp:docPr id="16" name="Imagen 13" descr="C:\Users\Dark\Downloads\DS AgregarVideo.png"/>
+            <wp:cNvGraphicFramePr>
+              <a:graphicFrameLocks xmlns:a="http://schemas.openxmlformats.org/drawingml/2006/main" noChangeAspect="1"/>
+            </wp:cNvGraphicFramePr>
+            <a:graphic xmlns:a="http://schemas.openxmlformats.org/drawingml/2006/main">
+              <a:graphicData uri="http://schemas.openxmlformats.org/drawingml/2006/picture">
+                <pic:pic xmlns:pic="http://schemas.openxmlformats.org/drawingml/2006/picture">
+                  <pic:nvPicPr>
+                    <pic:cNvPr id="0" name="Picture 13" descr="C:\Users\Dark\Downloads\DS AgregarVideo.png"/>
+                    <pic:cNvPicPr>
+                      <a:picLocks noChangeAspect="1" noChangeArrowheads="1"/>
+                    </pic:cNvPicPr>
+                  </pic:nvPicPr>
+                  <pic:blipFill>
+                    <a:blip r:embed="rId16"/>
+                    <a:srcRect/>
+                    <a:stretch>
+                      <a:fillRect/>
+                    </a:stretch>
+                  </pic:blipFill>
+                  <pic:spPr bwMode="auto">
+                    <a:xfrm>
+                      <a:off x="0" y="0"/>
+                      <a:ext cx="4655448" cy="3456026"/>
+                    </a:xfrm>
+                    <a:prstGeom prst="rect">
+                      <a:avLst/>
+                    </a:prstGeom>
+                    <a:noFill/>
+                    <a:ln w="9525">
+                      <a:noFill/>
+                      <a:miter lim="800000"/>
+                      <a:headEnd/>
+                      <a:tailEnd/>
+                    </a:ln>
+                  </pic:spPr>
+                </pic:pic>
+              </a:graphicData>
+            </a:graphic>
+          </wp:inline>
+        </w:drawing>
+      </w:r>
+    </w:p>
+    <w:p>
+      <w:pPr>
+        <w:pStyle w:val="Sinespaciado"/>
+      </w:pPr>
+      <w:r>
+        <w:t>Cargar  Video</w:t>
+      </w:r>
+    </w:p>
+    <w:p>
+      <w:pPr>
+        <w:pStyle w:val="Sinespaciado"/>
+      </w:pPr>
+      <w:r>
+        <w:rPr>
+          <w:noProof/>
+        </w:rPr>
+        <w:lastRenderedPageBreak/>
+        <w:drawing>
+          <wp:inline distT="0" distB="0" distL="0" distR="0">
+            <wp:extent cx="4111200" cy="3051997"/>
+            <wp:effectExtent l="0" t="0" r="0" b="0"/>
+            <wp:docPr id="17" name="Imagen 14" descr="C:\Users\Dark\Downloads\DS CargarVideo.png"/>
+            <wp:cNvGraphicFramePr>
+              <a:graphicFrameLocks xmlns:a="http://schemas.openxmlformats.org/drawingml/2006/main" noChangeAspect="1"/>
+            </wp:cNvGraphicFramePr>
+            <a:graphic xmlns:a="http://schemas.openxmlformats.org/drawingml/2006/main">
+              <a:graphicData uri="http://schemas.openxmlformats.org/drawingml/2006/picture">
+                <pic:pic xmlns:pic="http://schemas.openxmlformats.org/drawingml/2006/picture">
+                  <pic:nvPicPr>
+                    <pic:cNvPr id="0" name="Picture 14" descr="C:\Users\Dark\Downloads\DS CargarVideo.png"/>
+                    <pic:cNvPicPr>
+                      <a:picLocks noChangeAspect="1" noChangeArrowheads="1"/>
+                    </pic:cNvPicPr>
+                  </pic:nvPicPr>
+                  <pic:blipFill>
+                    <a:blip r:embed="rId17"/>
+                    <a:srcRect/>
+                    <a:stretch>
+                      <a:fillRect/>
+                    </a:stretch>
+                  </pic:blipFill>
+                  <pic:spPr bwMode="auto">
+                    <a:xfrm>
+                      <a:off x="0" y="0"/>
+                      <a:ext cx="4111230" cy="3052020"/>
+                    </a:xfrm>
+                    <a:prstGeom prst="rect">
+                      <a:avLst/>
+                    </a:prstGeom>
+                    <a:noFill/>
+                    <a:ln w="9525">
+                      <a:noFill/>
+                      <a:miter lim="800000"/>
+                      <a:headEnd/>
+                      <a:tailEnd/>
+                    </a:ln>
+                  </pic:spPr>
+                </pic:pic>
+              </a:graphicData>
+            </a:graphic>
+          </wp:inline>
+        </w:drawing>
+      </w:r>
+    </w:p>
+    <w:p>
+      <w:pPr>
+        <w:pStyle w:val="Sinespaciado"/>
+      </w:pPr>
+      <w:r>
+        <w:t>Eliminar Video</w:t>
+      </w:r>
+    </w:p>
+    <w:p>
+      <w:pPr>
+        <w:pStyle w:val="Sinespaciado"/>
+      </w:pPr>
+      <w:r>
+        <w:rPr>
+          <w:noProof/>
+        </w:rPr>
+        <w:drawing>
+          <wp:inline distT="0" distB="0" distL="0" distR="0">
+            <wp:extent cx="4212000" cy="3041502"/>
+            <wp:effectExtent l="0" t="0" r="0" b="0"/>
+            <wp:docPr id="18" name="Imagen 15" descr="C:\Users\Dark\Downloads\DS ElminarVideo.png"/>
+            <wp:cNvGraphicFramePr>
+              <a:graphicFrameLocks xmlns:a="http://schemas.openxmlformats.org/drawingml/2006/main" noChangeAspect="1"/>
+            </wp:cNvGraphicFramePr>
+            <a:graphic xmlns:a="http://schemas.openxmlformats.org/drawingml/2006/main">
+              <a:graphicData uri="http://schemas.openxmlformats.org/drawingml/2006/picture">
+                <pic:pic xmlns:pic="http://schemas.openxmlformats.org/drawingml/2006/picture">
+                  <pic:nvPicPr>
+                    <pic:cNvPr id="0" name="Picture 15" descr="C:\Users\Dark\Downloads\DS ElminarVideo.png"/>
+                    <pic:cNvPicPr>
+                      <a:picLocks noChangeAspect="1" noChangeArrowheads="1"/>
+                    </pic:cNvPicPr>
+                  </pic:nvPicPr>
+                  <pic:blipFill>
+                    <a:blip r:embed="rId18"/>
+                    <a:srcRect/>
+                    <a:stretch>
+                      <a:fillRect/>
+                    </a:stretch>
+                  </pic:blipFill>
+                  <pic:spPr bwMode="auto">
+                    <a:xfrm>
+                      <a:off x="0" y="0"/>
+                      <a:ext cx="4212031" cy="3041525"/>
+                    </a:xfrm>
+                    <a:prstGeom prst="rect">
+                      <a:avLst/>
+                    </a:prstGeom>
+                    <a:noFill/>
+                    <a:ln w="9525">
+                      <a:noFill/>
+                      <a:miter lim="800000"/>
+                      <a:headEnd/>
+                      <a:tailEnd/>
+                    </a:ln>
+                  </pic:spPr>
+                </pic:pic>
+              </a:graphicData>
+            </a:graphic>
+          </wp:inline>
+        </w:drawing>
+      </w:r>
+    </w:p>
+    <w:p>
+      <w:pPr>
+        <w:pStyle w:val="Sinespaciado"/>
+      </w:pPr>
+      <w:r>
+        <w:t>Modificar Precio</w:t>
+      </w:r>
+    </w:p>
+    <w:p>
+      <w:pPr>
+        <w:pStyle w:val="Sinespaciado"/>
+      </w:pPr>
+      <w:r>
+        <w:rPr>
+          <w:noProof/>
+        </w:rPr>
+        <w:lastRenderedPageBreak/>
+        <w:drawing>
+          <wp:inline distT="0" distB="0" distL="0" distR="0">
+            <wp:extent cx="4528800" cy="3577722"/>
+            <wp:effectExtent l="0" t="0" r="0" b="0"/>
+            <wp:docPr id="19" name="Imagen 16" descr="C:\Users\Dark\Downloads\DS ModificarPrecio (1).png"/>
+            <wp:cNvGraphicFramePr>
+              <a:graphicFrameLocks xmlns:a="http://schemas.openxmlformats.org/drawingml/2006/main" noChangeAspect="1"/>
+            </wp:cNvGraphicFramePr>
+            <a:graphic xmlns:a="http://schemas.openxmlformats.org/drawingml/2006/main">
+              <a:graphicData uri="http://schemas.openxmlformats.org/drawingml/2006/picture">
+                <pic:pic xmlns:pic="http://schemas.openxmlformats.org/drawingml/2006/picture">
+                  <pic:nvPicPr>
+                    <pic:cNvPr id="0" name="Picture 16" descr="C:\Users\Dark\Downloads\DS ModificarPrecio (1).png"/>
+                    <pic:cNvPicPr>
+                      <a:picLocks noChangeAspect="1" noChangeArrowheads="1"/>
+                    </pic:cNvPicPr>
+                  </pic:nvPicPr>
+                  <pic:blipFill>
+                    <a:blip r:embed="rId19"/>
+                    <a:srcRect/>
+                    <a:stretch>
+                      <a:fillRect/>
+                    </a:stretch>
+                  </pic:blipFill>
+                  <pic:spPr bwMode="auto">
+                    <a:xfrm>
+                      <a:off x="0" y="0"/>
+                      <a:ext cx="4532621" cy="3580740"/>
+                    </a:xfrm>
+                    <a:prstGeom prst="rect">
+                      <a:avLst/>
+                    </a:prstGeom>
+                    <a:noFill/>
+                    <a:ln w="9525">
+                      <a:noFill/>
+                      <a:miter lim="800000"/>
+                      <a:headEnd/>
+                      <a:tailEnd/>
+                    </a:ln>
+                  </pic:spPr>
+                </pic:pic>
+              </a:graphicData>
+            </a:graphic>
+          </wp:inline>
+        </w:drawing>
+      </w:r>
+    </w:p>
+    <w:p>
+      <w:pPr>
+        <w:pStyle w:val="Sinespaciado"/>
+      </w:pPr>
+      <w:r>
+        <w:t>Alta de pedido</w:t>
+      </w:r>
+    </w:p>
+    <w:p>
+      <w:pPr>
+        <w:pStyle w:val="Sinespaciado"/>
+        <w:rPr>
+          <w:color w:val="000000" w:themeColor="text1"/>
+        </w:rPr>
+      </w:pPr>
+      <w:r>
+        <w:rPr>
+          <w:noProof/>
+          <w:color w:val="000000" w:themeColor="text1"/>
+        </w:rPr>
+        <w:drawing>
+          <wp:inline distT="0" distB="0" distL="0" distR="0">
+            <wp:extent cx="4829132" cy="2930400"/>
+            <wp:effectExtent l="0" t="0" r="0" b="0"/>
+            <wp:docPr id="20" name="Imagen 17" descr="C:\Users\Dark\Downloads\DS AltaPedido.png"/>
+            <wp:cNvGraphicFramePr>
+              <a:graphicFrameLocks xmlns:a="http://schemas.openxmlformats.org/drawingml/2006/main" noChangeAspect="1"/>
+            </wp:cNvGraphicFramePr>
+            <a:graphic xmlns:a="http://schemas.openxmlformats.org/drawingml/2006/main">
+              <a:graphicData uri="http://schemas.openxmlformats.org/drawingml/2006/picture">
+                <pic:pic xmlns:pic="http://schemas.openxmlformats.org/drawingml/2006/picture">
+                  <pic:nvPicPr>
+                    <pic:cNvPr id="0" name="Picture 17" descr="C:\Users\Dark\Downloads\DS AltaPedido.png"/>
+                    <pic:cNvPicPr>
+                      <a:picLocks noChangeAspect="1" noChangeArrowheads="1"/>
+                    </pic:cNvPicPr>
+                  </pic:nvPicPr>
+                  <pic:blipFill>
+                    <a:blip r:embed="rId20"/>
+                    <a:srcRect/>
+                    <a:stretch>
+                      <a:fillRect/>
+                    </a:stretch>
+                  </pic:blipFill>
+                  <pic:spPr bwMode="auto">
+                    <a:xfrm>
+                      <a:off x="0" y="0"/>
+                      <a:ext cx="4830366" cy="2931149"/>
+                    </a:xfrm>
+                    <a:prstGeom prst="rect">
+                      <a:avLst/>
+                    </a:prstGeom>
+                    <a:noFill/>
+                    <a:ln w="9525">
+                      <a:noFill/>
+                      <a:miter lim="800000"/>
+                      <a:headEnd/>
+                      <a:tailEnd/>
+                    </a:ln>
+                  </pic:spPr>
+                </pic:pic>
+              </a:graphicData>
+            </a:graphic>
+          </wp:inline>
+        </w:drawing>
+      </w:r>
+    </w:p>
+    <w:p>
+      <w:pPr>
+        <w:pStyle w:val="Sinespaciado"/>
+      </w:pPr>
+      <w:r>
+        <w:t>Modificar Pedido</w:t>
+      </w:r>
+    </w:p>
+    <w:p>
+      <w:pPr>
+        <w:pStyle w:val="Sinespaciado"/>
+        <w:rPr>
+          <w:color w:val="000000" w:themeColor="text1"/>
+        </w:rPr>
+      </w:pPr>
+      <w:r>
+        <w:rPr>
+          <w:noProof/>
+          <w:color w:val="000000" w:themeColor="text1"/>
+        </w:rPr>
+        <w:lastRenderedPageBreak/>
+        <w:drawing>
+          <wp:inline distT="0" distB="0" distL="0" distR="0">
+            <wp:extent cx="4695514" cy="3455219"/>
+            <wp:effectExtent l="0" t="0" r="0" b="0"/>
+            <wp:docPr id="21" name="Imagen 18" descr="C:\Users\Dark\Downloads\DS ModificarPedido.png"/>
+            <wp:cNvGraphicFramePr>
+              <a:graphicFrameLocks xmlns:a="http://schemas.openxmlformats.org/drawingml/2006/main" noChangeAspect="1"/>
+            </wp:cNvGraphicFramePr>
+            <a:graphic xmlns:a="http://schemas.openxmlformats.org/drawingml/2006/main">
+              <a:graphicData uri="http://schemas.openxmlformats.org/drawingml/2006/picture">
+                <pic:pic xmlns:pic="http://schemas.openxmlformats.org/drawingml/2006/picture">
+                  <pic:nvPicPr>
+                    <pic:cNvPr id="0" name="Picture 18" descr="C:\Users\Dark\Downloads\DS ModificarPedido.png"/>
+                    <pic:cNvPicPr>
+                      <a:picLocks noChangeAspect="1" noChangeArrowheads="1"/>
+                    </pic:cNvPicPr>
+                  </pic:nvPicPr>
+                  <pic:blipFill>
+                    <a:blip r:embed="rId21"/>
+                    <a:srcRect/>
+                    <a:stretch>
+                      <a:fillRect/>
+                    </a:stretch>
+                  </pic:blipFill>
+                  <pic:spPr bwMode="auto">
+                    <a:xfrm>
+                      <a:off x="0" y="0"/>
+                      <a:ext cx="4695549" cy="3455245"/>
+                    </a:xfrm>
+                    <a:prstGeom prst="rect">
+                      <a:avLst/>
+                    </a:prstGeom>
+                    <a:noFill/>
+                    <a:ln w="9525">
+                      <a:noFill/>
+                      <a:miter lim="800000"/>
+                      <a:headEnd/>
+                      <a:tailEnd/>
+                    </a:ln>
+                  </pic:spPr>
+                </pic:pic>
+              </a:graphicData>
+            </a:graphic>
+          </wp:inline>
+        </w:drawing>
+      </w:r>
+    </w:p>
+    <w:p>
+      <w:pPr>
+        <w:pStyle w:val="Sinespaciado"/>
+        <w:rPr>
+          <w:color w:val="000000" w:themeColor="text1"/>
+        </w:rPr>
+      </w:pPr>
+      <w:r>
+        <w:rPr>
+          <w:color w:val="000000" w:themeColor="text1"/>
+        </w:rPr>
+        <w:t>Consultar Pedido</w:t>
+      </w:r>
+    </w:p>
+    <w:p>
+      <w:pPr>
+        <w:pStyle w:val="Sinespaciado"/>
+      </w:pPr>
+      <w:r>
+        <w:rPr>
+          <w:noProof/>
+        </w:rPr>
+        <w:drawing>
+          <wp:inline distT="0" distB="0" distL="0" distR="0">
+            <wp:extent cx="4596976" cy="3214925"/>
+            <wp:effectExtent l="0" t="0" r="0" b="0"/>
+            <wp:docPr id="22" name="Imagen 19" descr="C:\Users\Dark\Downloads\DS ConsultarPedido.png"/>
+            <wp:cNvGraphicFramePr>
+              <a:graphicFrameLocks xmlns:a="http://schemas.openxmlformats.org/drawingml/2006/main" noChangeAspect="1"/>
+            </wp:cNvGraphicFramePr>
+            <a:graphic xmlns:a="http://schemas.openxmlformats.org/drawingml/2006/main">
+              <a:graphicData uri="http://schemas.openxmlformats.org/drawingml/2006/picture">
+                <pic:pic xmlns:pic="http://schemas.openxmlformats.org/drawingml/2006/picture">
+                  <pic:nvPicPr>
+                    <pic:cNvPr id="0" name="Picture 19" descr="C:\Users\Dark\Downloads\DS ConsultarPedido.png"/>
+                    <pic:cNvPicPr>
+                      <a:picLocks noChangeAspect="1" noChangeArrowheads="1"/>
+                    </pic:cNvPicPr>
+                  </pic:nvPicPr>
+                  <pic:blipFill>
+                    <a:blip r:embed="rId22"/>
+                    <a:srcRect/>
+                    <a:stretch>
+                      <a:fillRect/>
+                    </a:stretch>
+                  </pic:blipFill>
+                  <pic:spPr bwMode="auto">
+                    <a:xfrm>
+                      <a:off x="0" y="0"/>
+                      <a:ext cx="4597010" cy="3214949"/>
+                    </a:xfrm>
+                    <a:prstGeom prst="rect">
+                      <a:avLst/>
+                    </a:prstGeom>
+                    <a:noFill/>
+                    <a:ln w="9525">
+                      <a:noFill/>
+                      <a:miter lim="800000"/>
+                      <a:headEnd/>
+                      <a:tailEnd/>
+                    </a:ln>
+                  </pic:spPr>
+                </pic:pic>
+              </a:graphicData>
+            </a:graphic>
+          </wp:inline>
+        </w:drawing>
+      </w:r>
+    </w:p>
+    <w:p>
+      <w:pPr>
+        <w:pStyle w:val="Sinespaciado"/>
+      </w:pPr>
+      <w:r>
+        <w:t>Consultar Diarios Digitales</w:t>
+      </w:r>
+    </w:p>
+    <w:p>
+      <w:pPr>
+        <w:pStyle w:val="Sinespaciado"/>
+        <w:rPr>
+          <w:color w:val="000000" w:themeColor="text1"/>
+        </w:rPr>
+      </w:pPr>
+      <w:r>
+        <w:rPr>
+          <w:noProof/>
+          <w:color w:val="000000" w:themeColor="text1"/>
+        </w:rPr>
+        <w:lastRenderedPageBreak/>
+        <w:drawing>
+          <wp:inline distT="0" distB="0" distL="0" distR="0">
+            <wp:extent cx="4584759" cy="2836800"/>
+            <wp:effectExtent l="0" t="0" r="6291" b="0"/>
+            <wp:docPr id="23" name="Imagen 20" descr="C:\Users\Dark\Downloads\DS ConsultarDiario.png"/>
+            <wp:cNvGraphicFramePr>
+              <a:graphicFrameLocks xmlns:a="http://schemas.openxmlformats.org/drawingml/2006/main" noChangeAspect="1"/>
+            </wp:cNvGraphicFramePr>
+            <a:graphic xmlns:a="http://schemas.openxmlformats.org/drawingml/2006/main">
+              <a:graphicData uri="http://schemas.openxmlformats.org/drawingml/2006/picture">
+                <pic:pic xmlns:pic="http://schemas.openxmlformats.org/drawingml/2006/picture">
+                  <pic:nvPicPr>
+                    <pic:cNvPr id="0" name="Picture 20" descr="C:\Users\Dark\Downloads\DS ConsultarDiario.png"/>
+                    <pic:cNvPicPr>
+                      <a:picLocks noChangeAspect="1" noChangeArrowheads="1"/>
+                    </pic:cNvPicPr>
+                  </pic:nvPicPr>
+                  <pic:blipFill>
+                    <a:blip r:embed="rId23"/>
+                    <a:srcRect/>
+                    <a:stretch>
+                      <a:fillRect/>
+                    </a:stretch>
+                  </pic:blipFill>
+                  <pic:spPr bwMode="auto">
+                    <a:xfrm>
+                      <a:off x="0" y="0"/>
+                      <a:ext cx="4585379" cy="2837183"/>
+                    </a:xfrm>
+                    <a:prstGeom prst="rect">
+                      <a:avLst/>
+                    </a:prstGeom>
+                    <a:noFill/>
+                    <a:ln w="9525">
+                      <a:noFill/>
+                      <a:miter lim="800000"/>
+                      <a:headEnd/>
+                      <a:tailEnd/>
+                    </a:ln>
+                  </pic:spPr>
+                </pic:pic>
+              </a:graphicData>
+            </a:graphic>
+          </wp:inline>
+        </w:drawing>
+      </w:r>
+    </w:p>
+    <w:p>
+      <w:pPr>
+        <w:pStyle w:val="Sinespaciado"/>
+      </w:pPr>
+      <w:r>
+        <w:t>Consultar Video</w:t>
+      </w:r>
+    </w:p>
+    <w:p>
+      <w:pPr>
+        <w:pStyle w:val="Sinespaciado"/>
+        <w:rPr>
+          <w:color w:val="000000" w:themeColor="text1"/>
+        </w:rPr>
+      </w:pPr>
+      <w:r>
+        <w:rPr>
+          <w:noProof/>
+          <w:color w:val="000000" w:themeColor="text1"/>
+        </w:rPr>
+        <w:drawing>
+          <wp:inline distT="0" distB="0" distL="0" distR="0">
+            <wp:extent cx="4927415" cy="3290400"/>
+            <wp:effectExtent l="0" t="0" r="6535" b="0"/>
+            <wp:docPr id="24" name="Imagen 21" descr="C:\Users\Dark\Downloads\DS ConsultarVideo.png"/>
+            <wp:cNvGraphicFramePr>
+              <a:graphicFrameLocks xmlns:a="http://schemas.openxmlformats.org/drawingml/2006/main" noChangeAspect="1"/>
+            </wp:cNvGraphicFramePr>
+            <a:graphic xmlns:a="http://schemas.openxmlformats.org/drawingml/2006/main">
+              <a:graphicData uri="http://schemas.openxmlformats.org/drawingml/2006/picture">
+                <pic:pic xmlns:pic="http://schemas.openxmlformats.org/drawingml/2006/picture">
+                  <pic:nvPicPr>
+                    <pic:cNvPr id="0" name="Picture 21" descr="C:\Users\Dark\Downloads\DS ConsultarVideo.png"/>
+                    <pic:cNvPicPr>
+                      <a:picLocks noChangeAspect="1" noChangeArrowheads="1"/>
+                    </pic:cNvPicPr>
+                  </pic:nvPicPr>
+                  <pic:blipFill>
+                    <a:blip r:embed="rId24"/>
+                    <a:srcRect/>
+                    <a:stretch>
+                      <a:fillRect/>
+                    </a:stretch>
+                  </pic:blipFill>
+                  <pic:spPr bwMode="auto">
+                    <a:xfrm>
+                      <a:off x="0" y="0"/>
+                      <a:ext cx="4927451" cy="3290424"/>
+                    </a:xfrm>
+                    <a:prstGeom prst="rect">
+                      <a:avLst/>
+                    </a:prstGeom>
+                    <a:noFill/>
+                    <a:ln w="9525">
+                      <a:noFill/>
+                      <a:miter lim="800000"/>
+                      <a:headEnd/>
+                      <a:tailEnd/>
+                    </a:ln>
+                  </pic:spPr>
+                </pic:pic>
+              </a:graphicData>
+            </a:graphic>
+          </wp:inline>
+        </w:drawing>
+      </w:r>
+    </w:p>
+    <w:p>
+      <w:pPr>
+        <w:pStyle w:val="Sinespaciado"/>
+        <w:rPr>
+          <w:color w:val="000000" w:themeColor="text1"/>
+        </w:rPr>
+      </w:pPr>
+      <w:r>
+        <w:t>Navegar Carta Gourmet</w:t>
+      </w:r>
+    </w:p>
+    <w:p>
+      <w:pPr>
+        <w:tabs>
+          <w:tab w:val="left" w:pos="2206"/>
+        </w:tabs>
+      </w:pPr>
+      <w:r>
+        <w:rPr>
+          <w:noProof/>
+        </w:rPr>
+        <w:lastRenderedPageBreak/>
+        <w:drawing>
+          <wp:inline distT="0" distB="0" distL="0" distR="0">
+            <wp:extent cx="4468547" cy="3561335"/>
+            <wp:effectExtent l="0" t="0" r="0" b="0"/>
+            <wp:docPr id="25" name="Imagen 22" descr="C:\Users\Dark\Downloads\DS NavegarCarta.png"/>
+            <wp:cNvGraphicFramePr>
+              <a:graphicFrameLocks xmlns:a="http://schemas.openxmlformats.org/drawingml/2006/main" noChangeAspect="1"/>
+            </wp:cNvGraphicFramePr>
+            <a:graphic xmlns:a="http://schemas.openxmlformats.org/drawingml/2006/main">
+              <a:graphicData uri="http://schemas.openxmlformats.org/drawingml/2006/picture">
+                <pic:pic xmlns:pic="http://schemas.openxmlformats.org/drawingml/2006/picture">
+                  <pic:nvPicPr>
+                    <pic:cNvPr id="0" name="Picture 22" descr="C:\Users\Dark\Downloads\DS NavegarCarta.png"/>
+                    <pic:cNvPicPr>
+                      <a:picLocks noChangeAspect="1" noChangeArrowheads="1"/>
+                    </pic:cNvPicPr>
+                  </pic:nvPicPr>
+                  <pic:blipFill>
+                    <a:blip r:embed="rId25"/>
+                    <a:srcRect/>
+                    <a:stretch>
+                      <a:fillRect/>
+                    </a:stretch>
+                  </pic:blipFill>
+                  <pic:spPr bwMode="auto">
+                    <a:xfrm>
+                      <a:off x="0" y="0"/>
+                      <a:ext cx="4469473" cy="3562073"/>
+                    </a:xfrm>
+                    <a:prstGeom prst="rect">
+                      <a:avLst/>
+                    </a:prstGeom>
+                    <a:noFill/>
+                    <a:ln w="9525">
+                      <a:noFill/>
+                      <a:miter lim="800000"/>
+                      <a:headEnd/>
+                      <a:tailEnd/>
+                    </a:ln>
+                  </pic:spPr>
+                </pic:pic>
+              </a:graphicData>
+            </a:graphic>
+          </wp:inline>
+        </w:drawing>
+      </w:r>
+    </w:p>
+    <w:p>
+      <w:pPr>
+        <w:tabs>
+          <w:tab w:val="left" w:pos="2206"/>
+        </w:tabs>
+      </w:pPr>
+    </w:p>
+    <w:p>
+      <w:pPr>
+        <w:tabs>
+          <w:tab w:val="left" w:pos="2206"/>
+        </w:tabs>
+      </w:pPr>
+    </w:p>
+    <w:p>
+      <w:pPr>
+        <w:tabs>
+          <w:tab w:val="left" w:pos="2206"/>
+        </w:tabs>
       </w:pPr>
     </w:p>
     <w:p>
@@ -8142,7 +9444,6 @@
           <w:sz w:val="28"/>
           <w:szCs w:val="28"/>
         </w:rPr>
-        <w:lastRenderedPageBreak/>
         <w:t>PRUEBAS</w:t>
       </w:r>
     </w:p>
@@ -8265,7 +9566,7 @@
         </w:rPr>
         <w:t> </w:t>
       </w:r>
-      <w:hyperlink r:id="rId8" w:tooltip="Caso de uso" w:history="1">
+      <w:hyperlink r:id="rId26" w:tooltip="Caso de uso" w:history="1">
         <w:r>
           <w:rPr>
             <w:rStyle w:val="Hipervnculo"/>
@@ -8750,6 +10051,7 @@
               <w:rPr>
                 <w:b/>
               </w:rPr>
+              <w:lastRenderedPageBreak/>
               <w:t>Resultado esperado</w:t>
             </w:r>
           </w:p>
@@ -9541,6 +10843,7 @@
               <w:rPr>
                 <w:b/>
               </w:rPr>
+              <w:lastRenderedPageBreak/>
               <w:t>Datos de Prueba</w:t>
             </w:r>
           </w:p>
@@ -10520,6 +11823,7 @@
               <w:spacing w:line="240" w:lineRule="auto"/>
             </w:pPr>
             <w:r>
+              <w:lastRenderedPageBreak/>
               <w:t>Contraseña Incorrecta</w:t>
             </w:r>
           </w:p>
@@ -10582,6 +11886,7 @@
               <w:rPr>
                 <w:b/>
               </w:rPr>
+              <w:lastRenderedPageBreak/>
               <w:t>Pasos</w:t>
             </w:r>
           </w:p>
@@ -11388,6 +12693,7 @@
               <w:rPr>
                 <w:b/>
               </w:rPr>
+              <w:lastRenderedPageBreak/>
               <w:t>Actor</w:t>
             </w:r>
           </w:p>
@@ -12207,6 +13513,7 @@
               <w:rPr>
                 <w:b/>
               </w:rPr>
+              <w:lastRenderedPageBreak/>
               <w:t>Propósito</w:t>
             </w:r>
           </w:p>
@@ -13074,6 +14381,7 @@
               <w:rPr>
                 <w:b/>
               </w:rPr>
+              <w:lastRenderedPageBreak/>
               <w:t>Propósito</w:t>
             </w:r>
           </w:p>
@@ -13954,6 +15262,7 @@
               <w:rPr>
                 <w:b/>
               </w:rPr>
+              <w:lastRenderedPageBreak/>
               <w:t>Propósito</w:t>
             </w:r>
           </w:p>
@@ -14771,6 +16080,7 @@
           <w:color w:val="auto"/>
           <w:u w:val="single"/>
         </w:rPr>
+        <w:lastRenderedPageBreak/>
         <w:t>Eliminar Video-Sistema de Gestión de Pedido</w:t>
       </w:r>
     </w:p>
@@ -15668,6 +16978,7 @@
           <w:szCs w:val="28"/>
           <w:u w:val="single"/>
         </w:rPr>
+        <w:lastRenderedPageBreak/>
         <w:t>CPO17</w:t>
       </w:r>
       <w:r>
@@ -16082,7 +17393,6 @@
               <w:rPr>
                 <w:b/>
               </w:rPr>
-              <w:lastRenderedPageBreak/>
               <w:t>Resultado esperado</w:t>
             </w:r>
           </w:p>
@@ -21038,6 +22348,15 @@
       <w:u w:val="single"/>
     </w:rPr>
   </w:style>
+  <w:style w:type="paragraph" w:styleId="Sinespaciado">
+    <w:name w:val="No Spacing"/>
+    <w:uiPriority w:val="1"/>
+    <w:qFormat/>
+    <w:rsid w:val="004F4590"/>
+    <w:pPr>
+      <w:spacing w:after="0" w:line="240" w:lineRule="auto"/>
+    </w:pPr>
+  </w:style>
 </w:styles>
 </file>
 

</xml_diff>

<commit_message>
Actualizacion del marco teorico
</commit_message>
<xml_diff>
--- a/Documentacion/CAPITULO 6-DESARROLLO DEL PROTOTIPO DE REALIDAD AUMENTADA..docx
+++ b/Documentacion/CAPITULO 6-DESARROLLO DEL PROTOTIPO DE REALIDAD AUMENTADA..docx
@@ -2462,13 +2462,8 @@
               <w:pStyle w:val="Prrafodelista"/>
               <w:ind w:left="0"/>
             </w:pPr>
-            <w:proofErr w:type="spellStart"/>
-            <w:r>
-              <w:t>Login</w:t>
-            </w:r>
-            <w:proofErr w:type="spellEnd"/>
-            <w:r>
-              <w:t>.</w:t>
+            <w:r>
+              <w:t>Login.</w:t>
             </w:r>
           </w:p>
         </w:tc>
@@ -7922,9 +7917,206 @@
     </w:p>
     <w:p>
       <w:pPr>
+        <w:rPr>
+          <w:rFonts w:ascii="Arial" w:hAnsi="Arial" w:cs="Arial"/>
+          <w:b/>
+          <w:sz w:val="24"/>
+          <w:szCs w:val="24"/>
+          <w:u w:val="single"/>
+        </w:rPr>
+      </w:pPr>
+      <w:r>
+        <w:rPr>
+          <w:rFonts w:ascii="Arial" w:hAnsi="Arial" w:cs="Arial"/>
+          <w:b/>
+          <w:sz w:val="24"/>
+          <w:szCs w:val="24"/>
+          <w:u w:val="single"/>
+        </w:rPr>
+        <w:t>Arquitectura de la aplicación</w:t>
+      </w:r>
+    </w:p>
+    <w:p>
+      <w:pPr>
+        <w:spacing w:after="0" w:line="240" w:lineRule="auto"/>
+        <w:jc w:val="both"/>
+        <w:rPr>
+          <w:rFonts w:ascii="Arial" w:hAnsi="Arial" w:cs="Arial"/>
+          <w:sz w:val="24"/>
+          <w:szCs w:val="24"/>
+        </w:rPr>
+      </w:pPr>
+      <w:r>
+        <w:rPr>
+          <w:rFonts w:ascii="Arial" w:hAnsi="Arial" w:cs="Arial"/>
+          <w:sz w:val="24"/>
+          <w:szCs w:val="24"/>
+        </w:rPr>
+        <w:t xml:space="preserve">Nuestra arquitectura no varía mucho de la arquitectura original de </w:t>
+      </w:r>
+      <w:proofErr w:type="spellStart"/>
+      <w:r>
+        <w:rPr>
+          <w:rFonts w:ascii="Arial" w:hAnsi="Arial" w:cs="Arial"/>
+          <w:sz w:val="24"/>
+          <w:szCs w:val="24"/>
+        </w:rPr>
+        <w:t>vuforia</w:t>
+      </w:r>
+      <w:proofErr w:type="spellEnd"/>
+      <w:r>
+        <w:rPr>
+          <w:rFonts w:ascii="Arial" w:hAnsi="Arial" w:cs="Arial"/>
+          <w:sz w:val="24"/>
+          <w:szCs w:val="24"/>
+        </w:rPr>
+        <w:t>. La diferencia principal es la inclusión de una base de datos con la que actúa la aplicación, la cual contiene toda la información que muestra el menú y gestiona las transacciones de los pedidos realizados.</w:t>
+      </w:r>
+    </w:p>
+    <w:p>
+      <w:pPr>
+        <w:spacing w:after="0"/>
+        <w:rPr>
+          <w:rFonts w:ascii="Arial" w:hAnsi="Arial" w:cs="Arial"/>
+          <w:sz w:val="24"/>
+          <w:szCs w:val="24"/>
+        </w:rPr>
+      </w:pPr>
+    </w:p>
+    <w:p>
+      <w:pPr>
+        <w:rPr>
+          <w:rFonts w:ascii="Arial" w:hAnsi="Arial" w:cs="Arial"/>
+          <w:sz w:val="24"/>
+          <w:szCs w:val="24"/>
+        </w:rPr>
+      </w:pPr>
+      <w:r>
+        <w:rPr>
+          <w:rFonts w:ascii="Arial" w:hAnsi="Arial" w:cs="Arial"/>
+          <w:noProof/>
+          <w:sz w:val="24"/>
+          <w:szCs w:val="24"/>
+        </w:rPr>
+        <w:drawing>
+          <wp:inline distT="0" distB="0" distL="0" distR="0">
+            <wp:extent cx="5400040" cy="3593206"/>
+            <wp:effectExtent l="19050" t="0" r="0" b="0"/>
+            <wp:docPr id="40" name="Imagen 1" descr="C:\Users\Martin\Downloads\zzz\nueva arquitectura.png"/>
+            <wp:cNvGraphicFramePr>
+              <a:graphicFrameLocks xmlns:a="http://schemas.openxmlformats.org/drawingml/2006/main" noChangeAspect="1"/>
+            </wp:cNvGraphicFramePr>
+            <a:graphic xmlns:a="http://schemas.openxmlformats.org/drawingml/2006/main">
+              <a:graphicData uri="http://schemas.openxmlformats.org/drawingml/2006/picture">
+                <pic:pic xmlns:pic="http://schemas.openxmlformats.org/drawingml/2006/picture">
+                  <pic:nvPicPr>
+                    <pic:cNvPr id="0" name="Picture 1" descr="C:\Users\Martin\Downloads\zzz\nueva arquitectura.png"/>
+                    <pic:cNvPicPr>
+                      <a:picLocks noChangeAspect="1" noChangeArrowheads="1"/>
+                    </pic:cNvPicPr>
+                  </pic:nvPicPr>
+                  <pic:blipFill>
+                    <a:blip r:embed="rId8"/>
+                    <a:srcRect/>
+                    <a:stretch>
+                      <a:fillRect/>
+                    </a:stretch>
+                  </pic:blipFill>
+                  <pic:spPr bwMode="auto">
+                    <a:xfrm>
+                      <a:off x="0" y="0"/>
+                      <a:ext cx="5400040" cy="3593206"/>
+                    </a:xfrm>
+                    <a:prstGeom prst="rect">
+                      <a:avLst/>
+                    </a:prstGeom>
+                    <a:noFill/>
+                    <a:ln w="9525">
+                      <a:noFill/>
+                      <a:miter lim="800000"/>
+                      <a:headEnd/>
+                      <a:tailEnd/>
+                    </a:ln>
+                  </pic:spPr>
+                </pic:pic>
+              </a:graphicData>
+            </a:graphic>
+          </wp:inline>
+        </w:drawing>
+      </w:r>
+    </w:p>
+    <w:p>
+      <w:pPr>
+        <w:spacing w:after="0" w:line="240" w:lineRule="auto"/>
+        <w:jc w:val="center"/>
+        <w:rPr>
+          <w:rFonts w:ascii="Arial" w:eastAsia="Times New Roman" w:hAnsi="Arial" w:cs="Arial"/>
+          <w:bCs/>
+          <w:sz w:val="24"/>
+          <w:szCs w:val="24"/>
+          <w:lang w:eastAsia="es-AR"/>
+        </w:rPr>
+      </w:pPr>
+      <w:r>
+        <w:rPr>
+          <w:rFonts w:ascii="Arial" w:eastAsia="Times New Roman" w:hAnsi="Arial" w:cs="Arial"/>
+          <w:bCs/>
+          <w:sz w:val="24"/>
+          <w:szCs w:val="24"/>
+          <w:lang w:eastAsia="es-AR"/>
+        </w:rPr>
+        <w:t>Figura</w:t>
+      </w:r>
+      <w:r>
+        <w:rPr>
+          <w:rFonts w:ascii="Arial" w:eastAsia="Times New Roman" w:hAnsi="Arial" w:cs="Arial"/>
+          <w:bCs/>
+          <w:sz w:val="24"/>
+          <w:szCs w:val="24"/>
+          <w:lang w:eastAsia="es-AR"/>
+        </w:rPr>
+        <w:t xml:space="preserve"> 2.7 A</w:t>
+      </w:r>
+      <w:r>
+        <w:rPr>
+          <w:rFonts w:ascii="Arial" w:eastAsia="Times New Roman" w:hAnsi="Arial" w:cs="Arial"/>
+          <w:bCs/>
+          <w:sz w:val="24"/>
+          <w:szCs w:val="24"/>
+          <w:lang w:eastAsia="es-AR"/>
+        </w:rPr>
+        <w:t>rquitectura de la aplicación</w:t>
+      </w:r>
+      <w:r>
+        <w:rPr>
+          <w:rFonts w:ascii="Arial" w:eastAsia="Times New Roman" w:hAnsi="Arial" w:cs="Arial"/>
+          <w:bCs/>
+          <w:sz w:val="24"/>
+          <w:szCs w:val="24"/>
+          <w:lang w:eastAsia="es-AR"/>
+        </w:rPr>
+        <w:t xml:space="preserve"> del proyecto presente.</w:t>
+      </w:r>
+    </w:p>
+    <w:p>
+      <w:pPr>
         <w:tabs>
           <w:tab w:val="left" w:pos="2206"/>
         </w:tabs>
+        <w:jc w:val="center"/>
+        <w:rPr>
+          <w:b/>
+          <w:sz w:val="28"/>
+          <w:szCs w:val="28"/>
+          <w:u w:val="single"/>
+        </w:rPr>
+      </w:pPr>
+    </w:p>
+    <w:p>
+      <w:pPr>
+        <w:tabs>
+          <w:tab w:val="left" w:pos="2206"/>
+        </w:tabs>
         <w:rPr>
           <w:sz w:val="24"/>
           <w:szCs w:val="24"/>
@@ -7957,6 +8149,7 @@
           <w:sz w:val="24"/>
           <w:szCs w:val="24"/>
         </w:rPr>
+        <w:lastRenderedPageBreak/>
         <w:drawing>
           <wp:inline distT="0" distB="0" distL="0" distR="0">
             <wp:extent cx="5400040" cy="2777250"/>
@@ -7975,7 +8168,7 @@
                     </pic:cNvPicPr>
                   </pic:nvPicPr>
                   <pic:blipFill>
-                    <a:blip r:embed="rId8"/>
+                    <a:blip r:embed="rId9"/>
                     <a:srcRect/>
                     <a:stretch>
                       <a:fillRect/>
@@ -8112,7 +8305,7 @@
                     </pic:cNvPicPr>
                   </pic:nvPicPr>
                   <pic:blipFill>
-                    <a:blip r:embed="rId9"/>
+                    <a:blip r:embed="rId10"/>
                     <a:srcRect/>
                     <a:stretch>
                       <a:fillRect/>
@@ -8186,7 +8379,7 @@
                     </pic:cNvPicPr>
                   </pic:nvPicPr>
                   <pic:blipFill>
-                    <a:blip r:embed="rId10"/>
+                    <a:blip r:embed="rId11"/>
                     <a:srcRect/>
                     <a:stretch>
                       <a:fillRect/>
@@ -8259,7 +8452,7 @@
                     </pic:cNvPicPr>
                   </pic:nvPicPr>
                   <pic:blipFill>
-                    <a:blip r:embed="rId11"/>
+                    <a:blip r:embed="rId12"/>
                     <a:srcRect/>
                     <a:stretch>
                       <a:fillRect/>
@@ -8317,7 +8510,7 @@
                     </pic:cNvPicPr>
                   </pic:nvPicPr>
                   <pic:blipFill>
-                    <a:blip r:embed="rId12"/>
+                    <a:blip r:embed="rId13"/>
                     <a:srcRect/>
                     <a:stretch>
                       <a:fillRect/>
@@ -8366,11 +8559,9 @@
       <w:pPr>
         <w:pStyle w:val="Sinespaciado"/>
       </w:pPr>
-      <w:proofErr w:type="spellStart"/>
       <w:r>
         <w:t>Login</w:t>
       </w:r>
-      <w:proofErr w:type="spellEnd"/>
     </w:p>
     <w:p>
       <w:pPr>
@@ -8398,7 +8589,7 @@
                     </pic:cNvPicPr>
                   </pic:nvPicPr>
                   <pic:blipFill>
-                    <a:blip r:embed="rId13"/>
+                    <a:blip r:embed="rId14"/>
                     <a:srcRect/>
                     <a:stretch>
                       <a:fillRect/>
@@ -8461,7 +8652,7 @@
                     </pic:cNvPicPr>
                   </pic:nvPicPr>
                   <pic:blipFill>
-                    <a:blip r:embed="rId14"/>
+                    <a:blip r:embed="rId15"/>
                     <a:srcRect/>
                     <a:stretch>
                       <a:fillRect/>
@@ -8525,7 +8716,7 @@
                     </pic:cNvPicPr>
                   </pic:nvPicPr>
                   <pic:blipFill>
-                    <a:blip r:embed="rId15"/>
+                    <a:blip r:embed="rId16"/>
                     <a:srcRect/>
                     <a:stretch>
                       <a:fillRect/>
@@ -8588,7 +8779,7 @@
                     </pic:cNvPicPr>
                   </pic:nvPicPr>
                   <pic:blipFill>
-                    <a:blip r:embed="rId16"/>
+                    <a:blip r:embed="rId17"/>
                     <a:srcRect/>
                     <a:stretch>
                       <a:fillRect/>
@@ -8652,7 +8843,7 @@
                     </pic:cNvPicPr>
                   </pic:nvPicPr>
                   <pic:blipFill>
-                    <a:blip r:embed="rId17"/>
+                    <a:blip r:embed="rId18"/>
                     <a:srcRect/>
                     <a:stretch>
                       <a:fillRect/>
@@ -8715,7 +8906,7 @@
                     </pic:cNvPicPr>
                   </pic:nvPicPr>
                   <pic:blipFill>
-                    <a:blip r:embed="rId18"/>
+                    <a:blip r:embed="rId19"/>
                     <a:srcRect/>
                     <a:stretch>
                       <a:fillRect/>
@@ -8779,7 +8970,7 @@
                     </pic:cNvPicPr>
                   </pic:nvPicPr>
                   <pic:blipFill>
-                    <a:blip r:embed="rId19"/>
+                    <a:blip r:embed="rId20"/>
                     <a:srcRect/>
                     <a:stretch>
                       <a:fillRect/>
@@ -8846,7 +9037,7 @@
                     </pic:cNvPicPr>
                   </pic:nvPicPr>
                   <pic:blipFill>
-                    <a:blip r:embed="rId20"/>
+                    <a:blip r:embed="rId21"/>
                     <a:srcRect/>
                     <a:stretch>
                       <a:fillRect/>
@@ -8914,7 +9105,7 @@
                     </pic:cNvPicPr>
                   </pic:nvPicPr>
                   <pic:blipFill>
-                    <a:blip r:embed="rId21"/>
+                    <a:blip r:embed="rId22"/>
                     <a:srcRect/>
                     <a:stretch>
                       <a:fillRect/>
@@ -8983,7 +9174,7 @@
                     </pic:cNvPicPr>
                   </pic:nvPicPr>
                   <pic:blipFill>
-                    <a:blip r:embed="rId22"/>
+                    <a:blip r:embed="rId23"/>
                     <a:srcRect/>
                     <a:stretch>
                       <a:fillRect/>
@@ -9051,7 +9242,7 @@
                     </pic:cNvPicPr>
                   </pic:nvPicPr>
                   <pic:blipFill>
-                    <a:blip r:embed="rId23"/>
+                    <a:blip r:embed="rId24"/>
                     <a:srcRect/>
                     <a:stretch>
                       <a:fillRect/>
@@ -9118,7 +9309,7 @@
                     </pic:cNvPicPr>
                   </pic:nvPicPr>
                   <pic:blipFill>
-                    <a:blip r:embed="rId24"/>
+                    <a:blip r:embed="rId25"/>
                     <a:srcRect/>
                     <a:stretch>
                       <a:fillRect/>
@@ -9187,7 +9378,7 @@
                     </pic:cNvPicPr>
                   </pic:nvPicPr>
                   <pic:blipFill>
-                    <a:blip r:embed="rId25"/>
+                    <a:blip r:embed="rId26"/>
                     <a:srcRect/>
                     <a:stretch>
                       <a:fillRect/>
@@ -9566,7 +9757,7 @@
         </w:rPr>
         <w:t> </w:t>
       </w:r>
-      <w:hyperlink r:id="rId26" w:tooltip="Caso de uso" w:history="1">
+      <w:hyperlink r:id="rId27" w:tooltip="Caso de uso" w:history="1">
         <w:r>
           <w:rPr>
             <w:rStyle w:val="Hipervnculo"/>

</xml_diff>